<commit_message>
Book update - added wavelet transformation
</commit_message>
<xml_diff>
--- a/25-2-R-13 - Literature sources analysis using deep impostor approach.docx
+++ b/25-2-R-13 - Literature sources analysis using deep impostor approach.docx
@@ -80,25 +80,63 @@
           <w:szCs w:val="24"/>
           <w:lang w:bidi="ar-SA"/>
         </w:rPr>
-        <w:t>. Rather than using standard supervised classification, this method compares the target text to unrelated “impostor” texts by randomly selecting features and measuring similarity. The target document is said to align more with one author if, across many random feature subsets, it is more similar to that author's documents than to impostors. This approach reduces dependency on overfitted feature sets and provides robustness across domains.</w:t>
-      </w:r>
-    </w:p>
-    <w:p>
-      <w:pPr>
-        <w:bidi w:val="0"/>
-        <w:rPr>
-          <w:rFonts w:asciiTheme="minorBidi" w:hAnsiTheme="minorBidi"/>
-          <w:sz w:val="24"/>
-          <w:szCs w:val="24"/>
-        </w:rPr>
-      </w:pPr>
-      <w:r>
-        <w:rPr>
-          <w:rFonts w:asciiTheme="minorBidi" w:hAnsiTheme="minorBidi"/>
-          <w:sz w:val="24"/>
-          <w:szCs w:val="24"/>
-        </w:rPr>
-        <w:t>The General Impostors Method, introduced by Seidman (2013) [3], extended this framework by allowing multiple documents per author and incorporating more robust similarity comparisons. Seidman’s method was based on the original Impostors approach initially conceptualized by Koppel and Winter, and later formalized in their 2014 publication. The General Impostors framework proved highly effective, winning multiple PAN authorship verification competitions [4] and becoming a foundation in authorship verification.</w:t>
+        <w:t xml:space="preserve">. Rather than using standard supervised classification, this method compares the target text to unrelated “impostor” texts by randomly selecting features and measuring similarity. The target document is said to align more with one author if, across many random feature subsets, it is more </w:t>
+      </w:r>
+      <w:proofErr w:type="gramStart"/>
+      <w:r>
+        <w:rPr>
+          <w:rFonts w:asciiTheme="minorBidi" w:hAnsiTheme="minorBidi"/>
+          <w:sz w:val="24"/>
+          <w:szCs w:val="24"/>
+          <w:lang w:bidi="ar-SA"/>
+        </w:rPr>
+        <w:t>similar to</w:t>
+      </w:r>
+      <w:proofErr w:type="gramEnd"/>
+      <w:r>
+        <w:rPr>
+          <w:rFonts w:asciiTheme="minorBidi" w:hAnsiTheme="minorBidi"/>
+          <w:sz w:val="24"/>
+          <w:szCs w:val="24"/>
+          <w:lang w:bidi="ar-SA"/>
+        </w:rPr>
+        <w:t xml:space="preserve"> that author's documents than to impostors. This approach reduces dependency on overfitted feature sets and provides robustness across domains.</w:t>
+      </w:r>
+    </w:p>
+    <w:p>
+      <w:pPr>
+        <w:bidi w:val="0"/>
+        <w:rPr>
+          <w:rFonts w:asciiTheme="minorBidi" w:hAnsiTheme="minorBidi"/>
+          <w:sz w:val="24"/>
+          <w:szCs w:val="24"/>
+        </w:rPr>
+      </w:pPr>
+      <w:r>
+        <w:rPr>
+          <w:rFonts w:asciiTheme="minorBidi" w:hAnsiTheme="minorBidi"/>
+          <w:sz w:val="24"/>
+          <w:szCs w:val="24"/>
+        </w:rPr>
+        <w:t xml:space="preserve">The General Impostors Method, introduced by Seidman (2013) [3], extended this framework by allowing multiple documents per author and incorporating more robust similarity comparisons. Seidman’s method was based on the original Impostors approach initially conceptualized by Koppel and </w:t>
+      </w:r>
+      <w:proofErr w:type="gramStart"/>
+      <w:r>
+        <w:rPr>
+          <w:rFonts w:asciiTheme="minorBidi" w:hAnsiTheme="minorBidi"/>
+          <w:sz w:val="24"/>
+          <w:szCs w:val="24"/>
+        </w:rPr>
+        <w:t>Winter, and</w:t>
+      </w:r>
+      <w:proofErr w:type="gramEnd"/>
+      <w:r>
+        <w:rPr>
+          <w:rFonts w:asciiTheme="minorBidi" w:hAnsiTheme="minorBidi"/>
+          <w:sz w:val="24"/>
+          <w:szCs w:val="24"/>
+        </w:rPr>
+        <w:t xml:space="preserve"> later formalized in their 2014 publication. The General Impostors framework proved highly effective, winning multiple PAN authorship verification competitions [4] and becoming a foundation in authorship verification.</w:t>
       </w:r>
     </w:p>
     <w:p>
@@ -119,8 +157,9 @@
           <w:szCs w:val="24"/>
           <w:lang w:bidi="ar-SA"/>
         </w:rPr>
-        <w:t>Despite its success, the classical impostors framework is limited by its reliance on shallow features, such as character n-grams or term frequencies, which do not capture higher-order syntactic or semantic patterns</w:t>
-      </w:r>
+        <w:t xml:space="preserve">Despite its success, the classical </w:t>
+      </w:r>
+      <w:proofErr w:type="gramStart"/>
       <w:r>
         <w:rPr>
           <w:rFonts w:asciiTheme="minorBidi" w:hAnsiTheme="minorBidi"/>
@@ -128,6 +167,25 @@
           <w:szCs w:val="24"/>
           <w:lang w:bidi="ar-SA"/>
         </w:rPr>
+        <w:t>impostors</w:t>
+      </w:r>
+      <w:proofErr w:type="gramEnd"/>
+      <w:r>
+        <w:rPr>
+          <w:rFonts w:asciiTheme="minorBidi" w:hAnsiTheme="minorBidi"/>
+          <w:sz w:val="24"/>
+          <w:szCs w:val="24"/>
+          <w:lang w:bidi="ar-SA"/>
+        </w:rPr>
+        <w:t xml:space="preserve"> framework is limited by its reliance on shallow features, such as character n-grams or term frequencies, which do not capture higher-order syntactic or semantic patterns</w:t>
+      </w:r>
+      <w:r>
+        <w:rPr>
+          <w:rFonts w:asciiTheme="minorBidi" w:hAnsiTheme="minorBidi"/>
+          <w:sz w:val="24"/>
+          <w:szCs w:val="24"/>
+          <w:lang w:bidi="ar-SA"/>
+        </w:rPr>
         <w:t xml:space="preserve">, </w:t>
       </w:r>
       <w:r>
@@ -158,7 +216,17 @@
           <w:szCs w:val="24"/>
           <w:lang w:bidi="ar-SA"/>
         </w:rPr>
-        <w:t>To overcome these limitations, Volkovich and Avros (2025)</w:t>
+        <w:t>To overcome these limitations, Volkovich and Avros (2025</w:t>
+      </w:r>
+      <w:proofErr w:type="gramStart"/>
+      <w:r>
+        <w:rPr>
+          <w:rFonts w:asciiTheme="minorBidi" w:hAnsiTheme="minorBidi"/>
+          <w:sz w:val="24"/>
+          <w:szCs w:val="24"/>
+          <w:lang w:bidi="ar-SA"/>
+        </w:rPr>
+        <w:t>)</w:t>
       </w:r>
       <w:r>
         <w:rPr>
@@ -168,6 +236,7 @@
         </w:rPr>
         <w:t xml:space="preserve"> [1]</w:t>
       </w:r>
+      <w:proofErr w:type="gramEnd"/>
       <w:r>
         <w:rPr>
           <w:rFonts w:asciiTheme="minorBidi" w:hAnsiTheme="minorBidi"/>
@@ -392,57 +461,43 @@
           <w:sz w:val="24"/>
           <w:szCs w:val="24"/>
         </w:rPr>
-        <w:t>In essence, an embedding maps each word in the vocabulary to a point in a high-dimensional space, such that similar words are located close together. This allows neural models to detect relationships and patterns that would be invisible in raw text form.</w:t>
-      </w:r>
-    </w:p>
-    <w:p>
-      <w:pPr>
-        <w:bidi w:val="0"/>
-        <w:rPr>
-          <w:rFonts w:asciiTheme="minorBidi" w:hAnsiTheme="minorBidi"/>
-          <w:sz w:val="24"/>
-          <w:szCs w:val="24"/>
-        </w:rPr>
-      </w:pPr>
-      <w:r>
-        <w:rPr>
-          <w:rFonts w:asciiTheme="minorBidi" w:hAnsiTheme="minorBidi"/>
-          <w:sz w:val="24"/>
-          <w:szCs w:val="24"/>
-        </w:rPr>
-        <w:t>In this project, we use two common embedding approaches: Word2Vec [5] and BERT [6].</w:t>
-      </w:r>
-      <w:r>
-        <w:rPr>
-          <w:rFonts w:asciiTheme="minorBidi" w:hAnsiTheme="minorBidi"/>
-          <w:sz w:val="24"/>
-          <w:szCs w:val="24"/>
-        </w:rPr>
-        <w:t xml:space="preserve"> </w:t>
-      </w:r>
-      <w:r>
-        <w:rPr>
-          <w:rFonts w:asciiTheme="minorBidi" w:hAnsiTheme="minorBidi"/>
-          <w:sz w:val="24"/>
-          <w:szCs w:val="24"/>
-        </w:rPr>
-        <w:t>Word2Vec, specifically the skip-gram variant, learns word vectors by predicting surrounding context words. Each word is assigned a fixed-length vector (e.g., 100 or 300 dimensions), and words with similar meanings tend to cluster together in this space.</w:t>
-      </w:r>
-      <w:r>
-        <w:rPr>
-          <w:rFonts w:asciiTheme="minorBidi" w:hAnsiTheme="minorBidi"/>
-          <w:sz w:val="24"/>
-          <w:szCs w:val="24"/>
-        </w:rPr>
-        <w:t xml:space="preserve"> </w:t>
-      </w:r>
-      <w:r>
-        <w:rPr>
-          <w:rFonts w:asciiTheme="minorBidi" w:hAnsiTheme="minorBidi"/>
-          <w:sz w:val="24"/>
-          <w:szCs w:val="24"/>
-        </w:rPr>
-        <w:t>BERT generates context-sensitive embeddings, meaning that the same word can have different representations depending on its sentence context. This is achieved using a transformer-based model that captures rich semantic and syntactic dependencies across the entire input sequence.</w:t>
+        <w:t xml:space="preserve">In essence, an </w:t>
+      </w:r>
+      <w:proofErr w:type="gramStart"/>
+      <w:r>
+        <w:rPr>
+          <w:rFonts w:asciiTheme="minorBidi" w:hAnsiTheme="minorBidi"/>
+          <w:sz w:val="24"/>
+          <w:szCs w:val="24"/>
+        </w:rPr>
+        <w:t>embedding maps</w:t>
+      </w:r>
+      <w:proofErr w:type="gramEnd"/>
+      <w:r>
+        <w:rPr>
+          <w:rFonts w:asciiTheme="minorBidi" w:hAnsiTheme="minorBidi"/>
+          <w:sz w:val="24"/>
+          <w:szCs w:val="24"/>
+        </w:rPr>
+        <w:t xml:space="preserve"> each word in the vocabulary to a point in a high-dimensional space, such that similar words are located close together. This allows neural models to detect relationships and patterns that would be invisible in raw text form.</w:t>
+      </w:r>
+    </w:p>
+    <w:p>
+      <w:pPr>
+        <w:bidi w:val="0"/>
+        <w:rPr>
+          <w:rFonts w:asciiTheme="minorBidi" w:hAnsiTheme="minorBidi"/>
+          <w:sz w:val="24"/>
+          <w:szCs w:val="24"/>
+        </w:rPr>
+      </w:pPr>
+      <w:r>
+        <w:rPr>
+          <w:rFonts w:asciiTheme="minorBidi" w:hAnsiTheme="minorBidi"/>
+          <w:sz w:val="24"/>
+          <w:szCs w:val="24"/>
+        </w:rPr>
+        <w:t>In this project, we use two common embedding approaches: Word2Vec [5] and BERT [6]. Word2Vec, specifically the skip-gram variant, learns word vectors by predicting surrounding context words. Each word is assigned a fixed-length vector (e.g., 100 or 300 dimensions), and words with similar meanings tend to cluster together in this space. BERT generates context-sensitive embeddings, meaning that the same word can have different representations depending on its sentence context. This is achieved using a transformer-based model that captures rich semantic and syntactic dependencies across the entire input sequence.</w:t>
       </w:r>
     </w:p>
     <w:p>
@@ -563,19 +618,26 @@
           <w:sz w:val="24"/>
           <w:szCs w:val="24"/>
         </w:rPr>
-        <w:t>In this project, we evaluate two classification architectures. The first is a convolutional model augmented with a BiLSTM layer, designed to extract local stylistic features and capture longer-range dependencies. The second utilizes the BERT language model, which encodes each batch using a transformer-based structure that accounts for deep contextual relationships. Both classifiers produce soft scalar predictions (values in the range [0,1]), which are later used to construct the chunk-level stylistic signal.</w:t>
-      </w:r>
-    </w:p>
-    <w:p>
-      <w:pPr>
-        <w:bidi w:val="0"/>
-        <w:rPr>
-          <w:rFonts w:asciiTheme="minorBidi" w:hAnsiTheme="minorBidi"/>
-          <w:sz w:val="24"/>
-          <w:szCs w:val="24"/>
-          <w:highlight w:val="yellow"/>
-        </w:rPr>
-      </w:pPr>
+        <w:t xml:space="preserve">In this project, we evaluate two </w:t>
+      </w:r>
+      <w:proofErr w:type="gramStart"/>
+      <w:r>
+        <w:rPr>
+          <w:rFonts w:asciiTheme="minorBidi" w:hAnsiTheme="minorBidi"/>
+          <w:sz w:val="24"/>
+          <w:szCs w:val="24"/>
+        </w:rPr>
+        <w:t>classification architectures</w:t>
+      </w:r>
+      <w:proofErr w:type="gramEnd"/>
+      <w:r>
+        <w:rPr>
+          <w:rFonts w:asciiTheme="minorBidi" w:hAnsiTheme="minorBidi"/>
+          <w:sz w:val="24"/>
+          <w:szCs w:val="24"/>
+        </w:rPr>
+        <w:t>. The first is a convolutional model augmented with a BiLSTM layer, designed to extract local stylistic features and capture longer-range dependencies. The second utilizes the BERT language model, which encodes each batch using a transformer-based structure that accounts for deep contextual relationships. Both classifiers produce soft scalar predictions (values in the range [0,1]), which are later used to construct the chunk-level stylistic signal.</w:t>
+      </w:r>
     </w:p>
     <w:p>
       <w:pPr>
@@ -787,15 +849,7 @@
           <w:sz w:val="24"/>
           <w:szCs w:val="24"/>
         </w:rPr>
-        <w:t>The output of the CNN is then passed to a Bidirectional Long Short-Term Memory (BiLSTM) layer, which processes the feature maps in both forward and backward directions. This allows the model to capture longer-range dependencies and temporal context, which is particularly valuable in authorship analysis where stylistic indicators may span across multiple tokens</w:t>
-      </w:r>
-      <w:r>
-        <w:rPr>
-          <w:rFonts w:asciiTheme="minorBidi" w:hAnsiTheme="minorBidi"/>
-          <w:sz w:val="24"/>
-          <w:szCs w:val="24"/>
-        </w:rPr>
-        <w:t xml:space="preserve"> </w:t>
+        <w:t xml:space="preserve">The output of the CNN is then passed to a Bidirectional Long Short-Term Memory (BiLSTM) layer, which processes the feature maps in both forward and backward directions. This allows the model to capture longer-range dependencies and temporal context, which is particularly valuable in authorship analysis where stylistic indicators may span across multiple tokens </w:t>
       </w:r>
       <w:r>
         <w:rPr>
@@ -837,25 +891,7 @@
           <w:sz w:val="24"/>
           <w:szCs w:val="24"/>
         </w:rPr>
-        <w:t xml:space="preserve">The BiLSTM outputs are fed into a fully connected dense layer (e.g., 1024 units) with </w:t>
-      </w:r>
-      <w:proofErr w:type="spellStart"/>
-      <w:r>
-        <w:rPr>
-          <w:rFonts w:asciiTheme="minorBidi" w:hAnsiTheme="minorBidi"/>
-          <w:sz w:val="24"/>
-          <w:szCs w:val="24"/>
-        </w:rPr>
-        <w:t>ReLU</w:t>
-      </w:r>
-      <w:proofErr w:type="spellEnd"/>
-      <w:r>
-        <w:rPr>
-          <w:rFonts w:asciiTheme="minorBidi" w:hAnsiTheme="minorBidi"/>
-          <w:sz w:val="24"/>
-          <w:szCs w:val="24"/>
-        </w:rPr>
-        <w:t xml:space="preserve"> activation, followed by a dropout layer (e.g., rate = 0.25) for regularization. Finally, a sigmoid-activated output unit produces a probability in the range [0,1], indicating the batch’s alignment with one of the two impostors.</w:t>
+        <w:t>The BiLSTM outputs are fed into a fully connected dense layer (e.g., 1024 units) with ReLU activation, followed by a dropout layer (e.g., rate = 0.25) for regularization. Finally, a sigmoid-activated output unit produces a probability in the range [0,1], indicating the batch’s alignment with one of the two impostors.</w:t>
       </w:r>
     </w:p>
     <w:p>
@@ -876,7 +912,7 @@
           <w:sz w:val="24"/>
           <w:szCs w:val="24"/>
         </w:rPr>
-        <w:t xml:space="preserve">This CNN–BiLSTM architecture offers a balance between local feature detection and global sequence modeling. The CNN extracts short-range </w:t>
+        <w:t xml:space="preserve">This CNN–BiLSTM architecture offers a balance between local feature detection and global sequence modeling. The CNN extracts short-range stylistic elements (e.g., lexical phrases), while the BiLSTM captures </w:t>
       </w:r>
       <w:r>
         <w:rPr>
@@ -885,7 +921,7 @@
           <w:szCs w:val="24"/>
         </w:rPr>
         <w:lastRenderedPageBreak/>
-        <w:t>stylistic elements (e.g., lexical phrases), while the BiLSTM captures document-level flow. Together, they produce a rich stylistic signal that improves the sensitivity and accuracy of change point detection.</w:t>
+        <w:t>document-level flow. Together, they produce a rich stylistic signal that improves the sensitivity and accuracy of change point detection.</w:t>
       </w:r>
     </w:p>
     <w:p>
@@ -943,39 +979,7 @@
           <w:sz w:val="24"/>
           <w:szCs w:val="24"/>
         </w:rPr>
-        <w:t>In our framework, we use BERT to classify embedded batches of text according to their stylistic similarity to one of two impostor corpora. Each batch</w:t>
-      </w:r>
-      <w:r>
-        <w:rPr>
-          <w:rFonts w:asciiTheme="minorBidi" w:hAnsiTheme="minorBidi"/>
-          <w:sz w:val="24"/>
-          <w:szCs w:val="24"/>
-        </w:rPr>
-        <w:t xml:space="preserve">, </w:t>
-      </w:r>
-      <w:r>
-        <w:rPr>
-          <w:rFonts w:asciiTheme="minorBidi" w:hAnsiTheme="minorBidi"/>
-          <w:sz w:val="24"/>
-          <w:szCs w:val="24"/>
-        </w:rPr>
-        <w:t>typically consisting of 50 tokens</w:t>
-      </w:r>
-      <w:r>
-        <w:rPr>
-          <w:rFonts w:asciiTheme="minorBidi" w:hAnsiTheme="minorBidi"/>
-          <w:sz w:val="24"/>
-          <w:szCs w:val="24"/>
-        </w:rPr>
-        <w:t xml:space="preserve">, </w:t>
-      </w:r>
-      <w:r>
-        <w:rPr>
-          <w:rFonts w:asciiTheme="minorBidi" w:hAnsiTheme="minorBidi"/>
-          <w:sz w:val="24"/>
-          <w:szCs w:val="24"/>
-        </w:rPr>
-        <w:t xml:space="preserve">is processed using a pre-trained BERT model (e.g., </w:t>
+        <w:t xml:space="preserve">In our framework, we use BERT to classify embedded batches of text according to their stylistic similarity to one of two impostor corpora. Each batch, typically consisting of 50 tokens, is processed using a pre-trained BERT model (e.g., </w:t>
       </w:r>
       <w:proofErr w:type="spellStart"/>
       <w:r>
@@ -1029,39 +1033,7 @@
           <w:sz w:val="24"/>
           <w:szCs w:val="24"/>
         </w:rPr>
-        <w:t>Compared to CNN–BiLSTM models, BERT offers superior performance in capturing long-range dependencies and contextually sensitive features. However, this benefit comes at the cost of increased computational complexity. Still, its integration into our system</w:t>
-      </w:r>
-      <w:r>
-        <w:rPr>
-          <w:rFonts w:asciiTheme="minorBidi" w:hAnsiTheme="minorBidi"/>
-          <w:sz w:val="24"/>
-          <w:szCs w:val="24"/>
-        </w:rPr>
-        <w:t xml:space="preserve">, </w:t>
-      </w:r>
-      <w:r>
-        <w:rPr>
-          <w:rFonts w:asciiTheme="minorBidi" w:hAnsiTheme="minorBidi"/>
-          <w:sz w:val="24"/>
-          <w:szCs w:val="24"/>
-        </w:rPr>
-        <w:t>based on the Deep Impostors framework [1]</w:t>
-      </w:r>
-      <w:r>
-        <w:rPr>
-          <w:rFonts w:asciiTheme="minorBidi" w:hAnsiTheme="minorBidi"/>
-          <w:sz w:val="24"/>
-          <w:szCs w:val="24"/>
-        </w:rPr>
-        <w:t xml:space="preserve">, </w:t>
-      </w:r>
-      <w:r>
-        <w:rPr>
-          <w:rFonts w:asciiTheme="minorBidi" w:hAnsiTheme="minorBidi"/>
-          <w:sz w:val="24"/>
-          <w:szCs w:val="24"/>
-        </w:rPr>
-        <w:t>significantly improves the quality and stability of the stylistic signal, especially in cases where subtle stylistic distinctions exist across textual segments.</w:t>
+        <w:t>Compared to CNN–BiLSTM models, BERT offers superior performance in capturing long-range dependencies and contextually sensitive features. However, this benefit comes at the cost of increased computational complexity. Still, its integration into our system, based on the Deep Impostors framework [1], significantly improves the quality and stability of the stylistic signal, especially in cases where subtle stylistic distinctions exist across textual segments.</w:t>
       </w:r>
     </w:p>
     <w:p>
@@ -1137,15 +1109,7 @@
           <w:sz w:val="24"/>
           <w:szCs w:val="24"/>
         </w:rPr>
-        <w:t>To construct the signal, classified batches are grouped into fixed-size chunks. Each chunk typically contains</w:t>
-      </w:r>
-      <w:r>
-        <w:rPr>
-          <w:rFonts w:asciiTheme="minorBidi" w:hAnsiTheme="minorBidi"/>
-          <w:sz w:val="24"/>
-          <w:szCs w:val="24"/>
-        </w:rPr>
-        <w:t xml:space="preserve"> </w:t>
+        <w:t xml:space="preserve">To construct the signal, classified batches are grouped into fixed-size chunks. Each chunk typically contains </w:t>
       </w:r>
       <m:oMath>
         <m:r>
@@ -1211,33 +1175,33 @@
           <w:sz w:val="24"/>
           <w:szCs w:val="24"/>
         </w:rPr>
+        <w:t>representing the proportion of batches classified as belonging to one of the two styles</w:t>
+      </w:r>
+      <w:r>
+        <w:rPr>
+          <w:rFonts w:asciiTheme="minorBidi" w:hAnsiTheme="minorBidi"/>
+          <w:sz w:val="24"/>
+          <w:szCs w:val="24"/>
+        </w:rPr>
+        <w:t>.</w:t>
+      </w:r>
+    </w:p>
+    <w:p>
+      <w:pPr>
+        <w:bidi w:val="0"/>
+        <w:rPr>
+          <w:rFonts w:asciiTheme="minorBidi" w:hAnsiTheme="minorBidi"/>
+          <w:sz w:val="24"/>
+          <w:szCs w:val="24"/>
+        </w:rPr>
+      </w:pPr>
+      <w:r>
+        <w:rPr>
+          <w:rFonts w:asciiTheme="minorBidi" w:hAnsiTheme="minorBidi"/>
+          <w:sz w:val="24"/>
+          <w:szCs w:val="24"/>
+        </w:rPr>
         <w:lastRenderedPageBreak/>
-        <w:t>representing the proportion of batches classified as belonging to one of the two styles</w:t>
-      </w:r>
-      <w:r>
-        <w:rPr>
-          <w:rFonts w:asciiTheme="minorBidi" w:hAnsiTheme="minorBidi"/>
-          <w:sz w:val="24"/>
-          <w:szCs w:val="24"/>
-        </w:rPr>
-        <w:t>.</w:t>
-      </w:r>
-    </w:p>
-    <w:p>
-      <w:pPr>
-        <w:bidi w:val="0"/>
-        <w:rPr>
-          <w:rFonts w:asciiTheme="minorBidi" w:hAnsiTheme="minorBidi"/>
-          <w:sz w:val="24"/>
-          <w:szCs w:val="24"/>
-        </w:rPr>
-      </w:pPr>
-      <w:r>
-        <w:rPr>
-          <w:rFonts w:asciiTheme="minorBidi" w:hAnsiTheme="minorBidi"/>
-          <w:sz w:val="24"/>
-          <w:szCs w:val="24"/>
-        </w:rPr>
         <w:t>Formally, for a chunk containing predictions</w:t>
       </w:r>
       <w:r>
@@ -1421,15 +1385,7 @@
           <w:sz w:val="24"/>
           <w:szCs w:val="24"/>
         </w:rPr>
-        <w:t>the signal value</w:t>
-      </w:r>
-      <w:r>
-        <w:rPr>
-          <w:rFonts w:asciiTheme="minorBidi" w:hAnsiTheme="minorBidi"/>
-          <w:sz w:val="24"/>
-          <w:szCs w:val="24"/>
-        </w:rPr>
-        <w:t xml:space="preserve"> </w:t>
+        <w:t xml:space="preserve">the signal value </w:t>
       </w:r>
       <m:oMath>
         <m:r>
@@ -1447,15 +1403,7 @@
           <w:sz w:val="24"/>
           <w:szCs w:val="24"/>
         </w:rPr>
-        <w:t xml:space="preserve"> </w:t>
-      </w:r>
-      <w:r>
-        <w:rPr>
-          <w:rFonts w:asciiTheme="minorBidi" w:eastAsiaTheme="minorEastAsia" w:hAnsiTheme="minorBidi"/>
-          <w:sz w:val="24"/>
-          <w:szCs w:val="24"/>
-        </w:rPr>
-        <w:t>is calculated as</w:t>
+        <w:t xml:space="preserve"> is calculated as</w:t>
       </w:r>
       <w:r>
         <w:rPr>
@@ -1638,18 +1586,26 @@
           <w:sz w:val="24"/>
           <w:szCs w:val="24"/>
         </w:rPr>
-        <w:t>This signal generation process is adapted from the methodology proposed by Volkovich and Avros [1], and serves as the foundation for our subsequent change point detection algorithm.</w:t>
-      </w:r>
-    </w:p>
-    <w:p>
-      <w:pPr>
-        <w:bidi w:val="0"/>
-        <w:rPr>
-          <w:rFonts w:asciiTheme="minorBidi" w:hAnsiTheme="minorBidi"/>
-          <w:sz w:val="24"/>
-          <w:szCs w:val="24"/>
-        </w:rPr>
-      </w:pPr>
+        <w:t xml:space="preserve">This signal generation process is adapted from the methodology proposed by Volkovich and </w:t>
+      </w:r>
+      <w:proofErr w:type="gramStart"/>
+      <w:r>
+        <w:rPr>
+          <w:rFonts w:asciiTheme="minorBidi" w:hAnsiTheme="minorBidi"/>
+          <w:sz w:val="24"/>
+          <w:szCs w:val="24"/>
+        </w:rPr>
+        <w:t>Avros [1], and</w:t>
+      </w:r>
+      <w:proofErr w:type="gramEnd"/>
+      <w:r>
+        <w:rPr>
+          <w:rFonts w:asciiTheme="minorBidi" w:hAnsiTheme="minorBidi"/>
+          <w:sz w:val="24"/>
+          <w:szCs w:val="24"/>
+        </w:rPr>
+        <w:t xml:space="preserve"> serves as the foundation for our subsequent change point detection algorithm.</w:t>
+      </w:r>
     </w:p>
     <w:p>
       <w:pPr>
@@ -2220,7 +2176,6 @@
           <w:sz w:val="24"/>
           <w:szCs w:val="24"/>
         </w:rPr>
-        <w:lastRenderedPageBreak/>
         <w:t>Our implementation is based on the approach described in the Deep Impostors framework [1], where abrupt changes in the stylistic signal are used to infer transitions between authors or sources.</w:t>
       </w:r>
     </w:p>
@@ -2255,7 +2210,228 @@
           <w:sz w:val="24"/>
           <w:szCs w:val="24"/>
         </w:rPr>
-        <w:t>2.5 Alternative Signal Similarity: Spearman Correlation</w:t>
+        <w:lastRenderedPageBreak/>
+        <w:t>2.5 Wavelet Transform for Enhanced Change Point Detection</w:t>
+      </w:r>
+    </w:p>
+    <w:p>
+      <w:pPr>
+        <w:bidi w:val="0"/>
+        <w:rPr>
+          <w:rFonts w:asciiTheme="minorBidi" w:hAnsiTheme="minorBidi"/>
+          <w:sz w:val="24"/>
+          <w:szCs w:val="24"/>
+        </w:rPr>
+      </w:pPr>
+      <w:r>
+        <w:rPr>
+          <w:rFonts w:asciiTheme="minorBidi" w:hAnsiTheme="minorBidi"/>
+          <w:sz w:val="24"/>
+          <w:szCs w:val="24"/>
+        </w:rPr>
+        <w:t>While the rolling squared difference method provides an effective baseline for detecting abrupt stylistic shifts, it can be sensitive to noise and may miss subtle or multi-scale transitions. To address these limitations, we incorporate the Wavelet Transform</w:t>
+      </w:r>
+      <w:r>
+        <w:rPr>
+          <w:rFonts w:asciiTheme="minorBidi" w:hAnsiTheme="minorBidi"/>
+          <w:sz w:val="24"/>
+          <w:szCs w:val="24"/>
+        </w:rPr>
+        <w:t xml:space="preserve"> [11]</w:t>
+      </w:r>
+      <w:r>
+        <w:rPr>
+          <w:rFonts w:asciiTheme="minorBidi" w:hAnsiTheme="minorBidi"/>
+          <w:sz w:val="24"/>
+          <w:szCs w:val="24"/>
+        </w:rPr>
+        <w:t>, a widely used technique in signal processing that enables multi-resolution analysis of temporal signals.</w:t>
+      </w:r>
+    </w:p>
+    <w:p>
+      <w:pPr>
+        <w:bidi w:val="0"/>
+        <w:rPr>
+          <w:rFonts w:asciiTheme="minorBidi" w:hAnsiTheme="minorBidi"/>
+          <w:sz w:val="24"/>
+          <w:szCs w:val="24"/>
+        </w:rPr>
+      </w:pPr>
+      <w:r>
+        <w:rPr>
+          <w:rFonts w:asciiTheme="minorBidi" w:hAnsiTheme="minorBidi"/>
+          <w:sz w:val="24"/>
+          <w:szCs w:val="24"/>
+        </w:rPr>
+        <w:t xml:space="preserve">The Discrete Wavelet Transform (DWT) decomposes a signal into multiple levels of approximation coefficients (low-frequency trends) and detail coefficients (high-frequency components). This decomposition makes it possible to detect transient changes in the signal that are not easily visible in the raw or </w:t>
+      </w:r>
+      <w:proofErr w:type="gramStart"/>
+      <w:r>
+        <w:rPr>
+          <w:rFonts w:asciiTheme="minorBidi" w:hAnsiTheme="minorBidi"/>
+          <w:sz w:val="24"/>
+          <w:szCs w:val="24"/>
+        </w:rPr>
+        <w:t>smoothed</w:t>
+      </w:r>
+      <w:proofErr w:type="gramEnd"/>
+      <w:r>
+        <w:rPr>
+          <w:rFonts w:asciiTheme="minorBidi" w:hAnsiTheme="minorBidi"/>
+          <w:sz w:val="24"/>
+          <w:szCs w:val="24"/>
+        </w:rPr>
+        <w:t xml:space="preserve"> forms.</w:t>
+      </w:r>
+    </w:p>
+    <w:p>
+      <w:pPr>
+        <w:bidi w:val="0"/>
+        <w:rPr>
+          <w:rFonts w:asciiTheme="minorBidi" w:hAnsiTheme="minorBidi"/>
+          <w:sz w:val="24"/>
+          <w:szCs w:val="24"/>
+        </w:rPr>
+      </w:pPr>
+      <w:r>
+        <w:rPr>
+          <w:rFonts w:asciiTheme="minorBidi" w:hAnsiTheme="minorBidi"/>
+          <w:sz w:val="24"/>
+          <w:szCs w:val="24"/>
+        </w:rPr>
+        <w:t xml:space="preserve">In our project, we </w:t>
+      </w:r>
+      <w:proofErr w:type="gramStart"/>
+      <w:r>
+        <w:rPr>
+          <w:rFonts w:asciiTheme="minorBidi" w:hAnsiTheme="minorBidi"/>
+          <w:sz w:val="24"/>
+          <w:szCs w:val="24"/>
+        </w:rPr>
+        <w:t>apply</w:t>
+      </w:r>
+      <w:proofErr w:type="gramEnd"/>
+      <w:r>
+        <w:rPr>
+          <w:rFonts w:asciiTheme="minorBidi" w:hAnsiTheme="minorBidi"/>
+          <w:sz w:val="24"/>
+          <w:szCs w:val="24"/>
+        </w:rPr>
+        <w:t xml:space="preserve"> the DWT to the rolling stylistic distance signal computed from each impostor pair. We then examine the </w:t>
+      </w:r>
+      <w:proofErr w:type="gramStart"/>
+      <w:r>
+        <w:rPr>
+          <w:rFonts w:asciiTheme="minorBidi" w:hAnsiTheme="minorBidi"/>
+          <w:sz w:val="24"/>
+          <w:szCs w:val="24"/>
+        </w:rPr>
+        <w:t>detail</w:t>
+      </w:r>
+      <w:proofErr w:type="gramEnd"/>
+      <w:r>
+        <w:rPr>
+          <w:rFonts w:asciiTheme="minorBidi" w:hAnsiTheme="minorBidi"/>
+          <w:sz w:val="24"/>
+          <w:szCs w:val="24"/>
+        </w:rPr>
+        <w:t xml:space="preserve"> coefficients to identify local maxima, which often correspond to potential changepoints in writing style. These peaks reflect stylistic transitions occurring at different scales</w:t>
+      </w:r>
+      <w:r>
+        <w:rPr>
+          <w:rFonts w:asciiTheme="minorBidi" w:hAnsiTheme="minorBidi"/>
+          <w:sz w:val="24"/>
+          <w:szCs w:val="24"/>
+        </w:rPr>
+        <w:t>,</w:t>
+      </w:r>
+      <w:r>
+        <w:rPr>
+          <w:rFonts w:asciiTheme="minorBidi" w:hAnsiTheme="minorBidi"/>
+          <w:sz w:val="24"/>
+          <w:szCs w:val="24"/>
+        </w:rPr>
+        <w:t xml:space="preserve"> capturing both abrupt and gradual shifts.</w:t>
+      </w:r>
+    </w:p>
+    <w:p>
+      <w:pPr>
+        <w:bidi w:val="0"/>
+        <w:rPr>
+          <w:rFonts w:asciiTheme="minorBidi" w:hAnsiTheme="minorBidi"/>
+          <w:sz w:val="24"/>
+          <w:szCs w:val="24"/>
+        </w:rPr>
+      </w:pPr>
+      <w:r>
+        <w:rPr>
+          <w:rFonts w:asciiTheme="minorBidi" w:hAnsiTheme="minorBidi"/>
+          <w:sz w:val="24"/>
+          <w:szCs w:val="24"/>
+        </w:rPr>
+        <w:t>By combining wavelet-based peak detection with the existing rolling distance and voting mechanisms, we improve both the sensitivity and robustness of our segmentation method. This dual-stage strategy helps minimize false positives while preserving the ability to detect nuanced stylistic changes.</w:t>
+      </w:r>
+    </w:p>
+    <w:p>
+      <w:pPr>
+        <w:bidi w:val="0"/>
+        <w:rPr>
+          <w:rFonts w:asciiTheme="minorBidi" w:hAnsiTheme="minorBidi"/>
+          <w:b/>
+          <w:bCs/>
+          <w:sz w:val="24"/>
+          <w:szCs w:val="24"/>
+        </w:rPr>
+      </w:pPr>
+      <w:r>
+        <w:rPr>
+          <w:rFonts w:asciiTheme="minorBidi" w:hAnsiTheme="minorBidi"/>
+          <w:sz w:val="24"/>
+          <w:szCs w:val="24"/>
+        </w:rPr>
+        <w:t>Wavelet-based change detection has seen successful applications in fields like finance, bioinformatics, and speech processing. Its integration into our stylistic analysis framework provides a mathematically grounded and scalable enhancement for changepoint identification.</w:t>
+      </w:r>
+    </w:p>
+    <w:p>
+      <w:pPr>
+        <w:bidi w:val="0"/>
+        <w:rPr>
+          <w:rFonts w:asciiTheme="minorBidi" w:hAnsiTheme="minorBidi"/>
+          <w:b/>
+          <w:bCs/>
+          <w:sz w:val="24"/>
+          <w:szCs w:val="24"/>
+        </w:rPr>
+      </w:pPr>
+      <w:r>
+        <w:rPr>
+          <w:rFonts w:asciiTheme="minorBidi" w:hAnsiTheme="minorBidi"/>
+          <w:b/>
+          <w:bCs/>
+          <w:sz w:val="24"/>
+          <w:szCs w:val="24"/>
+        </w:rPr>
+        <w:t>2.</w:t>
+      </w:r>
+      <w:r>
+        <w:rPr>
+          <w:rFonts w:asciiTheme="minorBidi" w:hAnsiTheme="minorBidi"/>
+          <w:b/>
+          <w:bCs/>
+          <w:sz w:val="24"/>
+          <w:szCs w:val="24"/>
+        </w:rPr>
+        <w:t>6</w:t>
+      </w:r>
+      <w:r>
+        <w:rPr>
+          <w:rFonts w:asciiTheme="minorBidi" w:hAnsiTheme="minorBidi"/>
+          <w:b/>
+          <w:bCs/>
+          <w:sz w:val="24"/>
+          <w:szCs w:val="24"/>
+        </w:rPr>
+        <w:t xml:space="preserve"> Alternative Signal Similarity: Spearman Correlation</w:t>
       </w:r>
     </w:p>
     <w:p>
@@ -2420,31 +2596,15 @@
           <w:sz w:val="24"/>
           <w:szCs w:val="24"/>
         </w:rPr>
-        <w:t>[10]</w:t>
-      </w:r>
-      <w:r>
-        <w:rPr>
-          <w:rFonts w:asciiTheme="minorBidi" w:hAnsiTheme="minorBidi"/>
-          <w:sz w:val="24"/>
-          <w:szCs w:val="24"/>
-        </w:rPr>
-        <w:t xml:space="preserve"> </w:t>
-      </w:r>
-      <w:r>
-        <w:rPr>
-          <w:rFonts w:asciiTheme="minorBidi" w:hAnsiTheme="minorBidi"/>
-          <w:sz w:val="24"/>
-          <w:szCs w:val="24"/>
-        </w:rPr>
-        <w:t>is calculated as the Pearson correlation between the rank-transformed values of</w:t>
-      </w:r>
-      <w:r>
-        <w:rPr>
-          <w:rFonts w:asciiTheme="minorBidi" w:hAnsiTheme="minorBidi"/>
-          <w:sz w:val="24"/>
-          <w:szCs w:val="24"/>
-        </w:rPr>
-        <w:t xml:space="preserve"> </w:t>
+        <w:t xml:space="preserve">[10] </w:t>
+      </w:r>
+      <w:r>
+        <w:rPr>
+          <w:rFonts w:asciiTheme="minorBidi" w:hAnsiTheme="minorBidi"/>
+          <w:sz w:val="24"/>
+          <w:szCs w:val="24"/>
+        </w:rPr>
+        <w:t xml:space="preserve">is calculated as the Pearson correlation between the rank-transformed values of </w:t>
       </w:r>
       <m:oMath>
         <m:sSub>
@@ -2801,7 +2961,26 @@
           <w:sz w:val="24"/>
           <w:szCs w:val="24"/>
         </w:rPr>
-        <w:t>Optionally weighting or filtering signals before applying a voting scheme.</w:t>
+        <w:lastRenderedPageBreak/>
+        <w:t xml:space="preserve">Optionally </w:t>
+      </w:r>
+      <w:proofErr w:type="gramStart"/>
+      <w:r>
+        <w:rPr>
+          <w:rFonts w:asciiTheme="minorBidi" w:hAnsiTheme="minorBidi"/>
+          <w:sz w:val="24"/>
+          <w:szCs w:val="24"/>
+        </w:rPr>
+        <w:t>weighting</w:t>
+      </w:r>
+      <w:proofErr w:type="gramEnd"/>
+      <w:r>
+        <w:rPr>
+          <w:rFonts w:asciiTheme="minorBidi" w:hAnsiTheme="minorBidi"/>
+          <w:sz w:val="24"/>
+          <w:szCs w:val="24"/>
+        </w:rPr>
+        <w:t xml:space="preserve"> or filtering signals before applying a voting scheme.</w:t>
       </w:r>
     </w:p>
     <w:p>
@@ -2965,7 +3144,10 @@
           <w:szCs w:val="24"/>
         </w:rPr>
       </w:pPr>
-      <w:r>
+    </w:p>
+    <w:p>
+      <w:pPr>
+        <w:bidi w:val="0"/>
         <w:rPr>
           <w:rFonts w:asciiTheme="minorBidi" w:hAnsiTheme="minorBidi"/>
           <w:b/>
@@ -2973,6 +3155,183 @@
           <w:sz w:val="24"/>
           <w:szCs w:val="24"/>
         </w:rPr>
+      </w:pPr>
+    </w:p>
+    <w:p>
+      <w:pPr>
+        <w:bidi w:val="0"/>
+        <w:rPr>
+          <w:rFonts w:asciiTheme="minorBidi" w:hAnsiTheme="minorBidi"/>
+          <w:b/>
+          <w:bCs/>
+          <w:sz w:val="24"/>
+          <w:szCs w:val="24"/>
+        </w:rPr>
+      </w:pPr>
+    </w:p>
+    <w:p>
+      <w:pPr>
+        <w:bidi w:val="0"/>
+        <w:rPr>
+          <w:rFonts w:asciiTheme="minorBidi" w:hAnsiTheme="minorBidi"/>
+          <w:b/>
+          <w:bCs/>
+          <w:sz w:val="24"/>
+          <w:szCs w:val="24"/>
+        </w:rPr>
+      </w:pPr>
+    </w:p>
+    <w:p>
+      <w:pPr>
+        <w:bidi w:val="0"/>
+        <w:rPr>
+          <w:rFonts w:asciiTheme="minorBidi" w:hAnsiTheme="minorBidi"/>
+          <w:b/>
+          <w:bCs/>
+          <w:sz w:val="24"/>
+          <w:szCs w:val="24"/>
+        </w:rPr>
+      </w:pPr>
+    </w:p>
+    <w:p>
+      <w:pPr>
+        <w:bidi w:val="0"/>
+        <w:rPr>
+          <w:rFonts w:asciiTheme="minorBidi" w:hAnsiTheme="minorBidi"/>
+          <w:b/>
+          <w:bCs/>
+          <w:sz w:val="24"/>
+          <w:szCs w:val="24"/>
+        </w:rPr>
+      </w:pPr>
+    </w:p>
+    <w:p>
+      <w:pPr>
+        <w:bidi w:val="0"/>
+        <w:rPr>
+          <w:rFonts w:asciiTheme="minorBidi" w:hAnsiTheme="minorBidi"/>
+          <w:b/>
+          <w:bCs/>
+          <w:sz w:val="24"/>
+          <w:szCs w:val="24"/>
+        </w:rPr>
+      </w:pPr>
+    </w:p>
+    <w:p>
+      <w:pPr>
+        <w:bidi w:val="0"/>
+        <w:rPr>
+          <w:rFonts w:asciiTheme="minorBidi" w:hAnsiTheme="minorBidi"/>
+          <w:b/>
+          <w:bCs/>
+          <w:sz w:val="24"/>
+          <w:szCs w:val="24"/>
+        </w:rPr>
+      </w:pPr>
+    </w:p>
+    <w:p>
+      <w:pPr>
+        <w:bidi w:val="0"/>
+        <w:rPr>
+          <w:rFonts w:asciiTheme="minorBidi" w:hAnsiTheme="minorBidi"/>
+          <w:b/>
+          <w:bCs/>
+          <w:sz w:val="24"/>
+          <w:szCs w:val="24"/>
+        </w:rPr>
+      </w:pPr>
+    </w:p>
+    <w:p>
+      <w:pPr>
+        <w:bidi w:val="0"/>
+        <w:rPr>
+          <w:rFonts w:asciiTheme="minorBidi" w:hAnsiTheme="minorBidi"/>
+          <w:b/>
+          <w:bCs/>
+          <w:sz w:val="24"/>
+          <w:szCs w:val="24"/>
+        </w:rPr>
+      </w:pPr>
+    </w:p>
+    <w:p>
+      <w:pPr>
+        <w:bidi w:val="0"/>
+        <w:rPr>
+          <w:rFonts w:asciiTheme="minorBidi" w:hAnsiTheme="minorBidi"/>
+          <w:b/>
+          <w:bCs/>
+          <w:sz w:val="24"/>
+          <w:szCs w:val="24"/>
+        </w:rPr>
+      </w:pPr>
+    </w:p>
+    <w:p>
+      <w:pPr>
+        <w:bidi w:val="0"/>
+        <w:rPr>
+          <w:rFonts w:asciiTheme="minorBidi" w:hAnsiTheme="minorBidi"/>
+          <w:b/>
+          <w:bCs/>
+          <w:sz w:val="24"/>
+          <w:szCs w:val="24"/>
+        </w:rPr>
+      </w:pPr>
+    </w:p>
+    <w:p>
+      <w:pPr>
+        <w:bidi w:val="0"/>
+        <w:rPr>
+          <w:rFonts w:asciiTheme="minorBidi" w:hAnsiTheme="minorBidi"/>
+          <w:b/>
+          <w:bCs/>
+          <w:sz w:val="24"/>
+          <w:szCs w:val="24"/>
+        </w:rPr>
+      </w:pPr>
+    </w:p>
+    <w:p>
+      <w:pPr>
+        <w:bidi w:val="0"/>
+        <w:rPr>
+          <w:rFonts w:asciiTheme="minorBidi" w:hAnsiTheme="minorBidi"/>
+          <w:b/>
+          <w:bCs/>
+          <w:sz w:val="24"/>
+          <w:szCs w:val="24"/>
+        </w:rPr>
+      </w:pPr>
+    </w:p>
+    <w:p>
+      <w:pPr>
+        <w:bidi w:val="0"/>
+        <w:rPr>
+          <w:rFonts w:asciiTheme="minorBidi" w:hAnsiTheme="minorBidi"/>
+          <w:b/>
+          <w:bCs/>
+          <w:sz w:val="24"/>
+          <w:szCs w:val="24"/>
+        </w:rPr>
+      </w:pPr>
+    </w:p>
+    <w:p>
+      <w:pPr>
+        <w:bidi w:val="0"/>
+        <w:rPr>
+          <w:rFonts w:asciiTheme="minorBidi" w:hAnsiTheme="minorBidi"/>
+          <w:b/>
+          <w:bCs/>
+          <w:sz w:val="24"/>
+          <w:szCs w:val="24"/>
+        </w:rPr>
+      </w:pPr>
+      <w:r>
+        <w:rPr>
+          <w:rFonts w:asciiTheme="minorBidi" w:hAnsiTheme="minorBidi"/>
+          <w:b/>
+          <w:bCs/>
+          <w:sz w:val="24"/>
+          <w:szCs w:val="24"/>
+        </w:rPr>
         <w:lastRenderedPageBreak/>
         <w:t>3. MODEL</w:t>
       </w:r>
@@ -2994,18 +3353,18 @@
           <w:szCs w:val="24"/>
         </w:rPr>
         <w:drawing>
-          <wp:anchor distT="0" distB="0" distL="114300" distR="114300" simplePos="0" relativeHeight="251662336" behindDoc="0" locked="0" layoutInCell="1" allowOverlap="1" wp14:anchorId="42285EAB" wp14:editId="7061476C">
+          <wp:anchor distT="0" distB="0" distL="114300" distR="114300" simplePos="0" relativeHeight="251665408" behindDoc="0" locked="0" layoutInCell="1" allowOverlap="1" wp14:anchorId="6617A2F7" wp14:editId="711A5EF2">
             <wp:simplePos x="0" y="0"/>
             <wp:positionH relativeFrom="column">
-              <wp:posOffset>447675</wp:posOffset>
+              <wp:posOffset>351790</wp:posOffset>
             </wp:positionH>
             <wp:positionV relativeFrom="paragraph">
-              <wp:posOffset>1139825</wp:posOffset>
+              <wp:posOffset>1028700</wp:posOffset>
             </wp:positionV>
-            <wp:extent cx="4410710" cy="7425055"/>
-            <wp:effectExtent l="0" t="0" r="8890" b="4445"/>
+            <wp:extent cx="4212590" cy="7505700"/>
+            <wp:effectExtent l="0" t="0" r="0" b="0"/>
             <wp:wrapTopAndBottom/>
-            <wp:docPr id="446561984" name="תמונה 2"/>
+            <wp:docPr id="52719953" name="תמונה 2"/>
             <wp:cNvGraphicFramePr>
               <a:graphicFrameLocks xmlns:a="http://schemas.openxmlformats.org/drawingml/2006/main" noChangeAspect="1"/>
             </wp:cNvGraphicFramePr>
@@ -3013,7 +3372,7 @@
               <a:graphicData uri="http://schemas.openxmlformats.org/drawingml/2006/picture">
                 <pic:pic xmlns:pic="http://schemas.openxmlformats.org/drawingml/2006/picture">
                   <pic:nvPicPr>
-                    <pic:cNvPr id="0" name="Picture 2"/>
+                    <pic:cNvPr id="0" name="Picture 3"/>
                     <pic:cNvPicPr>
                       <a:picLocks noChangeAspect="1" noChangeArrowheads="1"/>
                     </pic:cNvPicPr>
@@ -3034,7 +3393,7 @@
                   <pic:spPr bwMode="auto">
                     <a:xfrm>
                       <a:off x="0" y="0"/>
-                      <a:ext cx="4410710" cy="7425055"/>
+                      <a:ext cx="4212590" cy="7505700"/>
                     </a:xfrm>
                     <a:prstGeom prst="rect">
                       <a:avLst/>
@@ -3623,15 +3982,7 @@
           <w:sz w:val="24"/>
           <w:szCs w:val="24"/>
         </w:rPr>
-        <w:t>either a CNN–BiLSTM model or a fine-tuned BERT</w:t>
-      </w:r>
-      <w:r>
-        <w:rPr>
-          <w:rFonts w:asciiTheme="minorBidi" w:hAnsiTheme="minorBidi"/>
-          <w:sz w:val="24"/>
-          <w:szCs w:val="24"/>
-        </w:rPr>
-        <w:t xml:space="preserve"> </w:t>
+        <w:t xml:space="preserve">either a CNN–BiLSTM model or a fine-tuned BERT </w:t>
       </w:r>
       <w:r>
         <w:rPr>
@@ -3757,23 +4108,7 @@
           <w:sz w:val="24"/>
           <w:szCs w:val="24"/>
         </w:rPr>
-        <w:t>This training process establishes a learned stylistic</w:t>
-      </w:r>
-      <w:r>
-        <w:rPr>
-          <w:rFonts w:asciiTheme="minorBidi" w:hAnsiTheme="minorBidi"/>
-          <w:sz w:val="24"/>
-          <w:szCs w:val="24"/>
-        </w:rPr>
-        <w:t xml:space="preserve"> </w:t>
-      </w:r>
-      <w:r>
-        <w:rPr>
-          <w:rFonts w:asciiTheme="minorBidi" w:hAnsiTheme="minorBidi"/>
-          <w:sz w:val="24"/>
-          <w:szCs w:val="24"/>
-        </w:rPr>
-        <w:t>boundary between the two sources and is performed independently of the target documents.</w:t>
+        <w:t>This training process establishes a learned stylistic boundary between the two sources and is performed independently of the target documents.</w:t>
       </w:r>
     </w:p>
     <w:p>
@@ -3893,7 +4228,25 @@
           <w:sz w:val="24"/>
           <w:szCs w:val="24"/>
         </w:rPr>
-        <w:t>using either Word2Vec or BERT, and then passed through the classifier to generate a sequence of binary predictions, each indicating stylistic alignment with one of the two impostors</w:t>
+        <w:t xml:space="preserve">using either Word2Vec or </w:t>
+      </w:r>
+      <w:proofErr w:type="gramStart"/>
+      <w:r>
+        <w:rPr>
+          <w:rFonts w:asciiTheme="minorBidi" w:hAnsiTheme="minorBidi"/>
+          <w:sz w:val="24"/>
+          <w:szCs w:val="24"/>
+        </w:rPr>
+        <w:t>BERT, and</w:t>
+      </w:r>
+      <w:proofErr w:type="gramEnd"/>
+      <w:r>
+        <w:rPr>
+          <w:rFonts w:asciiTheme="minorBidi" w:hAnsiTheme="minorBidi"/>
+          <w:sz w:val="24"/>
+          <w:szCs w:val="24"/>
+        </w:rPr>
+        <w:t xml:space="preserve"> then passed through the classifier to generate a sequence of binary predictions, each indicating stylistic alignment with one of the two impostors</w:t>
       </w:r>
       <w:r>
         <w:rPr>
@@ -4196,15 +4549,7 @@
           <w:sz w:val="24"/>
           <w:szCs w:val="24"/>
         </w:rPr>
-        <w:t xml:space="preserve"> </w:t>
-      </w:r>
-      <w:r>
-        <w:rPr>
-          <w:rFonts w:asciiTheme="minorBidi" w:hAnsiTheme="minorBidi"/>
-          <w:sz w:val="24"/>
-          <w:szCs w:val="24"/>
-        </w:rPr>
-        <w:t>represents the stylistic alignment of the corpus with respect to a specific impostor contrast.</w:t>
+        <w:t xml:space="preserve"> represents the stylistic alignment of the corpus with respect to a specific impostor contrast.</w:t>
       </w:r>
     </w:p>
     <w:p>
@@ -4303,15 +4648,7 @@
           <w:sz w:val="24"/>
           <w:szCs w:val="24"/>
         </w:rPr>
-        <w:t>c</w:t>
-      </w:r>
-      <w:r>
-        <w:rPr>
-          <w:rFonts w:asciiTheme="minorBidi" w:hAnsiTheme="minorBidi"/>
-          <w:sz w:val="24"/>
-          <w:szCs w:val="24"/>
-        </w:rPr>
-        <w:t>alculating the average squared deviation between each chunk and its preceding</w:t>
+        <w:t>calculating the average squared deviation between each chunk and its preceding</w:t>
       </w:r>
       <w:r>
         <w:rPr>
@@ -4348,15 +4685,7 @@
           <w:sz w:val="24"/>
           <w:szCs w:val="24"/>
         </w:rPr>
-        <w:t>This process produces the rolling distance matrix</w:t>
-      </w:r>
-      <w:r>
-        <w:rPr>
-          <w:rFonts w:asciiTheme="minorBidi" w:hAnsiTheme="minorBidi"/>
-          <w:sz w:val="24"/>
-          <w:szCs w:val="24"/>
-        </w:rPr>
-        <w:t xml:space="preserve">  </w:t>
+        <w:t xml:space="preserve">This process produces the rolling distance matrix  </w:t>
       </w:r>
       <w:r>
         <w:rPr>
@@ -4454,15 +4783,7 @@
           <w:sz w:val="24"/>
           <w:szCs w:val="24"/>
         </w:rPr>
-        <w:t>where local peaks correspond to points of sharp stylistic deviation</w:t>
-      </w:r>
-      <w:r>
-        <w:rPr>
-          <w:rFonts w:asciiTheme="minorBidi" w:hAnsiTheme="minorBidi"/>
-          <w:sz w:val="24"/>
-          <w:szCs w:val="24"/>
-        </w:rPr>
-        <w:t>.</w:t>
+        <w:t>where local peaks correspond to points of sharp stylistic deviation.</w:t>
       </w:r>
     </w:p>
     <w:p>
@@ -4486,31 +4807,277 @@
           <w:sz w:val="24"/>
           <w:szCs w:val="24"/>
         </w:rPr>
-        <w:t>Peak Detection in Distance Signals</w:t>
-      </w:r>
-      <w:r>
-        <w:rPr>
-          <w:rFonts w:asciiTheme="minorBidi" w:hAnsiTheme="minorBidi"/>
-          <w:sz w:val="24"/>
-          <w:szCs w:val="24"/>
+        <w:t>Wavelet Transform on Distance Signals</w:t>
+      </w:r>
+      <w:r>
+        <w:rPr>
+          <w:rFonts w:asciiTheme="minorBidi" w:eastAsia="Times New Roman" w:hAnsiTheme="minorBidi"/>
+          <w:kern w:val="0"/>
+          <w:sz w:val="24"/>
+          <w:szCs w:val="24"/>
+          <w14:ligatures w14:val="none"/>
         </w:rPr>
         <w:br/>
-      </w:r>
-      <w:r>
-        <w:rPr>
-          <w:rFonts w:asciiTheme="minorBidi" w:hAnsiTheme="minorBidi"/>
-          <w:sz w:val="24"/>
-          <w:szCs w:val="24"/>
-        </w:rPr>
-        <w:t>Local maxima are identified for each row in the rolling distance matrix</w:t>
-      </w:r>
-      <w:r>
-        <w:rPr>
-          <w:rFonts w:asciiTheme="minorBidi" w:hAnsiTheme="minorBidi"/>
-          <w:sz w:val="24"/>
-          <w:szCs w:val="24"/>
-        </w:rPr>
-        <w:t xml:space="preserve"> </w:t>
+        <w:t xml:space="preserve">To enhance the robustness of peak detection, each row in the rolling distance matrix </w:t>
+      </w:r>
+      <m:oMath>
+        <m:r>
+          <w:rPr>
+            <w:rFonts w:ascii="Cambria Math" w:eastAsia="Times New Roman" w:hAnsi="Cambria Math"/>
+            <w:kern w:val="0"/>
+            <w:sz w:val="24"/>
+            <w:szCs w:val="24"/>
+            <w14:ligatures w14:val="none"/>
+          </w:rPr>
+          <m:t>D</m:t>
+        </m:r>
+        <m:r>
+          <m:rPr>
+            <m:sty m:val="p"/>
+          </m:rPr>
+          <w:rPr>
+            <w:rFonts w:ascii="Cambria Math" w:eastAsia="Times New Roman" w:hAnsi="Cambria Math"/>
+            <w:kern w:val="0"/>
+            <w:sz w:val="24"/>
+            <w:szCs w:val="24"/>
+            <w14:ligatures w14:val="none"/>
+          </w:rPr>
+          <m:t>∈</m:t>
+        </m:r>
+        <m:sSup>
+          <m:sSupPr>
+            <m:ctrlPr>
+              <w:rPr>
+                <w:rFonts w:ascii="Cambria Math" w:eastAsia="Times New Roman" w:hAnsi="Cambria Math"/>
+                <w:i/>
+                <w:kern w:val="0"/>
+                <w:sz w:val="24"/>
+                <w:szCs w:val="24"/>
+                <w14:ligatures w14:val="none"/>
+              </w:rPr>
+            </m:ctrlPr>
+          </m:sSupPr>
+          <m:e>
+            <m:r>
+              <w:rPr>
+                <w:rFonts w:ascii="Cambria Math" w:eastAsia="Times New Roman" w:hAnsi="Cambria Math"/>
+                <w:kern w:val="0"/>
+                <w:sz w:val="24"/>
+                <w:szCs w:val="24"/>
+                <w14:ligatures w14:val="none"/>
+              </w:rPr>
+              <m:t>R</m:t>
+            </m:r>
+          </m:e>
+          <m:sup>
+            <m:r>
+              <w:rPr>
+                <w:rFonts w:ascii="Cambria Math" w:eastAsia="Times New Roman" w:hAnsi="Cambria Math"/>
+                <w:kern w:val="0"/>
+                <w:sz w:val="24"/>
+                <w:szCs w:val="24"/>
+                <w14:ligatures w14:val="none"/>
+              </w:rPr>
+              <m:t>p</m:t>
+            </m:r>
+            <m:r>
+              <m:rPr>
+                <m:sty m:val="p"/>
+              </m:rPr>
+              <w:rPr>
+                <w:rFonts w:ascii="Cambria Math" w:eastAsia="Times New Roman" w:hAnsi="Cambria Math"/>
+                <w:kern w:val="0"/>
+                <w:sz w:val="24"/>
+                <w:szCs w:val="24"/>
+                <w14:ligatures w14:val="none"/>
+              </w:rPr>
+              <m:t>×</m:t>
+            </m:r>
+            <m:d>
+              <m:dPr>
+                <m:ctrlPr>
+                  <w:rPr>
+                    <w:rFonts w:ascii="Cambria Math" w:eastAsia="Times New Roman" w:hAnsi="Cambria Math"/>
+                    <w:i/>
+                    <w:kern w:val="0"/>
+                    <w:sz w:val="24"/>
+                    <w:szCs w:val="24"/>
+                    <w14:ligatures w14:val="none"/>
+                  </w:rPr>
+                </m:ctrlPr>
+              </m:dPr>
+              <m:e>
+                <m:r>
+                  <w:rPr>
+                    <w:rFonts w:ascii="Cambria Math" w:eastAsia="Times New Roman" w:hAnsi="Cambria Math"/>
+                    <w:kern w:val="0"/>
+                    <w:sz w:val="24"/>
+                    <w:szCs w:val="24"/>
+                    <w14:ligatures w14:val="none"/>
+                  </w:rPr>
+                  <m:t>t-w</m:t>
+                </m:r>
+              </m:e>
+            </m:d>
+          </m:sup>
+        </m:sSup>
+      </m:oMath>
+      <w:r>
+        <w:rPr>
+          <w:rFonts w:asciiTheme="minorBidi" w:eastAsia="Times New Roman" w:hAnsiTheme="minorBidi"/>
+          <w:kern w:val="0"/>
+          <w:sz w:val="24"/>
+          <w:szCs w:val="24"/>
+          <w14:ligatures w14:val="none"/>
+        </w:rPr>
+        <w:t xml:space="preserve"> is passed through a Discrete Wavelet Transform (DWT). The wavelet decomposition isolates signal variations at multiple scales, allowing for the identification of stylistic change points that may be subtle or distributed. Specifically, the </w:t>
+      </w:r>
+      <w:proofErr w:type="gramStart"/>
+      <w:r>
+        <w:rPr>
+          <w:rFonts w:asciiTheme="minorBidi" w:eastAsia="Times New Roman" w:hAnsiTheme="minorBidi"/>
+          <w:kern w:val="0"/>
+          <w:sz w:val="24"/>
+          <w:szCs w:val="24"/>
+          <w14:ligatures w14:val="none"/>
+        </w:rPr>
+        <w:t>detail</w:t>
+      </w:r>
+      <w:proofErr w:type="gramEnd"/>
+      <w:r>
+        <w:rPr>
+          <w:rFonts w:asciiTheme="minorBidi" w:eastAsia="Times New Roman" w:hAnsiTheme="minorBidi"/>
+          <w:kern w:val="0"/>
+          <w:sz w:val="24"/>
+          <w:szCs w:val="24"/>
+          <w14:ligatures w14:val="none"/>
+        </w:rPr>
+        <w:t xml:space="preserve"> coefficients of the wavelet transform are extracted, which emphasize local fluctuations. These coefficients are used in the next step for more accurate peak detection.</w:t>
+      </w:r>
+    </w:p>
+    <w:p>
+      <w:pPr>
+        <w:numPr>
+          <w:ilvl w:val="0"/>
+          <w:numId w:val="8"/>
+        </w:numPr>
+        <w:bidi w:val="0"/>
+        <w:rPr>
+          <w:rFonts w:asciiTheme="minorBidi" w:hAnsiTheme="minorBidi"/>
+          <w:sz w:val="24"/>
+          <w:szCs w:val="24"/>
+        </w:rPr>
+      </w:pPr>
+      <w:r>
+        <w:rPr>
+          <w:rFonts w:asciiTheme="minorBidi" w:hAnsiTheme="minorBidi"/>
+          <w:b/>
+          <w:bCs/>
+          <w:sz w:val="24"/>
+          <w:szCs w:val="24"/>
+        </w:rPr>
+        <w:t>Wavelet-Based Peak Detection</w:t>
+      </w:r>
+      <w:r>
+        <w:rPr>
+          <w:rFonts w:asciiTheme="minorBidi" w:hAnsiTheme="minorBidi"/>
+          <w:sz w:val="24"/>
+          <w:szCs w:val="24"/>
+        </w:rPr>
+        <w:br/>
+      </w:r>
+      <w:r>
+        <w:rPr>
+          <w:rFonts w:asciiTheme="minorBidi" w:hAnsiTheme="minorBidi"/>
+          <w:sz w:val="24"/>
+          <w:szCs w:val="24"/>
+        </w:rPr>
+        <w:t xml:space="preserve">Local maxima are identified from the wavelet detail coefficients derived from each row in the matrix </w:t>
+      </w:r>
+      <m:oMath>
+        <m:r>
+          <w:rPr>
+            <w:rFonts w:ascii="Cambria Math" w:hAnsi="Cambria Math"/>
+            <w:sz w:val="24"/>
+            <w:szCs w:val="24"/>
+          </w:rPr>
+          <m:t>D</m:t>
+        </m:r>
+      </m:oMath>
+      <w:r>
+        <w:rPr>
+          <w:rFonts w:asciiTheme="minorBidi" w:hAnsiTheme="minorBidi"/>
+          <w:sz w:val="24"/>
+          <w:szCs w:val="24"/>
+        </w:rPr>
+        <w:t>. These peaks correspond to chunk positions where the stylistic signal exhibits significant fluctuation relative to previous context. This method improves detection of both sharp and gradual stylistic changes compared to peak detection on the raw rolling distance alone.</w:t>
+      </w:r>
+    </w:p>
+    <w:p>
+      <w:pPr>
+        <w:numPr>
+          <w:ilvl w:val="0"/>
+          <w:numId w:val="8"/>
+        </w:numPr>
+        <w:bidi w:val="0"/>
+        <w:rPr>
+          <w:rFonts w:asciiTheme="minorBidi" w:hAnsiTheme="minorBidi"/>
+          <w:sz w:val="24"/>
+          <w:szCs w:val="24"/>
+        </w:rPr>
+      </w:pPr>
+      <w:r>
+        <w:rPr>
+          <w:rFonts w:asciiTheme="minorBidi" w:hAnsiTheme="minorBidi"/>
+          <w:b/>
+          <w:bCs/>
+          <w:sz w:val="24"/>
+          <w:szCs w:val="24"/>
+        </w:rPr>
+        <w:t>Consensus-Based Spike Counting</w:t>
+      </w:r>
+      <w:r>
+        <w:rPr>
+          <w:rFonts w:asciiTheme="minorBidi" w:hAnsiTheme="minorBidi"/>
+          <w:sz w:val="24"/>
+          <w:szCs w:val="24"/>
+        </w:rPr>
+        <w:br/>
+        <w:t xml:space="preserve">For each column index </w:t>
+      </w:r>
+      <m:oMath>
+        <m:r>
+          <w:rPr>
+            <w:rFonts w:ascii="Cambria Math" w:hAnsi="Cambria Math"/>
+            <w:sz w:val="24"/>
+            <w:szCs w:val="24"/>
+          </w:rPr>
+          <m:t>c</m:t>
+        </m:r>
+      </m:oMath>
+      <w:r>
+        <w:rPr>
+          <w:rFonts w:asciiTheme="minorBidi" w:hAnsiTheme="minorBidi"/>
+          <w:sz w:val="24"/>
+          <w:szCs w:val="24"/>
+        </w:rPr>
+        <w:t xml:space="preserve"> in </w:t>
+      </w:r>
+      <w:r>
+        <w:rPr>
+          <w:rFonts w:asciiTheme="minorBidi" w:hAnsiTheme="minorBidi"/>
+          <w:sz w:val="24"/>
+          <w:szCs w:val="24"/>
+        </w:rPr>
+        <w:t xml:space="preserve">the </w:t>
+      </w:r>
+      <w:r>
+        <w:rPr>
+          <w:rFonts w:asciiTheme="minorBidi" w:hAnsiTheme="minorBidi"/>
+          <w:sz w:val="24"/>
+          <w:szCs w:val="24"/>
+        </w:rPr>
+        <w:t xml:space="preserve">matrix </w:t>
       </w:r>
       <m:oMath>
         <m:r>
@@ -4531,47 +5098,31 @@
           <w:sz w:val="24"/>
           <w:szCs w:val="24"/>
         </w:rPr>
-        <w:t>.</w:t>
-      </w:r>
-      <w:r>
-        <w:rPr>
-          <w:rFonts w:asciiTheme="minorBidi" w:hAnsiTheme="minorBidi"/>
-          <w:sz w:val="24"/>
-          <w:szCs w:val="24"/>
-        </w:rPr>
-        <w:t xml:space="preserve"> </w:t>
-      </w:r>
-      <w:r>
-        <w:rPr>
-          <w:rFonts w:asciiTheme="minorBidi" w:hAnsiTheme="minorBidi"/>
-          <w:sz w:val="24"/>
-          <w:szCs w:val="24"/>
-        </w:rPr>
-        <w:t>These peaks correspond to positions in the chunk sequence where the stylistic flow</w:t>
-      </w:r>
-      <w:r>
-        <w:rPr>
-          <w:rFonts w:asciiTheme="minorBidi" w:hAnsiTheme="minorBidi"/>
-          <w:sz w:val="24"/>
-          <w:szCs w:val="24"/>
-        </w:rPr>
-        <w:t xml:space="preserve">, relative to that impostor pair, </w:t>
-      </w:r>
-      <w:r>
-        <w:rPr>
-          <w:rFonts w:asciiTheme="minorBidi" w:hAnsiTheme="minorBidi"/>
-          <w:sz w:val="24"/>
-          <w:szCs w:val="24"/>
-        </w:rPr>
-        <w:t>undergoes significant change</w:t>
-      </w:r>
-      <w:r>
-        <w:rPr>
-          <w:rFonts w:asciiTheme="minorBidi" w:hAnsiTheme="minorBidi"/>
-          <w:sz w:val="24"/>
-          <w:szCs w:val="24"/>
-        </w:rPr>
-        <w:t>.</w:t>
+        <w:t xml:space="preserve">, </w:t>
+      </w:r>
+      <w:r>
+        <w:rPr>
+          <w:rFonts w:asciiTheme="minorBidi" w:hAnsiTheme="minorBidi"/>
+          <w:sz w:val="24"/>
+          <w:szCs w:val="24"/>
+        </w:rPr>
+        <w:t>the number of impostor pairs exhibiting a peak at that position is counted</w:t>
+      </w:r>
+      <w:r>
+        <w:rPr>
+          <w:rFonts w:asciiTheme="minorBidi" w:hAnsiTheme="minorBidi"/>
+          <w:sz w:val="24"/>
+          <w:szCs w:val="24"/>
+        </w:rPr>
+        <w:t xml:space="preserve">. </w:t>
+      </w:r>
+      <w:r>
+        <w:rPr>
+          <w:rFonts w:asciiTheme="minorBidi" w:hAnsiTheme="minorBidi"/>
+          <w:sz w:val="24"/>
+          <w:szCs w:val="24"/>
+        </w:rPr>
+        <w:t>This aggregation step captures global agreement across multiple stylistic perspectives regarding the location of potential shifts.</w:t>
       </w:r>
     </w:p>
     <w:p>
@@ -4595,7 +5146,7 @@
           <w:sz w:val="24"/>
           <w:szCs w:val="24"/>
         </w:rPr>
-        <w:t>Consensus-Based Spike Counting</w:t>
+        <w:t>Change Point Determination</w:t>
       </w:r>
       <w:r>
         <w:rPr>
@@ -4604,86 +5155,14 @@
           <w:szCs w:val="24"/>
         </w:rPr>
         <w:br/>
-        <w:t xml:space="preserve">For each column index </w:t>
-      </w:r>
-      <m:oMath>
-        <m:r>
-          <w:rPr>
-            <w:rFonts w:ascii="Cambria Math" w:hAnsi="Cambria Math"/>
-            <w:sz w:val="24"/>
-            <w:szCs w:val="24"/>
-          </w:rPr>
-          <m:t>c</m:t>
-        </m:r>
-      </m:oMath>
-      <w:r>
-        <w:rPr>
-          <w:rFonts w:asciiTheme="minorBidi" w:hAnsiTheme="minorBidi"/>
-          <w:sz w:val="24"/>
-          <w:szCs w:val="24"/>
-        </w:rPr>
-        <w:t xml:space="preserve"> in </w:t>
-      </w:r>
-      <w:r>
-        <w:rPr>
-          <w:rFonts w:asciiTheme="minorBidi" w:hAnsiTheme="minorBidi"/>
-          <w:sz w:val="24"/>
-          <w:szCs w:val="24"/>
-        </w:rPr>
-        <w:t xml:space="preserve">the </w:t>
-      </w:r>
-      <w:r>
-        <w:rPr>
-          <w:rFonts w:asciiTheme="minorBidi" w:hAnsiTheme="minorBidi"/>
-          <w:sz w:val="24"/>
-          <w:szCs w:val="24"/>
-        </w:rPr>
-        <w:t xml:space="preserve">matrix </w:t>
-      </w:r>
-      <m:oMath>
-        <m:r>
-          <m:rPr>
-            <m:sty m:val="p"/>
-          </m:rPr>
-          <w:rPr>
-            <w:rFonts w:ascii="Cambria Math" w:hAnsi="Cambria Math"/>
-            <w:sz w:val="24"/>
-            <w:szCs w:val="24"/>
-          </w:rPr>
-          <m:t>D</m:t>
-        </m:r>
-      </m:oMath>
-      <w:r>
-        <w:rPr>
-          <w:rFonts w:asciiTheme="minorBidi" w:hAnsiTheme="minorBidi"/>
-          <w:sz w:val="24"/>
-          <w:szCs w:val="24"/>
-        </w:rPr>
-        <w:t xml:space="preserve">, </w:t>
-      </w:r>
-      <w:r>
-        <w:rPr>
-          <w:rFonts w:asciiTheme="minorBidi" w:hAnsiTheme="minorBidi"/>
-          <w:sz w:val="24"/>
-          <w:szCs w:val="24"/>
-        </w:rPr>
-        <w:t>the number of impostor pairs exhibiting a peak at that position is counted</w:t>
-      </w:r>
-      <w:r>
-        <w:rPr>
-          <w:rFonts w:asciiTheme="minorBidi" w:hAnsiTheme="minorBidi"/>
-          <w:sz w:val="24"/>
-          <w:szCs w:val="24"/>
-        </w:rPr>
-        <w:t xml:space="preserve">. </w:t>
-      </w:r>
-      <w:r>
-        <w:rPr>
-          <w:rFonts w:asciiTheme="minorBidi" w:hAnsiTheme="minorBidi"/>
-          <w:sz w:val="24"/>
-          <w:szCs w:val="24"/>
-        </w:rPr>
-        <w:t>This aggregation step captures global agreement across multiple stylistic perspectives regarding the location of potential shifts.</w:t>
+      </w:r>
+      <w:r>
+        <w:rPr>
+          <w:rFonts w:asciiTheme="minorBidi" w:hAnsiTheme="minorBidi"/>
+          <w:sz w:val="24"/>
+          <w:szCs w:val="24"/>
+        </w:rPr>
+        <w:t>A chunk index is designated as a change point if the number of impostor pairs exhibiting a peak at that position exceeds a predefined threshold (e.g., 80%). This voting-based mechanism mitigates false positives by requiring broad consensus across multiple classifiers.</w:t>
       </w:r>
     </w:p>
     <w:p>
@@ -4697,6 +5176,7 @@
           <w:rFonts w:asciiTheme="minorBidi" w:hAnsiTheme="minorBidi"/>
           <w:sz w:val="24"/>
           <w:szCs w:val="24"/>
+          <w:rtl/>
         </w:rPr>
       </w:pPr>
       <w:r>
@@ -4707,7 +5187,7 @@
           <w:sz w:val="24"/>
           <w:szCs w:val="24"/>
         </w:rPr>
-        <w:t>Change Point Determination</w:t>
+        <w:t>Final Output of Change Points</w:t>
       </w:r>
       <w:r>
         <w:rPr>
@@ -4723,60 +5203,8 @@
           <w:sz w:val="24"/>
           <w:szCs w:val="24"/>
         </w:rPr>
-        <w:t>A chunk index is designated as a change point if the number of impostor pairs exhibiting a peak at that position exceeds a predefined threshold (e.g., 80%). This voting-based mechanism mitigates false positives by requiring broad consensus across multiple classifiers.</w:t>
-      </w:r>
-    </w:p>
-    <w:p>
-      <w:pPr>
-        <w:numPr>
-          <w:ilvl w:val="0"/>
-          <w:numId w:val="8"/>
-        </w:numPr>
-        <w:bidi w:val="0"/>
-        <w:rPr>
-          <w:rFonts w:asciiTheme="minorBidi" w:hAnsiTheme="minorBidi"/>
-          <w:sz w:val="24"/>
-          <w:szCs w:val="24"/>
-          <w:rtl/>
-        </w:rPr>
-      </w:pPr>
-      <w:r>
-        <w:rPr>
-          <w:rFonts w:asciiTheme="minorBidi" w:hAnsiTheme="minorBidi"/>
-          <w:b/>
-          <w:bCs/>
-          <w:sz w:val="24"/>
-          <w:szCs w:val="24"/>
-        </w:rPr>
-        <w:t>Final Output of Change Points</w:t>
-      </w:r>
-      <w:r>
-        <w:rPr>
-          <w:rFonts w:asciiTheme="minorBidi" w:hAnsiTheme="minorBidi"/>
-          <w:sz w:val="24"/>
-          <w:szCs w:val="24"/>
-        </w:rPr>
-        <w:br/>
-      </w:r>
-      <w:r>
-        <w:rPr>
-          <w:rFonts w:asciiTheme="minorBidi" w:hAnsiTheme="minorBidi"/>
-          <w:sz w:val="24"/>
-          <w:szCs w:val="24"/>
-        </w:rPr>
         <w:t>The model outputs a list of chunk indices where consistent and robust stylistic change points have been detected. These indices are interpreted as likely transitions between different authors, documents, or stylistically distinct sections within the text.</w:t>
       </w:r>
-    </w:p>
-    <w:p>
-      <w:pPr>
-        <w:bidi w:val="0"/>
-        <w:rPr>
-          <w:rFonts w:asciiTheme="minorBidi" w:hAnsiTheme="minorBidi"/>
-          <w:sz w:val="24"/>
-          <w:szCs w:val="24"/>
-          <w:rtl/>
-        </w:rPr>
-      </w:pPr>
     </w:p>
     <w:p>
       <w:pPr>
@@ -4800,16 +5228,16 @@
         <mc:AlternateContent>
           <mc:Choice Requires="wps">
             <w:drawing>
-              <wp:anchor distT="45720" distB="45720" distL="114300" distR="114300" simplePos="0" relativeHeight="251664384" behindDoc="0" locked="0" layoutInCell="1" allowOverlap="1" wp14:anchorId="0E3674EE" wp14:editId="35A427EB">
+              <wp:anchor distT="45720" distB="45720" distL="114300" distR="114300" simplePos="0" relativeHeight="251664384" behindDoc="0" locked="0" layoutInCell="1" allowOverlap="1" wp14:anchorId="0E3674EE" wp14:editId="1ABC3471">
                 <wp:simplePos x="0" y="0"/>
                 <wp:positionH relativeFrom="column">
-                  <wp:posOffset>-378460</wp:posOffset>
+                  <wp:posOffset>-379730</wp:posOffset>
                 </wp:positionH>
                 <wp:positionV relativeFrom="paragraph">
-                  <wp:posOffset>-254</wp:posOffset>
+                  <wp:posOffset>0</wp:posOffset>
                 </wp:positionV>
-                <wp:extent cx="5835650" cy="5842000"/>
-                <wp:effectExtent l="0" t="0" r="12700" b="25400"/>
+                <wp:extent cx="5835650" cy="6511925"/>
+                <wp:effectExtent l="0" t="0" r="12700" b="22225"/>
                 <wp:wrapSquare wrapText="bothSides"/>
                 <wp:docPr id="217" name="תיבת טקסט 2"/>
                 <wp:cNvGraphicFramePr>
@@ -4824,7 +5252,7 @@
                       <wps:spPr bwMode="auto">
                         <a:xfrm flipH="1">
                           <a:off x="0" y="0"/>
-                          <a:ext cx="5835650" cy="5842000"/>
+                          <a:ext cx="5835650" cy="6511925"/>
                         </a:xfrm>
                         <a:prstGeom prst="rect">
                           <a:avLst/>
@@ -4859,16 +5287,7 @@
                                 <w:sz w:val="20"/>
                                 <w:szCs w:val="20"/>
                               </w:rPr>
-                              <w:t>Input</w:t>
-                            </w:r>
-                            <w:r>
-                              <w:rPr>
-                                <w:rFonts w:asciiTheme="minorBidi" w:hAnsiTheme="minorBidi" w:cs="Arial"/>
-                                <w:sz w:val="20"/>
-                                <w:szCs w:val="20"/>
-                                <w:rtl/>
-                              </w:rPr>
-                              <w:t xml:space="preserve">: </w:t>
+                              <w:t xml:space="preserve">Input: </w:t>
                             </w:r>
                           </w:p>
                           <w:p>
@@ -4883,20 +5302,11 @@
                             </w:pPr>
                             <w:r>
                               <w:rPr>
-                                <w:rFonts w:asciiTheme="minorBidi" w:hAnsiTheme="minorBidi" w:cs="Arial"/>
-                                <w:sz w:val="20"/>
-                                <w:szCs w:val="20"/>
-                                <w:rtl/>
-                              </w:rPr>
-                              <w:t xml:space="preserve">    - </w:t>
-                            </w:r>
-                            <w:r>
-                              <w:rPr>
                                 <w:rFonts w:asciiTheme="minorBidi" w:hAnsiTheme="minorBidi"/>
                                 <w:sz w:val="20"/>
                                 <w:szCs w:val="20"/>
                               </w:rPr>
-                              <w:t>Target text collection D = {D1, D2, ..., Dm}</w:t>
+                              <w:t xml:space="preserve">    - Target text collection D = {D1, D2, ..., Dm}</w:t>
                             </w:r>
                           </w:p>
                           <w:p>
@@ -4911,20 +5321,11 @@
                             </w:pPr>
                             <w:r>
                               <w:rPr>
-                                <w:rFonts w:asciiTheme="minorBidi" w:hAnsiTheme="minorBidi" w:cs="Arial"/>
-                                <w:sz w:val="20"/>
-                                <w:szCs w:val="20"/>
-                                <w:rtl/>
-                              </w:rPr>
-                              <w:t xml:space="preserve">    - </w:t>
-                            </w:r>
-                            <w:r>
-                              <w:rPr>
                                 <w:rFonts w:asciiTheme="minorBidi" w:hAnsiTheme="minorBidi"/>
                                 <w:sz w:val="20"/>
                                 <w:szCs w:val="20"/>
                               </w:rPr>
-                              <w:t>Impostor collection Z = {Z1, Z2, ..., Zn}</w:t>
+                              <w:t xml:space="preserve">    - Impostor collection Z = {Z1, Z2, ..., Zn}</w:t>
                             </w:r>
                           </w:p>
                           <w:p>
@@ -4955,16 +5356,7 @@
                                 <w:sz w:val="20"/>
                                 <w:szCs w:val="20"/>
                               </w:rPr>
-                              <w:t>Output</w:t>
-                            </w:r>
-                            <w:r>
-                              <w:rPr>
-                                <w:rFonts w:asciiTheme="minorBidi" w:hAnsiTheme="minorBidi" w:cs="Arial"/>
-                                <w:sz w:val="20"/>
-                                <w:szCs w:val="20"/>
-                                <w:rtl/>
-                              </w:rPr>
-                              <w:t>:</w:t>
+                              <w:t>Output:</w:t>
                             </w:r>
                           </w:p>
                           <w:p>
@@ -4979,20 +5371,11 @@
                             </w:pPr>
                             <w:r>
                               <w:rPr>
-                                <w:rFonts w:asciiTheme="minorBidi" w:hAnsiTheme="minorBidi" w:cs="Arial"/>
-                                <w:sz w:val="20"/>
-                                <w:szCs w:val="20"/>
-                                <w:rtl/>
-                              </w:rPr>
-                              <w:t xml:space="preserve">    - </w:t>
-                            </w:r>
-                            <w:r>
-                              <w:rPr>
                                 <w:rFonts w:asciiTheme="minorBidi" w:hAnsiTheme="minorBidi"/>
                                 <w:sz w:val="20"/>
                                 <w:szCs w:val="20"/>
                               </w:rPr>
-                              <w:t>Detected change points in the concatenated text</w:t>
+                              <w:t xml:space="preserve">    - Detected change points in the concatenated text</w:t>
                             </w:r>
                           </w:p>
                           <w:p>
@@ -5023,24 +5406,7 @@
                                 <w:sz w:val="20"/>
                                 <w:szCs w:val="20"/>
                               </w:rPr>
-                              <w:t>1</w:t>
-                            </w:r>
-                            <w:r>
-                              <w:rPr>
-                                <w:rFonts w:asciiTheme="minorBidi" w:hAnsiTheme="minorBidi" w:cs="Arial"/>
-                                <w:sz w:val="20"/>
-                                <w:szCs w:val="20"/>
-                                <w:rtl/>
-                              </w:rPr>
-                              <w:t xml:space="preserve">. </w:t>
-                            </w:r>
-                            <w:r>
-                              <w:rPr>
-                                <w:rFonts w:asciiTheme="minorBidi" w:hAnsiTheme="minorBidi"/>
-                                <w:sz w:val="20"/>
-                                <w:szCs w:val="20"/>
-                              </w:rPr>
-                              <w:t>Initialize empty matrix S to store per-pair signals</w:t>
+                              <w:t>1. Initialize empty matrix S to store per-pair signals</w:t>
                             </w:r>
                           </w:p>
                           <w:p>
@@ -5071,51 +5437,7 @@
                                 <w:sz w:val="20"/>
                                 <w:szCs w:val="20"/>
                               </w:rPr>
-                              <w:t>2</w:t>
-                            </w:r>
-                            <w:r>
-                              <w:rPr>
-                                <w:rFonts w:asciiTheme="minorBidi" w:hAnsiTheme="minorBidi" w:cs="Arial"/>
-                                <w:sz w:val="20"/>
-                                <w:szCs w:val="20"/>
-                                <w:rtl/>
-                              </w:rPr>
-                              <w:t xml:space="preserve">. </w:t>
-                            </w:r>
-                            <w:r>
-                              <w:rPr>
-                                <w:rFonts w:asciiTheme="minorBidi" w:hAnsiTheme="minorBidi"/>
-                                <w:sz w:val="20"/>
-                                <w:szCs w:val="20"/>
-                              </w:rPr>
-                              <w:t xml:space="preserve">For each impostor pair (Zi, </w:t>
-                            </w:r>
-                            <w:proofErr w:type="spellStart"/>
-                            <w:r>
-                              <w:rPr>
-                                <w:rFonts w:asciiTheme="minorBidi" w:hAnsiTheme="minorBidi"/>
-                                <w:sz w:val="20"/>
-                                <w:szCs w:val="20"/>
-                              </w:rPr>
-                              <w:t>Zj</w:t>
-                            </w:r>
-                            <w:proofErr w:type="spellEnd"/>
-                            <w:r>
-                              <w:rPr>
-                                <w:rFonts w:asciiTheme="minorBidi" w:hAnsiTheme="minorBidi"/>
-                                <w:sz w:val="20"/>
-                                <w:szCs w:val="20"/>
-                              </w:rPr>
-                              <w:t>) in Z</w:t>
-                            </w:r>
-                            <w:r>
-                              <w:rPr>
-                                <w:rFonts w:asciiTheme="minorBidi" w:hAnsiTheme="minorBidi" w:cs="Arial"/>
-                                <w:sz w:val="20"/>
-                                <w:szCs w:val="20"/>
-                                <w:rtl/>
-                              </w:rPr>
-                              <w:t>:</w:t>
+                              <w:t>2. For each impostor pair (Zi, Zj) in Z:</w:t>
                             </w:r>
                           </w:p>
                           <w:p>
@@ -5130,105 +5452,11 @@
                             </w:pPr>
                             <w:r>
                               <w:rPr>
-                                <w:rFonts w:asciiTheme="minorBidi" w:hAnsiTheme="minorBidi" w:cs="Arial"/>
-                                <w:sz w:val="20"/>
-                                <w:szCs w:val="20"/>
-                                <w:rtl/>
-                              </w:rPr>
-                              <w:t xml:space="preserve">    </w:t>
-                            </w:r>
-                            <w:r>
-                              <w:rPr>
                                 <w:rFonts w:asciiTheme="minorBidi" w:hAnsiTheme="minorBidi"/>
                                 <w:sz w:val="20"/>
                                 <w:szCs w:val="20"/>
                               </w:rPr>
-                              <w:t xml:space="preserve">a. Train a binary classifier on batches from Zi vs. </w:t>
-                            </w:r>
-                            <w:proofErr w:type="spellStart"/>
-                            <w:r>
-                              <w:rPr>
-                                <w:rFonts w:asciiTheme="minorBidi" w:hAnsiTheme="minorBidi"/>
-                                <w:sz w:val="20"/>
-                                <w:szCs w:val="20"/>
-                              </w:rPr>
-                              <w:t>Zj</w:t>
-                            </w:r>
-                            <w:proofErr w:type="spellEnd"/>
-                          </w:p>
-                          <w:p>
-                            <w:pPr>
-                              <w:bidi w:val="0"/>
-                              <w:spacing w:after="0"/>
-                              <w:rPr>
-                                <w:rFonts w:asciiTheme="minorBidi" w:hAnsiTheme="minorBidi"/>
-                                <w:sz w:val="20"/>
-                                <w:szCs w:val="20"/>
-                              </w:rPr>
-                            </w:pPr>
-                            <w:r>
-                              <w:rPr>
-                                <w:rFonts w:asciiTheme="minorBidi" w:hAnsiTheme="minorBidi" w:cs="Arial"/>
-                                <w:sz w:val="20"/>
-                                <w:szCs w:val="20"/>
-                                <w:rtl/>
-                              </w:rPr>
-                              <w:t xml:space="preserve">    </w:t>
-                            </w:r>
-                            <w:r>
-                              <w:rPr>
-                                <w:rFonts w:asciiTheme="minorBidi" w:hAnsiTheme="minorBidi"/>
-                                <w:sz w:val="20"/>
-                                <w:szCs w:val="20"/>
-                              </w:rPr>
-                              <w:t xml:space="preserve">b. Initialize empty list </w:t>
-                            </w:r>
-                            <w:proofErr w:type="spellStart"/>
-                            <w:r>
-                              <w:rPr>
-                                <w:rFonts w:asciiTheme="minorBidi" w:hAnsiTheme="minorBidi"/>
-                                <w:sz w:val="20"/>
-                                <w:szCs w:val="20"/>
-                              </w:rPr>
-                              <w:t>signal_parts</w:t>
-                            </w:r>
-                            <w:proofErr w:type="spellEnd"/>
-                          </w:p>
-                          <w:p>
-                            <w:pPr>
-                              <w:bidi w:val="0"/>
-                              <w:spacing w:after="0"/>
-                              <w:rPr>
-                                <w:rFonts w:asciiTheme="minorBidi" w:hAnsiTheme="minorBidi"/>
-                                <w:sz w:val="20"/>
-                                <w:szCs w:val="20"/>
-                              </w:rPr>
-                            </w:pPr>
-                            <w:r>
-                              <w:rPr>
-                                <w:rFonts w:asciiTheme="minorBidi" w:hAnsiTheme="minorBidi" w:cs="Arial"/>
-                                <w:sz w:val="20"/>
-                                <w:szCs w:val="20"/>
-                                <w:rtl/>
-                              </w:rPr>
-                              <w:t xml:space="preserve">    </w:t>
-                            </w:r>
-                            <w:r>
-                              <w:rPr>
-                                <w:rFonts w:asciiTheme="minorBidi" w:hAnsiTheme="minorBidi"/>
-                                <w:sz w:val="20"/>
-                                <w:szCs w:val="20"/>
-                              </w:rPr>
-                              <w:t>c. For each target document Di in D</w:t>
-                            </w:r>
-                            <w:r>
-                              <w:rPr>
-                                <w:rFonts w:asciiTheme="minorBidi" w:hAnsiTheme="minorBidi" w:cs="Arial"/>
-                                <w:sz w:val="20"/>
-                                <w:szCs w:val="20"/>
-                                <w:rtl/>
-                              </w:rPr>
-                              <w:t>:</w:t>
+                              <w:t xml:space="preserve">    a. Train a binary classifier on batches from Zi vs. Zj</w:t>
                             </w:r>
                           </w:p>
                           <w:p>
@@ -5243,20 +5471,11 @@
                             </w:pPr>
                             <w:r>
                               <w:rPr>
-                                <w:rFonts w:asciiTheme="minorBidi" w:hAnsiTheme="minorBidi" w:cs="Arial"/>
-                                <w:sz w:val="20"/>
-                                <w:szCs w:val="20"/>
-                                <w:rtl/>
-                              </w:rPr>
-                              <w:t xml:space="preserve">        </w:t>
-                            </w:r>
-                            <w:r>
-                              <w:rPr>
                                 <w:rFonts w:asciiTheme="minorBidi" w:hAnsiTheme="minorBidi"/>
                                 <w:sz w:val="20"/>
                                 <w:szCs w:val="20"/>
                               </w:rPr>
-                              <w:t>i. Apply the trained classifier to batches of Di</w:t>
+                              <w:t xml:space="preserve">    b. Initialize empty list signal_parts</w:t>
                             </w:r>
                           </w:p>
                           <w:p>
@@ -5271,20 +5490,11 @@
                             </w:pPr>
                             <w:r>
                               <w:rPr>
-                                <w:rFonts w:asciiTheme="minorBidi" w:hAnsiTheme="minorBidi" w:cs="Arial"/>
-                                <w:sz w:val="20"/>
-                                <w:szCs w:val="20"/>
-                                <w:rtl/>
-                              </w:rPr>
-                              <w:t xml:space="preserve">        </w:t>
-                            </w:r>
-                            <w:r>
-                              <w:rPr>
                                 <w:rFonts w:asciiTheme="minorBidi" w:hAnsiTheme="minorBidi"/>
                                 <w:sz w:val="20"/>
                                 <w:szCs w:val="20"/>
                               </w:rPr>
-                              <w:t>ii. Group batch predictions into chunks</w:t>
+                              <w:t xml:space="preserve">    c. For each target document Di in D:</w:t>
                             </w:r>
                           </w:p>
                           <w:p>
@@ -5299,20 +5509,11 @@
                             </w:pPr>
                             <w:r>
                               <w:rPr>
-                                <w:rFonts w:asciiTheme="minorBidi" w:hAnsiTheme="minorBidi" w:cs="Arial"/>
-                                <w:sz w:val="20"/>
-                                <w:szCs w:val="20"/>
-                                <w:rtl/>
-                              </w:rPr>
-                              <w:t xml:space="preserve">        </w:t>
-                            </w:r>
-                            <w:r>
-                              <w:rPr>
                                 <w:rFonts w:asciiTheme="minorBidi" w:hAnsiTheme="minorBidi"/>
                                 <w:sz w:val="20"/>
                                 <w:szCs w:val="20"/>
                               </w:rPr>
-                              <w:t>iii. Average predictions in each chunk to create a 1D signal</w:t>
+                              <w:t xml:space="preserve">        i. Apply the trained classifier to batches of Di</w:t>
                             </w:r>
                           </w:p>
                           <w:p>
@@ -5327,76 +5528,11 @@
                             </w:pPr>
                             <w:r>
                               <w:rPr>
-                                <w:rFonts w:asciiTheme="minorBidi" w:hAnsiTheme="minorBidi" w:cs="Arial"/>
-                                <w:sz w:val="20"/>
-                                <w:szCs w:val="20"/>
-                                <w:rtl/>
-                              </w:rPr>
-                              <w:t xml:space="preserve">        </w:t>
-                            </w:r>
-                            <w:r>
-                              <w:rPr>
                                 <w:rFonts w:asciiTheme="minorBidi" w:hAnsiTheme="minorBidi"/>
                                 <w:sz w:val="20"/>
                                 <w:szCs w:val="20"/>
                               </w:rPr>
-                              <w:t xml:space="preserve">iv. Append the signal to </w:t>
-                            </w:r>
-                            <w:proofErr w:type="spellStart"/>
-                            <w:r>
-                              <w:rPr>
-                                <w:rFonts w:asciiTheme="minorBidi" w:hAnsiTheme="minorBidi"/>
-                                <w:sz w:val="20"/>
-                                <w:szCs w:val="20"/>
-                              </w:rPr>
-                              <w:t>signal_parts</w:t>
-                            </w:r>
-                            <w:proofErr w:type="spellEnd"/>
-                          </w:p>
-                          <w:p>
-                            <w:pPr>
-                              <w:bidi w:val="0"/>
-                              <w:spacing w:after="0"/>
-                              <w:rPr>
-                                <w:rFonts w:asciiTheme="minorBidi" w:hAnsiTheme="minorBidi"/>
-                                <w:sz w:val="20"/>
-                                <w:szCs w:val="20"/>
-                              </w:rPr>
-                            </w:pPr>
-                            <w:r>
-                              <w:rPr>
-                                <w:rFonts w:asciiTheme="minorBidi" w:hAnsiTheme="minorBidi" w:cs="Arial"/>
-                                <w:sz w:val="20"/>
-                                <w:szCs w:val="20"/>
-                                <w:rtl/>
-                              </w:rPr>
-                              <w:t xml:space="preserve">    </w:t>
-                            </w:r>
-                            <w:r>
-                              <w:rPr>
-                                <w:rFonts w:asciiTheme="minorBidi" w:hAnsiTheme="minorBidi"/>
-                                <w:sz w:val="20"/>
-                                <w:szCs w:val="20"/>
-                              </w:rPr>
-                              <w:t xml:space="preserve">d. Concatenate all signals in </w:t>
-                            </w:r>
-                            <w:proofErr w:type="spellStart"/>
-                            <w:r>
-                              <w:rPr>
-                                <w:rFonts w:asciiTheme="minorBidi" w:hAnsiTheme="minorBidi"/>
-                                <w:sz w:val="20"/>
-                                <w:szCs w:val="20"/>
-                              </w:rPr>
-                              <w:t>signal_parts</w:t>
-                            </w:r>
-                            <w:proofErr w:type="spellEnd"/>
-                            <w:r>
-                              <w:rPr>
-                                <w:rFonts w:asciiTheme="minorBidi" w:hAnsiTheme="minorBidi"/>
-                                <w:sz w:val="20"/>
-                                <w:szCs w:val="20"/>
-                              </w:rPr>
-                              <w:t xml:space="preserve"> into a single 1D vector</w:t>
+                              <w:t xml:space="preserve">        ii. Group batch predictions into chunks</w:t>
                             </w:r>
                           </w:p>
                           <w:p>
@@ -5411,20 +5547,68 @@
                             </w:pPr>
                             <w:r>
                               <w:rPr>
-                                <w:rFonts w:asciiTheme="minorBidi" w:hAnsiTheme="minorBidi" w:cs="Arial"/>
+                                <w:rFonts w:asciiTheme="minorBidi" w:hAnsiTheme="minorBidi"/>
                                 <w:sz w:val="20"/>
                                 <w:szCs w:val="20"/>
-                                <w:rtl/>
                               </w:rPr>
-                              <w:t xml:space="preserve">    </w:t>
+                              <w:t xml:space="preserve">        iii. Average predictions in each chunk to create a 1D signal</w:t>
                             </w:r>
+                          </w:p>
+                          <w:p>
+                            <w:pPr>
+                              <w:bidi w:val="0"/>
+                              <w:spacing w:after="0"/>
+                              <w:rPr>
+                                <w:rFonts w:asciiTheme="minorBidi" w:hAnsiTheme="minorBidi"/>
+                                <w:sz w:val="20"/>
+                                <w:szCs w:val="20"/>
+                              </w:rPr>
+                            </w:pPr>
                             <w:r>
                               <w:rPr>
                                 <w:rFonts w:asciiTheme="minorBidi" w:hAnsiTheme="minorBidi"/>
                                 <w:sz w:val="20"/>
                                 <w:szCs w:val="20"/>
                               </w:rPr>
-                              <w:t>e. Append the concatenated signal as a new row in matrix S</w:t>
+                              <w:t xml:space="preserve">        iv. Append the signal to signal_parts</w:t>
+                            </w:r>
+                          </w:p>
+                          <w:p>
+                            <w:pPr>
+                              <w:bidi w:val="0"/>
+                              <w:spacing w:after="0"/>
+                              <w:rPr>
+                                <w:rFonts w:asciiTheme="minorBidi" w:hAnsiTheme="minorBidi"/>
+                                <w:sz w:val="20"/>
+                                <w:szCs w:val="20"/>
+                              </w:rPr>
+                            </w:pPr>
+                            <w:r>
+                              <w:rPr>
+                                <w:rFonts w:asciiTheme="minorBidi" w:hAnsiTheme="minorBidi"/>
+                                <w:sz w:val="20"/>
+                                <w:szCs w:val="20"/>
+                              </w:rPr>
+                              <w:t xml:space="preserve">    d. Concatenate all signals in signal_parts into a single 1D vector</w:t>
+                            </w:r>
+                          </w:p>
+                          <w:p>
+                            <w:pPr>
+                              <w:bidi w:val="0"/>
+                              <w:spacing w:after="0"/>
+                              <w:rPr>
+                                <w:rFonts w:asciiTheme="minorBidi" w:hAnsiTheme="minorBidi"/>
+                                <w:sz w:val="20"/>
+                                <w:szCs w:val="20"/>
+                              </w:rPr>
+                            </w:pPr>
+                            <w:r>
+                              <w:rPr>
+                                <w:rFonts w:asciiTheme="minorBidi" w:hAnsiTheme="minorBidi"/>
+                                <w:sz w:val="20"/>
+                                <w:szCs w:val="20"/>
+                              </w:rPr>
+                              <w:t xml:space="preserve">    e. Append the concatenated signal as a new row in matrix S</w:t>
                             </w:r>
                           </w:p>
                           <w:p>
@@ -5455,16 +5639,7 @@
                                 <w:sz w:val="20"/>
                                 <w:szCs w:val="20"/>
                               </w:rPr>
-                              <w:t>3</w:t>
-                            </w:r>
-                            <w:r>
-                              <w:rPr>
-                                <w:rFonts w:asciiTheme="minorBidi" w:hAnsiTheme="minorBidi" w:cs="Arial"/>
-                                <w:sz w:val="20"/>
-                                <w:szCs w:val="20"/>
-                                <w:rtl/>
-                              </w:rPr>
-                              <w:t xml:space="preserve">. </w:t>
+                              <w:t xml:space="preserve">3. </w:t>
                             </w:r>
                             <w:proofErr w:type="spellStart"/>
                             <w:r>
@@ -5482,25 +5657,7 @@
                                 <w:sz w:val="20"/>
                                 <w:szCs w:val="20"/>
                               </w:rPr>
-                              <w:t xml:space="preserve"> has shape [#impostor pairs × </w:t>
-                            </w:r>
-                            <w:proofErr w:type="spellStart"/>
-                            <w:r>
-                              <w:rPr>
-                                <w:rFonts w:asciiTheme="minorBidi" w:hAnsiTheme="minorBidi"/>
-                                <w:sz w:val="20"/>
-                                <w:szCs w:val="20"/>
-                              </w:rPr>
-                              <w:t>total_chunks</w:t>
-                            </w:r>
-                            <w:proofErr w:type="spellEnd"/>
-                            <w:r>
-                              <w:rPr>
-                                <w:rFonts w:asciiTheme="minorBidi" w:hAnsiTheme="minorBidi"/>
-                                <w:sz w:val="20"/>
-                                <w:szCs w:val="20"/>
-                              </w:rPr>
-                              <w:t>]</w:t>
+                              <w:t xml:space="preserve"> has shape [#impostor pairs × total_chunks]</w:t>
                             </w:r>
                           </w:p>
                           <w:p>
@@ -5531,24 +5688,7 @@
                                 <w:sz w:val="20"/>
                                 <w:szCs w:val="20"/>
                               </w:rPr>
-                              <w:t>4</w:t>
-                            </w:r>
-                            <w:r>
-                              <w:rPr>
-                                <w:rFonts w:asciiTheme="minorBidi" w:hAnsiTheme="minorBidi" w:cs="Arial"/>
-                                <w:sz w:val="20"/>
-                                <w:szCs w:val="20"/>
-                                <w:rtl/>
-                              </w:rPr>
-                              <w:t xml:space="preserve">. </w:t>
-                            </w:r>
-                            <w:r>
-                              <w:rPr>
-                                <w:rFonts w:asciiTheme="minorBidi" w:hAnsiTheme="minorBidi"/>
-                                <w:sz w:val="20"/>
-                                <w:szCs w:val="20"/>
-                              </w:rPr>
-                              <w:t>Initialize empty matrix D to store rolling distances</w:t>
+                              <w:t>4. Initialize empty matrix D to store rolling distances</w:t>
                             </w:r>
                           </w:p>
                           <w:p>
@@ -5579,33 +5719,7 @@
                                 <w:sz w:val="20"/>
                                 <w:szCs w:val="20"/>
                               </w:rPr>
-                              <w:t>5</w:t>
-                            </w:r>
-                            <w:r>
-                              <w:rPr>
-                                <w:rFonts w:asciiTheme="minorBidi" w:hAnsiTheme="minorBidi" w:cs="Arial"/>
-                                <w:sz w:val="20"/>
-                                <w:szCs w:val="20"/>
-                                <w:rtl/>
-                              </w:rPr>
-                              <w:t xml:space="preserve">. </w:t>
-                            </w:r>
-                            <w:r>
-                              <w:rPr>
-                                <w:rFonts w:asciiTheme="minorBidi" w:hAnsiTheme="minorBidi"/>
-                                <w:sz w:val="20"/>
-                                <w:szCs w:val="20"/>
-                              </w:rPr>
-                              <w:t>For each row r in S (i.e., each impostor pair signal)</w:t>
-                            </w:r>
-                            <w:r>
-                              <w:rPr>
-                                <w:rFonts w:asciiTheme="minorBidi" w:hAnsiTheme="minorBidi" w:cs="Arial"/>
-                                <w:sz w:val="20"/>
-                                <w:szCs w:val="20"/>
-                                <w:rtl/>
-                              </w:rPr>
-                              <w:t>:</w:t>
+                              <w:t>5. For each row r in S (i.e., each impostor pair signal):</w:t>
                             </w:r>
                           </w:p>
                           <w:p>
@@ -5620,20 +5734,11 @@
                             </w:pPr>
                             <w:r>
                               <w:rPr>
-                                <w:rFonts w:asciiTheme="minorBidi" w:hAnsiTheme="minorBidi" w:cs="Arial"/>
-                                <w:sz w:val="20"/>
-                                <w:szCs w:val="20"/>
-                                <w:rtl/>
-                              </w:rPr>
-                              <w:t xml:space="preserve">    </w:t>
-                            </w:r>
-                            <w:r>
-                              <w:rPr>
                                 <w:rFonts w:asciiTheme="minorBidi" w:hAnsiTheme="minorBidi"/>
                                 <w:sz w:val="20"/>
                                 <w:szCs w:val="20"/>
                               </w:rPr>
-                              <w:t>a. Compute rolling squared difference using a sliding window of size w</w:t>
+                              <w:t xml:space="preserve">    a. Compute rolling squared difference using a sliding window of size w</w:t>
                             </w:r>
                           </w:p>
                           <w:p>
@@ -5648,20 +5753,11 @@
                             </w:pPr>
                             <w:r>
                               <w:rPr>
-                                <w:rFonts w:asciiTheme="minorBidi" w:hAnsiTheme="minorBidi" w:cs="Arial"/>
-                                <w:sz w:val="20"/>
-                                <w:szCs w:val="20"/>
-                                <w:rtl/>
-                              </w:rPr>
-                              <w:t xml:space="preserve">    </w:t>
-                            </w:r>
-                            <w:r>
-                              <w:rPr>
                                 <w:rFonts w:asciiTheme="minorBidi" w:hAnsiTheme="minorBidi"/>
                                 <w:sz w:val="20"/>
                                 <w:szCs w:val="20"/>
                               </w:rPr>
-                              <w:t>b. Store the result as row r in distance matrix D</w:t>
+                              <w:t xml:space="preserve">    b. Store the result as row r in distance matrix D</w:t>
                             </w:r>
                           </w:p>
                           <w:p>
@@ -5692,42 +5788,7 @@
                                 <w:sz w:val="20"/>
                                 <w:szCs w:val="20"/>
                               </w:rPr>
-                              <w:t>6</w:t>
-                            </w:r>
-                            <w:r>
-                              <w:rPr>
-                                <w:rFonts w:asciiTheme="minorBidi" w:hAnsiTheme="minorBidi" w:cs="Arial"/>
-                                <w:sz w:val="20"/>
-                                <w:szCs w:val="20"/>
-                                <w:rtl/>
-                              </w:rPr>
-                              <w:t xml:space="preserve">. </w:t>
-                            </w:r>
-                            <w:r>
-                              <w:rPr>
-                                <w:rFonts w:asciiTheme="minorBidi" w:hAnsiTheme="minorBidi"/>
-                                <w:sz w:val="20"/>
-                                <w:szCs w:val="20"/>
-                              </w:rPr>
-                              <w:t>D now has shape [#impostor pairs × (</w:t>
-                            </w:r>
-                            <w:proofErr w:type="spellStart"/>
-                            <w:r>
-                              <w:rPr>
-                                <w:rFonts w:asciiTheme="minorBidi" w:hAnsiTheme="minorBidi"/>
-                                <w:sz w:val="20"/>
-                                <w:szCs w:val="20"/>
-                              </w:rPr>
-                              <w:t>total_chunks</w:t>
-                            </w:r>
-                            <w:proofErr w:type="spellEnd"/>
-                            <w:r>
-                              <w:rPr>
-                                <w:rFonts w:asciiTheme="minorBidi" w:hAnsiTheme="minorBidi"/>
-                                <w:sz w:val="20"/>
-                                <w:szCs w:val="20"/>
-                              </w:rPr>
-                              <w:t xml:space="preserve"> - w)]</w:t>
+                              <w:t>6. D now has shape [#impostor pairs × (total_chunks - w)]</w:t>
                             </w:r>
                           </w:p>
                           <w:p>
@@ -5758,33 +5819,7 @@
                                 <w:sz w:val="20"/>
                                 <w:szCs w:val="20"/>
                               </w:rPr>
-                              <w:t>7</w:t>
-                            </w:r>
-                            <w:r>
-                              <w:rPr>
-                                <w:rFonts w:asciiTheme="minorBidi" w:hAnsiTheme="minorBidi" w:cs="Arial"/>
-                                <w:sz w:val="20"/>
-                                <w:szCs w:val="20"/>
-                                <w:rtl/>
-                              </w:rPr>
-                              <w:t xml:space="preserve">. </w:t>
-                            </w:r>
-                            <w:r>
-                              <w:rPr>
-                                <w:rFonts w:asciiTheme="minorBidi" w:hAnsiTheme="minorBidi"/>
-                                <w:sz w:val="20"/>
-                                <w:szCs w:val="20"/>
-                              </w:rPr>
-                              <w:t>For each column index c in D</w:t>
-                            </w:r>
-                            <w:r>
-                              <w:rPr>
-                                <w:rFonts w:asciiTheme="minorBidi" w:hAnsiTheme="minorBidi" w:cs="Arial"/>
-                                <w:sz w:val="20"/>
-                                <w:szCs w:val="20"/>
-                                <w:rtl/>
-                              </w:rPr>
-                              <w:t>:</w:t>
+                              <w:t>7. Apply wavelet transform to each row in D:</w:t>
                             </w:r>
                           </w:p>
                           <w:p>
@@ -5799,20 +5834,11 @@
                             </w:pPr>
                             <w:r>
                               <w:rPr>
-                                <w:rFonts w:asciiTheme="minorBidi" w:hAnsiTheme="minorBidi" w:cs="Arial"/>
-                                <w:sz w:val="20"/>
-                                <w:szCs w:val="20"/>
-                                <w:rtl/>
-                              </w:rPr>
-                              <w:t xml:space="preserve">    </w:t>
-                            </w:r>
-                            <w:r>
-                              <w:rPr>
                                 <w:rFonts w:asciiTheme="minorBidi" w:hAnsiTheme="minorBidi"/>
                                 <w:sz w:val="20"/>
                                 <w:szCs w:val="20"/>
                               </w:rPr>
-                              <w:t>a. Count how many rows (i.e., impostor pairs) have a spike at column c</w:t>
+                              <w:t xml:space="preserve">    a. Use Discrete Wavelet Transform (DWT) to extract detail coefficients</w:t>
                             </w:r>
                           </w:p>
                           <w:p>
@@ -5827,20 +5853,11 @@
                             </w:pPr>
                             <w:r>
                               <w:rPr>
-                                <w:rFonts w:asciiTheme="minorBidi" w:hAnsiTheme="minorBidi" w:cs="Arial"/>
-                                <w:sz w:val="20"/>
-                                <w:szCs w:val="20"/>
-                                <w:rtl/>
-                              </w:rPr>
-                              <w:t xml:space="preserve">    </w:t>
-                            </w:r>
-                            <w:r>
-                              <w:rPr>
                                 <w:rFonts w:asciiTheme="minorBidi" w:hAnsiTheme="minorBidi"/>
                                 <w:sz w:val="20"/>
                                 <w:szCs w:val="20"/>
                               </w:rPr>
-                              <w:t>b. Mark column c as a potential change point if the number of spikes exceeds a defined threshold</w:t>
+                              <w:t xml:space="preserve">    b. Identify local maxima in the wavelet-transformed signal (i.e., wavelet-based peaks)</w:t>
                             </w:r>
                           </w:p>
                           <w:p>
@@ -5871,16 +5888,76 @@
                                 <w:sz w:val="20"/>
                                 <w:szCs w:val="20"/>
                               </w:rPr>
-                              <w:t>Return</w:t>
+                              <w:t>8. For each column index c in D:</w:t>
                             </w:r>
+                          </w:p>
+                          <w:p>
+                            <w:pPr>
+                              <w:bidi w:val="0"/>
+                              <w:spacing w:after="0"/>
+                              <w:rPr>
+                                <w:rFonts w:asciiTheme="minorBidi" w:hAnsiTheme="minorBidi"/>
+                                <w:sz w:val="20"/>
+                                <w:szCs w:val="20"/>
+                              </w:rPr>
+                            </w:pPr>
                             <w:r>
                               <w:rPr>
-                                <w:rFonts w:asciiTheme="minorBidi" w:hAnsiTheme="minorBidi" w:cs="Arial"/>
+                                <w:rFonts w:asciiTheme="minorBidi" w:hAnsiTheme="minorBidi"/>
+                                <w:sz w:val="20"/>
+                                <w:szCs w:val="20"/>
+                              </w:rPr>
+                              <w:t xml:space="preserve">    a. Count how many rows (i.e., impostor pairs) have a wavelet-based peak at column c</w:t>
+                            </w:r>
+                          </w:p>
+                          <w:p>
+                            <w:pPr>
+                              <w:bidi w:val="0"/>
+                              <w:spacing w:after="0"/>
+                              <w:rPr>
+                                <w:rFonts w:asciiTheme="minorBidi" w:hAnsiTheme="minorBidi"/>
+                                <w:sz w:val="20"/>
+                                <w:szCs w:val="20"/>
+                              </w:rPr>
+                            </w:pPr>
+                            <w:r>
+                              <w:rPr>
+                                <w:rFonts w:asciiTheme="minorBidi" w:hAnsiTheme="minorBidi"/>
+                                <w:sz w:val="20"/>
+                                <w:szCs w:val="20"/>
+                              </w:rPr>
+                              <w:t xml:space="preserve">    b. Mark column c as a potential change point if the number of peaks exceeds a defined threshold</w:t>
+                            </w:r>
+                          </w:p>
+                          <w:p>
+                            <w:pPr>
+                              <w:bidi w:val="0"/>
+                              <w:spacing w:after="0"/>
+                              <w:rPr>
+                                <w:rFonts w:asciiTheme="minorBidi" w:hAnsiTheme="minorBidi"/>
                                 <w:sz w:val="20"/>
                                 <w:szCs w:val="20"/>
                                 <w:rtl/>
                               </w:rPr>
-                              <w:t>:</w:t>
+                            </w:pPr>
+                          </w:p>
+                          <w:p>
+                            <w:pPr>
+                              <w:bidi w:val="0"/>
+                              <w:spacing w:after="0"/>
+                              <w:rPr>
+                                <w:rFonts w:asciiTheme="minorBidi" w:hAnsiTheme="minorBidi"/>
+                                <w:sz w:val="20"/>
+                                <w:szCs w:val="20"/>
+                              </w:rPr>
+                            </w:pPr>
+                            <w:r>
+                              <w:rPr>
+                                <w:rFonts w:asciiTheme="minorBidi" w:hAnsiTheme="minorBidi"/>
+                                <w:sz w:val="20"/>
+                                <w:szCs w:val="20"/>
+                              </w:rPr>
+                              <w:t>Return:</w:t>
                             </w:r>
                           </w:p>
                           <w:p>
@@ -5890,25 +5967,15 @@
                               <w:rPr>
                                 <w:sz w:val="18"/>
                                 <w:szCs w:val="18"/>
-                                <w:rtl/>
                               </w:rPr>
                             </w:pPr>
-                            <w:r>
-                              <w:rPr>
-                                <w:rFonts w:asciiTheme="minorBidi" w:hAnsiTheme="minorBidi" w:cs="Arial"/>
-                                <w:sz w:val="20"/>
-                                <w:szCs w:val="20"/>
-                                <w:rtl/>
-                              </w:rPr>
-                              <w:t xml:space="preserve">    - </w:t>
-                            </w:r>
                             <w:r>
                               <w:rPr>
                                 <w:rFonts w:asciiTheme="minorBidi" w:hAnsiTheme="minorBidi"/>
                                 <w:sz w:val="20"/>
                                 <w:szCs w:val="20"/>
                               </w:rPr>
-                              <w:t>List of column indices corresponding to detected change points</w:t>
+                              <w:t xml:space="preserve">    - List of column indices corresponding to detected change points</w:t>
                             </w:r>
                           </w:p>
                         </w:txbxContent>
@@ -5934,7 +6001,7 @@
                 <v:stroke joinstyle="miter"/>
                 <v:path gradientshapeok="t" o:connecttype="rect"/>
               </v:shapetype>
-              <v:shape id="תיבת טקסט 2" o:spid="_x0000_s1026" type="#_x0000_t202" style="position:absolute;margin-left:-29.8pt;margin-top:0;width:459.5pt;height:460pt;flip:x;z-index:251664384;visibility:visible;mso-wrap-style:square;mso-width-percent:0;mso-height-percent:0;mso-wrap-distance-left:9pt;mso-wrap-distance-top:3.6pt;mso-wrap-distance-right:9pt;mso-wrap-distance-bottom:3.6pt;mso-position-horizontal:absolute;mso-position-horizontal-relative:text;mso-position-vertical:absolute;mso-position-vertical-relative:text;mso-width-percent:0;mso-height-percent:0;mso-width-relative:margin;mso-height-relative:margin;v-text-anchor:top" o:gfxdata="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">
+              <v:shape id="תיבת טקסט 2" o:spid="_x0000_s1026" type="#_x0000_t202" style="position:absolute;margin-left:-29.9pt;margin-top:0;width:459.5pt;height:512.75pt;flip:x;z-index:251664384;visibility:visible;mso-wrap-style:square;mso-width-percent:0;mso-height-percent:0;mso-wrap-distance-left:9pt;mso-wrap-distance-top:3.6pt;mso-wrap-distance-right:9pt;mso-wrap-distance-bottom:3.6pt;mso-position-horizontal:absolute;mso-position-horizontal-relative:text;mso-position-vertical:absolute;mso-position-vertical-relative:text;mso-width-percent:0;mso-height-percent:0;mso-width-relative:margin;mso-height-relative:margin;v-text-anchor:top" o:gfxdata="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">
                 <v:textbox>
                   <w:txbxContent>
                     <w:p>
@@ -5953,16 +6020,7 @@
                           <w:sz w:val="20"/>
                           <w:szCs w:val="20"/>
                         </w:rPr>
-                        <w:t>Input</w:t>
-                      </w:r>
-                      <w:r>
-                        <w:rPr>
-                          <w:rFonts w:asciiTheme="minorBidi" w:hAnsiTheme="minorBidi" w:cs="Arial"/>
-                          <w:sz w:val="20"/>
-                          <w:szCs w:val="20"/>
-                          <w:rtl/>
-                        </w:rPr>
-                        <w:t xml:space="preserve">: </w:t>
+                        <w:t xml:space="preserve">Input: </w:t>
                       </w:r>
                     </w:p>
                     <w:p>
@@ -5977,20 +6035,11 @@
                       </w:pPr>
                       <w:r>
                         <w:rPr>
-                          <w:rFonts w:asciiTheme="minorBidi" w:hAnsiTheme="minorBidi" w:cs="Arial"/>
-                          <w:sz w:val="20"/>
-                          <w:szCs w:val="20"/>
-                          <w:rtl/>
-                        </w:rPr>
-                        <w:t xml:space="preserve">    - </w:t>
-                      </w:r>
-                      <w:r>
-                        <w:rPr>
                           <w:rFonts w:asciiTheme="minorBidi" w:hAnsiTheme="minorBidi"/>
                           <w:sz w:val="20"/>
                           <w:szCs w:val="20"/>
                         </w:rPr>
-                        <w:t>Target text collection D = {D1, D2, ..., Dm}</w:t>
+                        <w:t xml:space="preserve">    - Target text collection D = {D1, D2, ..., Dm}</w:t>
                       </w:r>
                     </w:p>
                     <w:p>
@@ -6005,20 +6054,11 @@
                       </w:pPr>
                       <w:r>
                         <w:rPr>
-                          <w:rFonts w:asciiTheme="minorBidi" w:hAnsiTheme="minorBidi" w:cs="Arial"/>
-                          <w:sz w:val="20"/>
-                          <w:szCs w:val="20"/>
-                          <w:rtl/>
-                        </w:rPr>
-                        <w:t xml:space="preserve">    - </w:t>
-                      </w:r>
-                      <w:r>
-                        <w:rPr>
                           <w:rFonts w:asciiTheme="minorBidi" w:hAnsiTheme="minorBidi"/>
                           <w:sz w:val="20"/>
                           <w:szCs w:val="20"/>
                         </w:rPr>
-                        <w:t>Impostor collection Z = {Z1, Z2, ..., Zn}</w:t>
+                        <w:t xml:space="preserve">    - Impostor collection Z = {Z1, Z2, ..., Zn}</w:t>
                       </w:r>
                     </w:p>
                     <w:p>
@@ -6049,16 +6089,7 @@
                           <w:sz w:val="20"/>
                           <w:szCs w:val="20"/>
                         </w:rPr>
-                        <w:t>Output</w:t>
-                      </w:r>
-                      <w:r>
-                        <w:rPr>
-                          <w:rFonts w:asciiTheme="minorBidi" w:hAnsiTheme="minorBidi" w:cs="Arial"/>
-                          <w:sz w:val="20"/>
-                          <w:szCs w:val="20"/>
-                          <w:rtl/>
-                        </w:rPr>
-                        <w:t>:</w:t>
+                        <w:t>Output:</w:t>
                       </w:r>
                     </w:p>
                     <w:p>
@@ -6073,20 +6104,11 @@
                       </w:pPr>
                       <w:r>
                         <w:rPr>
-                          <w:rFonts w:asciiTheme="minorBidi" w:hAnsiTheme="minorBidi" w:cs="Arial"/>
-                          <w:sz w:val="20"/>
-                          <w:szCs w:val="20"/>
-                          <w:rtl/>
-                        </w:rPr>
-                        <w:t xml:space="preserve">    - </w:t>
-                      </w:r>
-                      <w:r>
-                        <w:rPr>
                           <w:rFonts w:asciiTheme="minorBidi" w:hAnsiTheme="minorBidi"/>
                           <w:sz w:val="20"/>
                           <w:szCs w:val="20"/>
                         </w:rPr>
-                        <w:t>Detected change points in the concatenated text</w:t>
+                        <w:t xml:space="preserve">    - Detected change points in the concatenated text</w:t>
                       </w:r>
                     </w:p>
                     <w:p>
@@ -6117,24 +6139,7 @@
                           <w:sz w:val="20"/>
                           <w:szCs w:val="20"/>
                         </w:rPr>
-                        <w:t>1</w:t>
-                      </w:r>
-                      <w:r>
-                        <w:rPr>
-                          <w:rFonts w:asciiTheme="minorBidi" w:hAnsiTheme="minorBidi" w:cs="Arial"/>
-                          <w:sz w:val="20"/>
-                          <w:szCs w:val="20"/>
-                          <w:rtl/>
-                        </w:rPr>
-                        <w:t xml:space="preserve">. </w:t>
-                      </w:r>
-                      <w:r>
-                        <w:rPr>
-                          <w:rFonts w:asciiTheme="minorBidi" w:hAnsiTheme="minorBidi"/>
-                          <w:sz w:val="20"/>
-                          <w:szCs w:val="20"/>
-                        </w:rPr>
-                        <w:t>Initialize empty matrix S to store per-pair signals</w:t>
+                        <w:t>1. Initialize empty matrix S to store per-pair signals</w:t>
                       </w:r>
                     </w:p>
                     <w:p>
@@ -6165,51 +6170,7 @@
                           <w:sz w:val="20"/>
                           <w:szCs w:val="20"/>
                         </w:rPr>
-                        <w:t>2</w:t>
-                      </w:r>
-                      <w:r>
-                        <w:rPr>
-                          <w:rFonts w:asciiTheme="minorBidi" w:hAnsiTheme="minorBidi" w:cs="Arial"/>
-                          <w:sz w:val="20"/>
-                          <w:szCs w:val="20"/>
-                          <w:rtl/>
-                        </w:rPr>
-                        <w:t xml:space="preserve">. </w:t>
-                      </w:r>
-                      <w:r>
-                        <w:rPr>
-                          <w:rFonts w:asciiTheme="minorBidi" w:hAnsiTheme="minorBidi"/>
-                          <w:sz w:val="20"/>
-                          <w:szCs w:val="20"/>
-                        </w:rPr>
-                        <w:t xml:space="preserve">For each impostor pair (Zi, </w:t>
-                      </w:r>
-                      <w:proofErr w:type="spellStart"/>
-                      <w:r>
-                        <w:rPr>
-                          <w:rFonts w:asciiTheme="minorBidi" w:hAnsiTheme="minorBidi"/>
-                          <w:sz w:val="20"/>
-                          <w:szCs w:val="20"/>
-                        </w:rPr>
-                        <w:t>Zj</w:t>
-                      </w:r>
-                      <w:proofErr w:type="spellEnd"/>
-                      <w:r>
-                        <w:rPr>
-                          <w:rFonts w:asciiTheme="minorBidi" w:hAnsiTheme="minorBidi"/>
-                          <w:sz w:val="20"/>
-                          <w:szCs w:val="20"/>
-                        </w:rPr>
-                        <w:t>) in Z</w:t>
-                      </w:r>
-                      <w:r>
-                        <w:rPr>
-                          <w:rFonts w:asciiTheme="minorBidi" w:hAnsiTheme="minorBidi" w:cs="Arial"/>
-                          <w:sz w:val="20"/>
-                          <w:szCs w:val="20"/>
-                          <w:rtl/>
-                        </w:rPr>
-                        <w:t>:</w:t>
+                        <w:t>2. For each impostor pair (Zi, Zj) in Z:</w:t>
                       </w:r>
                     </w:p>
                     <w:p>
@@ -6224,105 +6185,11 @@
                       </w:pPr>
                       <w:r>
                         <w:rPr>
-                          <w:rFonts w:asciiTheme="minorBidi" w:hAnsiTheme="minorBidi" w:cs="Arial"/>
-                          <w:sz w:val="20"/>
-                          <w:szCs w:val="20"/>
-                          <w:rtl/>
-                        </w:rPr>
-                        <w:t xml:space="preserve">    </w:t>
-                      </w:r>
-                      <w:r>
-                        <w:rPr>
                           <w:rFonts w:asciiTheme="minorBidi" w:hAnsiTheme="minorBidi"/>
                           <w:sz w:val="20"/>
                           <w:szCs w:val="20"/>
                         </w:rPr>
-                        <w:t xml:space="preserve">a. Train a binary classifier on batches from Zi vs. </w:t>
-                      </w:r>
-                      <w:proofErr w:type="spellStart"/>
-                      <w:r>
-                        <w:rPr>
-                          <w:rFonts w:asciiTheme="minorBidi" w:hAnsiTheme="minorBidi"/>
-                          <w:sz w:val="20"/>
-                          <w:szCs w:val="20"/>
-                        </w:rPr>
-                        <w:t>Zj</w:t>
-                      </w:r>
-                      <w:proofErr w:type="spellEnd"/>
-                    </w:p>
-                    <w:p>
-                      <w:pPr>
-                        <w:bidi w:val="0"/>
-                        <w:spacing w:after="0"/>
-                        <w:rPr>
-                          <w:rFonts w:asciiTheme="minorBidi" w:hAnsiTheme="minorBidi"/>
-                          <w:sz w:val="20"/>
-                          <w:szCs w:val="20"/>
-                        </w:rPr>
-                      </w:pPr>
-                      <w:r>
-                        <w:rPr>
-                          <w:rFonts w:asciiTheme="minorBidi" w:hAnsiTheme="minorBidi" w:cs="Arial"/>
-                          <w:sz w:val="20"/>
-                          <w:szCs w:val="20"/>
-                          <w:rtl/>
-                        </w:rPr>
-                        <w:t xml:space="preserve">    </w:t>
-                      </w:r>
-                      <w:r>
-                        <w:rPr>
-                          <w:rFonts w:asciiTheme="minorBidi" w:hAnsiTheme="minorBidi"/>
-                          <w:sz w:val="20"/>
-                          <w:szCs w:val="20"/>
-                        </w:rPr>
-                        <w:t xml:space="preserve">b. Initialize empty list </w:t>
-                      </w:r>
-                      <w:proofErr w:type="spellStart"/>
-                      <w:r>
-                        <w:rPr>
-                          <w:rFonts w:asciiTheme="minorBidi" w:hAnsiTheme="minorBidi"/>
-                          <w:sz w:val="20"/>
-                          <w:szCs w:val="20"/>
-                        </w:rPr>
-                        <w:t>signal_parts</w:t>
-                      </w:r>
-                      <w:proofErr w:type="spellEnd"/>
-                    </w:p>
-                    <w:p>
-                      <w:pPr>
-                        <w:bidi w:val="0"/>
-                        <w:spacing w:after="0"/>
-                        <w:rPr>
-                          <w:rFonts w:asciiTheme="minorBidi" w:hAnsiTheme="minorBidi"/>
-                          <w:sz w:val="20"/>
-                          <w:szCs w:val="20"/>
-                        </w:rPr>
-                      </w:pPr>
-                      <w:r>
-                        <w:rPr>
-                          <w:rFonts w:asciiTheme="minorBidi" w:hAnsiTheme="minorBidi" w:cs="Arial"/>
-                          <w:sz w:val="20"/>
-                          <w:szCs w:val="20"/>
-                          <w:rtl/>
-                        </w:rPr>
-                        <w:t xml:space="preserve">    </w:t>
-                      </w:r>
-                      <w:r>
-                        <w:rPr>
-                          <w:rFonts w:asciiTheme="minorBidi" w:hAnsiTheme="minorBidi"/>
-                          <w:sz w:val="20"/>
-                          <w:szCs w:val="20"/>
-                        </w:rPr>
-                        <w:t>c. For each target document Di in D</w:t>
-                      </w:r>
-                      <w:r>
-                        <w:rPr>
-                          <w:rFonts w:asciiTheme="minorBidi" w:hAnsiTheme="minorBidi" w:cs="Arial"/>
-                          <w:sz w:val="20"/>
-                          <w:szCs w:val="20"/>
-                          <w:rtl/>
-                        </w:rPr>
-                        <w:t>:</w:t>
+                        <w:t xml:space="preserve">    a. Train a binary classifier on batches from Zi vs. Zj</w:t>
                       </w:r>
                     </w:p>
                     <w:p>
@@ -6337,20 +6204,11 @@
                       </w:pPr>
                       <w:r>
                         <w:rPr>
-                          <w:rFonts w:asciiTheme="minorBidi" w:hAnsiTheme="minorBidi" w:cs="Arial"/>
-                          <w:sz w:val="20"/>
-                          <w:szCs w:val="20"/>
-                          <w:rtl/>
-                        </w:rPr>
-                        <w:t xml:space="preserve">        </w:t>
-                      </w:r>
-                      <w:r>
-                        <w:rPr>
                           <w:rFonts w:asciiTheme="minorBidi" w:hAnsiTheme="minorBidi"/>
                           <w:sz w:val="20"/>
                           <w:szCs w:val="20"/>
                         </w:rPr>
-                        <w:t>i. Apply the trained classifier to batches of Di</w:t>
+                        <w:t xml:space="preserve">    b. Initialize empty list signal_parts</w:t>
                       </w:r>
                     </w:p>
                     <w:p>
@@ -6365,20 +6223,11 @@
                       </w:pPr>
                       <w:r>
                         <w:rPr>
-                          <w:rFonts w:asciiTheme="minorBidi" w:hAnsiTheme="minorBidi" w:cs="Arial"/>
-                          <w:sz w:val="20"/>
-                          <w:szCs w:val="20"/>
-                          <w:rtl/>
-                        </w:rPr>
-                        <w:t xml:space="preserve">        </w:t>
-                      </w:r>
-                      <w:r>
-                        <w:rPr>
                           <w:rFonts w:asciiTheme="minorBidi" w:hAnsiTheme="minorBidi"/>
                           <w:sz w:val="20"/>
                           <w:szCs w:val="20"/>
                         </w:rPr>
-                        <w:t>ii. Group batch predictions into chunks</w:t>
+                        <w:t xml:space="preserve">    c. For each target document Di in D:</w:t>
                       </w:r>
                     </w:p>
                     <w:p>
@@ -6393,20 +6242,11 @@
                       </w:pPr>
                       <w:r>
                         <w:rPr>
-                          <w:rFonts w:asciiTheme="minorBidi" w:hAnsiTheme="minorBidi" w:cs="Arial"/>
-                          <w:sz w:val="20"/>
-                          <w:szCs w:val="20"/>
-                          <w:rtl/>
-                        </w:rPr>
-                        <w:t xml:space="preserve">        </w:t>
-                      </w:r>
-                      <w:r>
-                        <w:rPr>
                           <w:rFonts w:asciiTheme="minorBidi" w:hAnsiTheme="minorBidi"/>
                           <w:sz w:val="20"/>
                           <w:szCs w:val="20"/>
                         </w:rPr>
-                        <w:t>iii. Average predictions in each chunk to create a 1D signal</w:t>
+                        <w:t xml:space="preserve">        i. Apply the trained classifier to batches of Di</w:t>
                       </w:r>
                     </w:p>
                     <w:p>
@@ -6421,76 +6261,11 @@
                       </w:pPr>
                       <w:r>
                         <w:rPr>
-                          <w:rFonts w:asciiTheme="minorBidi" w:hAnsiTheme="minorBidi" w:cs="Arial"/>
-                          <w:sz w:val="20"/>
-                          <w:szCs w:val="20"/>
-                          <w:rtl/>
-                        </w:rPr>
-                        <w:t xml:space="preserve">        </w:t>
-                      </w:r>
-                      <w:r>
-                        <w:rPr>
                           <w:rFonts w:asciiTheme="minorBidi" w:hAnsiTheme="minorBidi"/>
                           <w:sz w:val="20"/>
                           <w:szCs w:val="20"/>
                         </w:rPr>
-                        <w:t xml:space="preserve">iv. Append the signal to </w:t>
-                      </w:r>
-                      <w:proofErr w:type="spellStart"/>
-                      <w:r>
-                        <w:rPr>
-                          <w:rFonts w:asciiTheme="minorBidi" w:hAnsiTheme="minorBidi"/>
-                          <w:sz w:val="20"/>
-                          <w:szCs w:val="20"/>
-                        </w:rPr>
-                        <w:t>signal_parts</w:t>
-                      </w:r>
-                      <w:proofErr w:type="spellEnd"/>
-                    </w:p>
-                    <w:p>
-                      <w:pPr>
-                        <w:bidi w:val="0"/>
-                        <w:spacing w:after="0"/>
-                        <w:rPr>
-                          <w:rFonts w:asciiTheme="minorBidi" w:hAnsiTheme="minorBidi"/>
-                          <w:sz w:val="20"/>
-                          <w:szCs w:val="20"/>
-                        </w:rPr>
-                      </w:pPr>
-                      <w:r>
-                        <w:rPr>
-                          <w:rFonts w:asciiTheme="minorBidi" w:hAnsiTheme="minorBidi" w:cs="Arial"/>
-                          <w:sz w:val="20"/>
-                          <w:szCs w:val="20"/>
-                          <w:rtl/>
-                        </w:rPr>
-                        <w:t xml:space="preserve">    </w:t>
-                      </w:r>
-                      <w:r>
-                        <w:rPr>
-                          <w:rFonts w:asciiTheme="minorBidi" w:hAnsiTheme="minorBidi"/>
-                          <w:sz w:val="20"/>
-                          <w:szCs w:val="20"/>
-                        </w:rPr>
-                        <w:t xml:space="preserve">d. Concatenate all signals in </w:t>
-                      </w:r>
-                      <w:proofErr w:type="spellStart"/>
-                      <w:r>
-                        <w:rPr>
-                          <w:rFonts w:asciiTheme="minorBidi" w:hAnsiTheme="minorBidi"/>
-                          <w:sz w:val="20"/>
-                          <w:szCs w:val="20"/>
-                        </w:rPr>
-                        <w:t>signal_parts</w:t>
-                      </w:r>
-                      <w:proofErr w:type="spellEnd"/>
-                      <w:r>
-                        <w:rPr>
-                          <w:rFonts w:asciiTheme="minorBidi" w:hAnsiTheme="minorBidi"/>
-                          <w:sz w:val="20"/>
-                          <w:szCs w:val="20"/>
-                        </w:rPr>
-                        <w:t xml:space="preserve"> into a single 1D vector</w:t>
+                        <w:t xml:space="preserve">        ii. Group batch predictions into chunks</w:t>
                       </w:r>
                     </w:p>
                     <w:p>
@@ -6505,20 +6280,68 @@
                       </w:pPr>
                       <w:r>
                         <w:rPr>
-                          <w:rFonts w:asciiTheme="minorBidi" w:hAnsiTheme="minorBidi" w:cs="Arial"/>
+                          <w:rFonts w:asciiTheme="minorBidi" w:hAnsiTheme="minorBidi"/>
                           <w:sz w:val="20"/>
                           <w:szCs w:val="20"/>
-                          <w:rtl/>
                         </w:rPr>
-                        <w:t xml:space="preserve">    </w:t>
+                        <w:t xml:space="preserve">        iii. Average predictions in each chunk to create a 1D signal</w:t>
                       </w:r>
+                    </w:p>
+                    <w:p>
+                      <w:pPr>
+                        <w:bidi w:val="0"/>
+                        <w:spacing w:after="0"/>
+                        <w:rPr>
+                          <w:rFonts w:asciiTheme="minorBidi" w:hAnsiTheme="minorBidi"/>
+                          <w:sz w:val="20"/>
+                          <w:szCs w:val="20"/>
+                        </w:rPr>
+                      </w:pPr>
                       <w:r>
                         <w:rPr>
                           <w:rFonts w:asciiTheme="minorBidi" w:hAnsiTheme="minorBidi"/>
                           <w:sz w:val="20"/>
                           <w:szCs w:val="20"/>
                         </w:rPr>
-                        <w:t>e. Append the concatenated signal as a new row in matrix S</w:t>
+                        <w:t xml:space="preserve">        iv. Append the signal to signal_parts</w:t>
+                      </w:r>
+                    </w:p>
+                    <w:p>
+                      <w:pPr>
+                        <w:bidi w:val="0"/>
+                        <w:spacing w:after="0"/>
+                        <w:rPr>
+                          <w:rFonts w:asciiTheme="minorBidi" w:hAnsiTheme="minorBidi"/>
+                          <w:sz w:val="20"/>
+                          <w:szCs w:val="20"/>
+                        </w:rPr>
+                      </w:pPr>
+                      <w:r>
+                        <w:rPr>
+                          <w:rFonts w:asciiTheme="minorBidi" w:hAnsiTheme="minorBidi"/>
+                          <w:sz w:val="20"/>
+                          <w:szCs w:val="20"/>
+                        </w:rPr>
+                        <w:t xml:space="preserve">    d. Concatenate all signals in signal_parts into a single 1D vector</w:t>
+                      </w:r>
+                    </w:p>
+                    <w:p>
+                      <w:pPr>
+                        <w:bidi w:val="0"/>
+                        <w:spacing w:after="0"/>
+                        <w:rPr>
+                          <w:rFonts w:asciiTheme="minorBidi" w:hAnsiTheme="minorBidi"/>
+                          <w:sz w:val="20"/>
+                          <w:szCs w:val="20"/>
+                        </w:rPr>
+                      </w:pPr>
+                      <w:r>
+                        <w:rPr>
+                          <w:rFonts w:asciiTheme="minorBidi" w:hAnsiTheme="minorBidi"/>
+                          <w:sz w:val="20"/>
+                          <w:szCs w:val="20"/>
+                        </w:rPr>
+                        <w:t xml:space="preserve">    e. Append the concatenated signal as a new row in matrix S</w:t>
                       </w:r>
                     </w:p>
                     <w:p>
@@ -6549,16 +6372,7 @@
                           <w:sz w:val="20"/>
                           <w:szCs w:val="20"/>
                         </w:rPr>
-                        <w:t>3</w:t>
-                      </w:r>
-                      <w:r>
-                        <w:rPr>
-                          <w:rFonts w:asciiTheme="minorBidi" w:hAnsiTheme="minorBidi" w:cs="Arial"/>
-                          <w:sz w:val="20"/>
-                          <w:szCs w:val="20"/>
-                          <w:rtl/>
-                        </w:rPr>
-                        <w:t xml:space="preserve">. </w:t>
+                        <w:t xml:space="preserve">3. </w:t>
                       </w:r>
                       <w:proofErr w:type="spellStart"/>
                       <w:r>
@@ -6576,25 +6390,7 @@
                           <w:sz w:val="20"/>
                           <w:szCs w:val="20"/>
                         </w:rPr>
-                        <w:t xml:space="preserve"> has shape [#impostor pairs × </w:t>
-                      </w:r>
-                      <w:proofErr w:type="spellStart"/>
-                      <w:r>
-                        <w:rPr>
-                          <w:rFonts w:asciiTheme="minorBidi" w:hAnsiTheme="minorBidi"/>
-                          <w:sz w:val="20"/>
-                          <w:szCs w:val="20"/>
-                        </w:rPr>
-                        <w:t>total_chunks</w:t>
-                      </w:r>
-                      <w:proofErr w:type="spellEnd"/>
-                      <w:r>
-                        <w:rPr>
-                          <w:rFonts w:asciiTheme="minorBidi" w:hAnsiTheme="minorBidi"/>
-                          <w:sz w:val="20"/>
-                          <w:szCs w:val="20"/>
-                        </w:rPr>
-                        <w:t>]</w:t>
+                        <w:t xml:space="preserve"> has shape [#impostor pairs × total_chunks]</w:t>
                       </w:r>
                     </w:p>
                     <w:p>
@@ -6625,24 +6421,7 @@
                           <w:sz w:val="20"/>
                           <w:szCs w:val="20"/>
                         </w:rPr>
-                        <w:t>4</w:t>
-                      </w:r>
-                      <w:r>
-                        <w:rPr>
-                          <w:rFonts w:asciiTheme="minorBidi" w:hAnsiTheme="minorBidi" w:cs="Arial"/>
-                          <w:sz w:val="20"/>
-                          <w:szCs w:val="20"/>
-                          <w:rtl/>
-                        </w:rPr>
-                        <w:t xml:space="preserve">. </w:t>
-                      </w:r>
-                      <w:r>
-                        <w:rPr>
-                          <w:rFonts w:asciiTheme="minorBidi" w:hAnsiTheme="minorBidi"/>
-                          <w:sz w:val="20"/>
-                          <w:szCs w:val="20"/>
-                        </w:rPr>
-                        <w:t>Initialize empty matrix D to store rolling distances</w:t>
+                        <w:t>4. Initialize empty matrix D to store rolling distances</w:t>
                       </w:r>
                     </w:p>
                     <w:p>
@@ -6673,33 +6452,7 @@
                           <w:sz w:val="20"/>
                           <w:szCs w:val="20"/>
                         </w:rPr>
-                        <w:t>5</w:t>
-                      </w:r>
-                      <w:r>
-                        <w:rPr>
-                          <w:rFonts w:asciiTheme="minorBidi" w:hAnsiTheme="minorBidi" w:cs="Arial"/>
-                          <w:sz w:val="20"/>
-                          <w:szCs w:val="20"/>
-                          <w:rtl/>
-                        </w:rPr>
-                        <w:t xml:space="preserve">. </w:t>
-                      </w:r>
-                      <w:r>
-                        <w:rPr>
-                          <w:rFonts w:asciiTheme="minorBidi" w:hAnsiTheme="minorBidi"/>
-                          <w:sz w:val="20"/>
-                          <w:szCs w:val="20"/>
-                        </w:rPr>
-                        <w:t>For each row r in S (i.e., each impostor pair signal)</w:t>
-                      </w:r>
-                      <w:r>
-                        <w:rPr>
-                          <w:rFonts w:asciiTheme="minorBidi" w:hAnsiTheme="minorBidi" w:cs="Arial"/>
-                          <w:sz w:val="20"/>
-                          <w:szCs w:val="20"/>
-                          <w:rtl/>
-                        </w:rPr>
-                        <w:t>:</w:t>
+                        <w:t>5. For each row r in S (i.e., each impostor pair signal):</w:t>
                       </w:r>
                     </w:p>
                     <w:p>
@@ -6714,20 +6467,11 @@
                       </w:pPr>
                       <w:r>
                         <w:rPr>
-                          <w:rFonts w:asciiTheme="minorBidi" w:hAnsiTheme="minorBidi" w:cs="Arial"/>
-                          <w:sz w:val="20"/>
-                          <w:szCs w:val="20"/>
-                          <w:rtl/>
-                        </w:rPr>
-                        <w:t xml:space="preserve">    </w:t>
-                      </w:r>
-                      <w:r>
-                        <w:rPr>
                           <w:rFonts w:asciiTheme="minorBidi" w:hAnsiTheme="minorBidi"/>
                           <w:sz w:val="20"/>
                           <w:szCs w:val="20"/>
                         </w:rPr>
-                        <w:t>a. Compute rolling squared difference using a sliding window of size w</w:t>
+                        <w:t xml:space="preserve">    a. Compute rolling squared difference using a sliding window of size w</w:t>
                       </w:r>
                     </w:p>
                     <w:p>
@@ -6742,20 +6486,11 @@
                       </w:pPr>
                       <w:r>
                         <w:rPr>
-                          <w:rFonts w:asciiTheme="minorBidi" w:hAnsiTheme="minorBidi" w:cs="Arial"/>
-                          <w:sz w:val="20"/>
-                          <w:szCs w:val="20"/>
-                          <w:rtl/>
-                        </w:rPr>
-                        <w:t xml:space="preserve">    </w:t>
-                      </w:r>
-                      <w:r>
-                        <w:rPr>
                           <w:rFonts w:asciiTheme="minorBidi" w:hAnsiTheme="minorBidi"/>
                           <w:sz w:val="20"/>
                           <w:szCs w:val="20"/>
                         </w:rPr>
-                        <w:t>b. Store the result as row r in distance matrix D</w:t>
+                        <w:t xml:space="preserve">    b. Store the result as row r in distance matrix D</w:t>
                       </w:r>
                     </w:p>
                     <w:p>
@@ -6786,42 +6521,7 @@
                           <w:sz w:val="20"/>
                           <w:szCs w:val="20"/>
                         </w:rPr>
-                        <w:t>6</w:t>
-                      </w:r>
-                      <w:r>
-                        <w:rPr>
-                          <w:rFonts w:asciiTheme="minorBidi" w:hAnsiTheme="minorBidi" w:cs="Arial"/>
-                          <w:sz w:val="20"/>
-                          <w:szCs w:val="20"/>
-                          <w:rtl/>
-                        </w:rPr>
-                        <w:t xml:space="preserve">. </w:t>
-                      </w:r>
-                      <w:r>
-                        <w:rPr>
-                          <w:rFonts w:asciiTheme="minorBidi" w:hAnsiTheme="minorBidi"/>
-                          <w:sz w:val="20"/>
-                          <w:szCs w:val="20"/>
-                        </w:rPr>
-                        <w:t>D now has shape [#impostor pairs × (</w:t>
-                      </w:r>
-                      <w:proofErr w:type="spellStart"/>
-                      <w:r>
-                        <w:rPr>
-                          <w:rFonts w:asciiTheme="minorBidi" w:hAnsiTheme="minorBidi"/>
-                          <w:sz w:val="20"/>
-                          <w:szCs w:val="20"/>
-                        </w:rPr>
-                        <w:t>total_chunks</w:t>
-                      </w:r>
-                      <w:proofErr w:type="spellEnd"/>
-                      <w:r>
-                        <w:rPr>
-                          <w:rFonts w:asciiTheme="minorBidi" w:hAnsiTheme="minorBidi"/>
-                          <w:sz w:val="20"/>
-                          <w:szCs w:val="20"/>
-                        </w:rPr>
-                        <w:t xml:space="preserve"> - w)]</w:t>
+                        <w:t>6. D now has shape [#impostor pairs × (total_chunks - w)]</w:t>
                       </w:r>
                     </w:p>
                     <w:p>
@@ -6852,33 +6552,7 @@
                           <w:sz w:val="20"/>
                           <w:szCs w:val="20"/>
                         </w:rPr>
-                        <w:t>7</w:t>
-                      </w:r>
-                      <w:r>
-                        <w:rPr>
-                          <w:rFonts w:asciiTheme="minorBidi" w:hAnsiTheme="minorBidi" w:cs="Arial"/>
-                          <w:sz w:val="20"/>
-                          <w:szCs w:val="20"/>
-                          <w:rtl/>
-                        </w:rPr>
-                        <w:t xml:space="preserve">. </w:t>
-                      </w:r>
-                      <w:r>
-                        <w:rPr>
-                          <w:rFonts w:asciiTheme="minorBidi" w:hAnsiTheme="minorBidi"/>
-                          <w:sz w:val="20"/>
-                          <w:szCs w:val="20"/>
-                        </w:rPr>
-                        <w:t>For each column index c in D</w:t>
-                      </w:r>
-                      <w:r>
-                        <w:rPr>
-                          <w:rFonts w:asciiTheme="minorBidi" w:hAnsiTheme="minorBidi" w:cs="Arial"/>
-                          <w:sz w:val="20"/>
-                          <w:szCs w:val="20"/>
-                          <w:rtl/>
-                        </w:rPr>
-                        <w:t>:</w:t>
+                        <w:t>7. Apply wavelet transform to each row in D:</w:t>
                       </w:r>
                     </w:p>
                     <w:p>
@@ -6893,20 +6567,11 @@
                       </w:pPr>
                       <w:r>
                         <w:rPr>
-                          <w:rFonts w:asciiTheme="minorBidi" w:hAnsiTheme="minorBidi" w:cs="Arial"/>
-                          <w:sz w:val="20"/>
-                          <w:szCs w:val="20"/>
-                          <w:rtl/>
-                        </w:rPr>
-                        <w:t xml:space="preserve">    </w:t>
-                      </w:r>
-                      <w:r>
-                        <w:rPr>
                           <w:rFonts w:asciiTheme="minorBidi" w:hAnsiTheme="minorBidi"/>
                           <w:sz w:val="20"/>
                           <w:szCs w:val="20"/>
                         </w:rPr>
-                        <w:t>a. Count how many rows (i.e., impostor pairs) have a spike at column c</w:t>
+                        <w:t xml:space="preserve">    a. Use Discrete Wavelet Transform (DWT) to extract detail coefficients</w:t>
                       </w:r>
                     </w:p>
                     <w:p>
@@ -6921,20 +6586,11 @@
                       </w:pPr>
                       <w:r>
                         <w:rPr>
-                          <w:rFonts w:asciiTheme="minorBidi" w:hAnsiTheme="minorBidi" w:cs="Arial"/>
-                          <w:sz w:val="20"/>
-                          <w:szCs w:val="20"/>
-                          <w:rtl/>
-                        </w:rPr>
-                        <w:t xml:space="preserve">    </w:t>
-                      </w:r>
-                      <w:r>
-                        <w:rPr>
                           <w:rFonts w:asciiTheme="minorBidi" w:hAnsiTheme="minorBidi"/>
                           <w:sz w:val="20"/>
                           <w:szCs w:val="20"/>
                         </w:rPr>
-                        <w:t>b. Mark column c as a potential change point if the number of spikes exceeds a defined threshold</w:t>
+                        <w:t xml:space="preserve">    b. Identify local maxima in the wavelet-transformed signal (i.e., wavelet-based peaks)</w:t>
                       </w:r>
                     </w:p>
                     <w:p>
@@ -6965,16 +6621,76 @@
                           <w:sz w:val="20"/>
                           <w:szCs w:val="20"/>
                         </w:rPr>
-                        <w:t>Return</w:t>
+                        <w:t>8. For each column index c in D:</w:t>
                       </w:r>
+                    </w:p>
+                    <w:p>
+                      <w:pPr>
+                        <w:bidi w:val="0"/>
+                        <w:spacing w:after="0"/>
+                        <w:rPr>
+                          <w:rFonts w:asciiTheme="minorBidi" w:hAnsiTheme="minorBidi"/>
+                          <w:sz w:val="20"/>
+                          <w:szCs w:val="20"/>
+                        </w:rPr>
+                      </w:pPr>
                       <w:r>
                         <w:rPr>
-                          <w:rFonts w:asciiTheme="minorBidi" w:hAnsiTheme="minorBidi" w:cs="Arial"/>
+                          <w:rFonts w:asciiTheme="minorBidi" w:hAnsiTheme="minorBidi"/>
+                          <w:sz w:val="20"/>
+                          <w:szCs w:val="20"/>
+                        </w:rPr>
+                        <w:t xml:space="preserve">    a. Count how many rows (i.e., impostor pairs) have a wavelet-based peak at column c</w:t>
+                      </w:r>
+                    </w:p>
+                    <w:p>
+                      <w:pPr>
+                        <w:bidi w:val="0"/>
+                        <w:spacing w:after="0"/>
+                        <w:rPr>
+                          <w:rFonts w:asciiTheme="minorBidi" w:hAnsiTheme="minorBidi"/>
+                          <w:sz w:val="20"/>
+                          <w:szCs w:val="20"/>
+                        </w:rPr>
+                      </w:pPr>
+                      <w:r>
+                        <w:rPr>
+                          <w:rFonts w:asciiTheme="minorBidi" w:hAnsiTheme="minorBidi"/>
+                          <w:sz w:val="20"/>
+                          <w:szCs w:val="20"/>
+                        </w:rPr>
+                        <w:t xml:space="preserve">    b. Mark column c as a potential change point if the number of peaks exceeds a defined threshold</w:t>
+                      </w:r>
+                    </w:p>
+                    <w:p>
+                      <w:pPr>
+                        <w:bidi w:val="0"/>
+                        <w:spacing w:after="0"/>
+                        <w:rPr>
+                          <w:rFonts w:asciiTheme="minorBidi" w:hAnsiTheme="minorBidi"/>
                           <w:sz w:val="20"/>
                           <w:szCs w:val="20"/>
                           <w:rtl/>
                         </w:rPr>
-                        <w:t>:</w:t>
+                      </w:pPr>
+                    </w:p>
+                    <w:p>
+                      <w:pPr>
+                        <w:bidi w:val="0"/>
+                        <w:spacing w:after="0"/>
+                        <w:rPr>
+                          <w:rFonts w:asciiTheme="minorBidi" w:hAnsiTheme="minorBidi"/>
+                          <w:sz w:val="20"/>
+                          <w:szCs w:val="20"/>
+                        </w:rPr>
+                      </w:pPr>
+                      <w:r>
+                        <w:rPr>
+                          <w:rFonts w:asciiTheme="minorBidi" w:hAnsiTheme="minorBidi"/>
+                          <w:sz w:val="20"/>
+                          <w:szCs w:val="20"/>
+                        </w:rPr>
+                        <w:t>Return:</w:t>
                       </w:r>
                     </w:p>
                     <w:p>
@@ -6984,25 +6700,15 @@
                         <w:rPr>
                           <w:sz w:val="18"/>
                           <w:szCs w:val="18"/>
-                          <w:rtl/>
                         </w:rPr>
                       </w:pPr>
-                      <w:r>
-                        <w:rPr>
-                          <w:rFonts w:asciiTheme="minorBidi" w:hAnsiTheme="minorBidi" w:cs="Arial"/>
-                          <w:sz w:val="20"/>
-                          <w:szCs w:val="20"/>
-                          <w:rtl/>
-                        </w:rPr>
-                        <w:t xml:space="preserve">    - </w:t>
-                      </w:r>
                       <w:r>
                         <w:rPr>
                           <w:rFonts w:asciiTheme="minorBidi" w:hAnsiTheme="minorBidi"/>
                           <w:sz w:val="20"/>
                           <w:szCs w:val="20"/>
                         </w:rPr>
-                        <w:t>List of column indices corresponding to detected change points</w:t>
+                        <w:t xml:space="preserve">    - List of column indices corresponding to detected change points</w:t>
                       </w:r>
                     </w:p>
                   </w:txbxContent>
@@ -7040,36 +6746,11 @@
         <w:bidi w:val="0"/>
         <w:rPr>
           <w:rFonts w:asciiTheme="minorBidi" w:hAnsiTheme="minorBidi"/>
-          <w:sz w:val="24"/>
-          <w:szCs w:val="24"/>
-        </w:rPr>
-      </w:pPr>
-    </w:p>
-    <w:p>
-      <w:pPr>
-        <w:bidi w:val="0"/>
-        <w:rPr>
-          <w:rFonts w:asciiTheme="minorBidi" w:hAnsiTheme="minorBidi"/>
           <w:b/>
           <w:bCs/>
           <w:sz w:val="24"/>
           <w:szCs w:val="24"/>
           <w:u w:val="single"/>
-          <w:rtl/>
-        </w:rPr>
-      </w:pPr>
-    </w:p>
-    <w:p>
-      <w:pPr>
-        <w:bidi w:val="0"/>
-        <w:rPr>
-          <w:rFonts w:asciiTheme="minorBidi" w:hAnsiTheme="minorBidi"/>
-          <w:b/>
-          <w:bCs/>
-          <w:sz w:val="24"/>
-          <w:szCs w:val="24"/>
-          <w:u w:val="single"/>
-          <w:rtl/>
         </w:rPr>
       </w:pPr>
     </w:p>
@@ -7849,6 +7530,38 @@
           <w:sz w:val="24"/>
           <w:szCs w:val="24"/>
         </w:rPr>
+        <w:t>Wavelet-based enhancement:</w:t>
+      </w:r>
+      <w:r>
+        <w:rPr>
+          <w:rFonts w:asciiTheme="minorBidi" w:hAnsiTheme="minorBidi"/>
+          <w:sz w:val="24"/>
+          <w:szCs w:val="24"/>
+        </w:rPr>
+        <w:t xml:space="preserve"> The rolling distance signal is further processed using the Discrete Wavelet Transform (DWT). We extract the detail coefficients and identify local maxima to enhance peak detection accuracy across multiple stylistic scales.</w:t>
+      </w:r>
+    </w:p>
+    <w:p>
+      <w:pPr>
+        <w:numPr>
+          <w:ilvl w:val="0"/>
+          <w:numId w:val="12"/>
+        </w:numPr>
+        <w:bidi w:val="0"/>
+        <w:rPr>
+          <w:rFonts w:asciiTheme="minorBidi" w:hAnsiTheme="minorBidi"/>
+          <w:sz w:val="24"/>
+          <w:szCs w:val="24"/>
+        </w:rPr>
+      </w:pPr>
+      <w:r>
+        <w:rPr>
+          <w:rFonts w:asciiTheme="minorBidi" w:hAnsiTheme="minorBidi"/>
+          <w:b/>
+          <w:bCs/>
+          <w:sz w:val="24"/>
+          <w:szCs w:val="24"/>
+        </w:rPr>
         <w:t>Peak detection</w:t>
       </w:r>
       <w:r>
@@ -7865,23 +7578,7 @@
           <w:sz w:val="24"/>
           <w:szCs w:val="24"/>
         </w:rPr>
-        <w:t xml:space="preserve"> are</w:t>
-      </w:r>
-      <w:r>
-        <w:rPr>
-          <w:rFonts w:asciiTheme="minorBidi" w:hAnsiTheme="minorBidi"/>
-          <w:sz w:val="24"/>
-          <w:szCs w:val="24"/>
-        </w:rPr>
-        <w:t xml:space="preserve"> </w:t>
-      </w:r>
-      <w:r>
-        <w:rPr>
-          <w:rFonts w:asciiTheme="minorBidi" w:hAnsiTheme="minorBidi"/>
-          <w:sz w:val="24"/>
-          <w:szCs w:val="24"/>
-        </w:rPr>
-        <w:t>identified</w:t>
+        <w:t xml:space="preserve"> are identified</w:t>
       </w:r>
       <w:r>
         <w:rPr>
@@ -7952,6 +7649,9 @@
         <w:t>Voting mechanism</w:t>
       </w:r>
       <w:r>
+        <w:rPr>
+          <w:rFonts w:asciiTheme="minorBidi" w:hAnsiTheme="minorBidi"/>
+        </w:rPr>
         <w:t xml:space="preserve"> </w:t>
       </w:r>
       <w:r>
@@ -8112,7 +7812,6 @@
           <w:sz w:val="24"/>
           <w:szCs w:val="24"/>
         </w:rPr>
-        <w:lastRenderedPageBreak/>
         <w:t>4.2 Unit Testing and Component Verification</w:t>
       </w:r>
     </w:p>
@@ -8172,7 +7871,25 @@
           <w:szCs w:val="24"/>
         </w:rPr>
         <w:br/>
-        <w:t>We will verify that tokenization is consistent across documents and that batch boundaries align with the expected chunking configuration.</w:t>
+        <w:t xml:space="preserve">We will verify that </w:t>
+      </w:r>
+      <w:proofErr w:type="gramStart"/>
+      <w:r>
+        <w:rPr>
+          <w:rFonts w:asciiTheme="minorBidi" w:hAnsiTheme="minorBidi"/>
+          <w:sz w:val="24"/>
+          <w:szCs w:val="24"/>
+        </w:rPr>
+        <w:t>tokenization</w:t>
+      </w:r>
+      <w:proofErr w:type="gramEnd"/>
+      <w:r>
+        <w:rPr>
+          <w:rFonts w:asciiTheme="minorBidi" w:hAnsiTheme="minorBidi"/>
+          <w:sz w:val="24"/>
+          <w:szCs w:val="24"/>
+        </w:rPr>
+        <w:t xml:space="preserve"> is consistent across documents and that batch boundaries align with the expected chunking configuration.</w:t>
       </w:r>
     </w:p>
     <w:p>
@@ -8255,15 +7972,7 @@
           <w:sz w:val="24"/>
           <w:szCs w:val="24"/>
         </w:rPr>
-        <w:t xml:space="preserve"> </w:t>
-      </w:r>
-      <w:r>
-        <w:rPr>
-          <w:rFonts w:asciiTheme="minorBidi" w:hAnsiTheme="minorBidi"/>
-          <w:sz w:val="24"/>
-          <w:szCs w:val="24"/>
-        </w:rPr>
-        <w:t>batches should yield all-zero predictions).</w:t>
+        <w:t xml:space="preserve"> batches should yield all-zero predictions).</w:t>
       </w:r>
     </w:p>
     <w:p>
@@ -8304,7 +8013,25 @@
           <w:szCs w:val="24"/>
         </w:rPr>
         <w:br/>
-        <w:t>We will confirm that batch-level predictions are correctly grouped into chunks and that averaging is accurate under both hard and soft label conditions.</w:t>
+        <w:t xml:space="preserve">We will confirm that batch-level predictions are correctly grouped into </w:t>
+      </w:r>
+      <w:proofErr w:type="gramStart"/>
+      <w:r>
+        <w:rPr>
+          <w:rFonts w:asciiTheme="minorBidi" w:hAnsiTheme="minorBidi"/>
+          <w:sz w:val="24"/>
+          <w:szCs w:val="24"/>
+        </w:rPr>
+        <w:t>chunks</w:t>
+      </w:r>
+      <w:proofErr w:type="gramEnd"/>
+      <w:r>
+        <w:rPr>
+          <w:rFonts w:asciiTheme="minorBidi" w:hAnsiTheme="minorBidi"/>
+          <w:sz w:val="24"/>
+          <w:szCs w:val="24"/>
+        </w:rPr>
+        <w:t xml:space="preserve"> and that averaging is accurate under both hard and soft label conditions.</w:t>
       </w:r>
     </w:p>
     <w:p>
@@ -8391,43 +8118,18 @@
     </w:p>
     <w:p>
       <w:pPr>
-        <w:bidi w:val="0"/>
-        <w:rPr>
-          <w:rFonts w:asciiTheme="minorBidi" w:hAnsiTheme="minorBidi"/>
-          <w:sz w:val="24"/>
-          <w:szCs w:val="24"/>
-        </w:rPr>
-      </w:pPr>
-      <w:r>
-        <w:rPr>
-          <w:rFonts w:asciiTheme="minorBidi" w:hAnsiTheme="minorBidi"/>
-          <w:sz w:val="24"/>
-          <w:szCs w:val="24"/>
-        </w:rPr>
-        <w:t xml:space="preserve">All unit tests will be implemented in Python using the </w:t>
-      </w:r>
-      <w:proofErr w:type="spellStart"/>
-      <w:r>
-        <w:rPr>
-          <w:rFonts w:asciiTheme="minorBidi" w:hAnsiTheme="minorBidi"/>
-          <w:sz w:val="24"/>
-          <w:szCs w:val="24"/>
-        </w:rPr>
-        <w:t>unittest</w:t>
-      </w:r>
-      <w:proofErr w:type="spellEnd"/>
-      <w:r>
-        <w:rPr>
-          <w:rFonts w:asciiTheme="minorBidi" w:hAnsiTheme="minorBidi"/>
-          <w:sz w:val="24"/>
-          <w:szCs w:val="24"/>
-        </w:rPr>
-        <w:t xml:space="preserve"> framework. Planned coverage includes both edge cases (e.g., first chunk, empty batch) and randomized inputs for stress testing and robustness.</w:t>
-      </w:r>
-    </w:p>
-    <w:p>
-      <w:pPr>
-        <w:bidi w:val="0"/>
+        <w:numPr>
+          <w:ilvl w:val="0"/>
+          <w:numId w:val="17"/>
+        </w:numPr>
+        <w:bidi w:val="0"/>
+        <w:rPr>
+          <w:rFonts w:asciiTheme="minorBidi" w:hAnsiTheme="minorBidi"/>
+          <w:sz w:val="24"/>
+          <w:szCs w:val="24"/>
+        </w:rPr>
+      </w:pPr>
+      <w:r>
         <w:rPr>
           <w:rFonts w:asciiTheme="minorBidi" w:hAnsiTheme="minorBidi"/>
           <w:b/>
@@ -8435,7 +8137,52 @@
           <w:sz w:val="24"/>
           <w:szCs w:val="24"/>
         </w:rPr>
-      </w:pPr>
+        <w:t>Wavelet Transform Validation:</w:t>
+      </w:r>
+      <w:r>
+        <w:rPr>
+          <w:rFonts w:asciiTheme="minorBidi" w:hAnsiTheme="minorBidi"/>
+          <w:sz w:val="24"/>
+          <w:szCs w:val="24"/>
+        </w:rPr>
+        <w:t xml:space="preserve"> We will confirm that the DWT is applied correctly, that detail coefficients are properly extracted, and that detected peaks align with known synthetic transitions in controlled signals.</w:t>
+      </w:r>
+    </w:p>
+    <w:p>
+      <w:pPr>
+        <w:bidi w:val="0"/>
+        <w:rPr>
+          <w:rFonts w:asciiTheme="minorBidi" w:hAnsiTheme="minorBidi"/>
+          <w:sz w:val="24"/>
+          <w:szCs w:val="24"/>
+        </w:rPr>
+      </w:pPr>
+      <w:r>
+        <w:rPr>
+          <w:rFonts w:asciiTheme="minorBidi" w:hAnsiTheme="minorBidi"/>
+          <w:sz w:val="24"/>
+          <w:szCs w:val="24"/>
+        </w:rPr>
+        <w:t xml:space="preserve">All unit tests will be implemented in Python using the </w:t>
+      </w:r>
+      <w:proofErr w:type="spellStart"/>
+      <w:r>
+        <w:rPr>
+          <w:rFonts w:asciiTheme="minorBidi" w:hAnsiTheme="minorBidi"/>
+          <w:sz w:val="24"/>
+          <w:szCs w:val="24"/>
+        </w:rPr>
+        <w:t>unittest</w:t>
+      </w:r>
+      <w:proofErr w:type="spellEnd"/>
+      <w:r>
+        <w:rPr>
+          <w:rFonts w:asciiTheme="minorBidi" w:hAnsiTheme="minorBidi"/>
+          <w:sz w:val="24"/>
+          <w:szCs w:val="24"/>
+        </w:rPr>
+        <w:t xml:space="preserve"> framework. Planned coverage includes both edge cases (e.g., first chunk, empty batch) and randomized inputs for stress testing and robustness.</w:t>
+      </w:r>
     </w:p>
     <w:p>
       <w:pPr>
@@ -8492,56 +8239,6 @@
           <w:rFonts w:asciiTheme="minorBidi" w:hAnsiTheme="minorBidi"/>
           <w:b/>
           <w:bCs/>
-          <w:sz w:val="24"/>
-          <w:szCs w:val="24"/>
-        </w:rPr>
-      </w:pPr>
-    </w:p>
-    <w:p>
-      <w:pPr>
-        <w:bidi w:val="0"/>
-        <w:rPr>
-          <w:rFonts w:asciiTheme="minorBidi" w:hAnsiTheme="minorBidi"/>
-          <w:sz w:val="24"/>
-          <w:szCs w:val="24"/>
-        </w:rPr>
-      </w:pPr>
-    </w:p>
-    <w:p>
-      <w:pPr>
-        <w:bidi w:val="0"/>
-        <w:rPr>
-          <w:rFonts w:asciiTheme="minorBidi" w:hAnsiTheme="minorBidi"/>
-          <w:sz w:val="24"/>
-          <w:szCs w:val="24"/>
-        </w:rPr>
-      </w:pPr>
-    </w:p>
-    <w:p>
-      <w:pPr>
-        <w:bidi w:val="0"/>
-        <w:rPr>
-          <w:rFonts w:asciiTheme="minorBidi" w:hAnsiTheme="minorBidi"/>
-          <w:sz w:val="24"/>
-          <w:szCs w:val="24"/>
-        </w:rPr>
-      </w:pPr>
-    </w:p>
-    <w:p>
-      <w:pPr>
-        <w:bidi w:val="0"/>
-        <w:rPr>
-          <w:rFonts w:asciiTheme="minorBidi" w:hAnsiTheme="minorBidi"/>
-          <w:sz w:val="24"/>
-          <w:szCs w:val="24"/>
-        </w:rPr>
-      </w:pPr>
-    </w:p>
-    <w:p>
-      <w:pPr>
-        <w:bidi w:val="0"/>
-        <w:rPr>
-          <w:rFonts w:asciiTheme="minorBidi" w:hAnsiTheme="minorBidi"/>
           <w:sz w:val="24"/>
           <w:szCs w:val="24"/>
         </w:rPr>
@@ -8683,15 +8380,7 @@
           <w:sz w:val="24"/>
           <w:szCs w:val="24"/>
         </w:rPr>
-        <w:t xml:space="preserve">: Defines the number of tokenized batches grouped together to form a </w:t>
-      </w:r>
-      <w:r>
-        <w:rPr>
-          <w:rFonts w:asciiTheme="minorBidi" w:hAnsiTheme="minorBidi"/>
-          <w:sz w:val="24"/>
-          <w:szCs w:val="24"/>
-        </w:rPr>
-        <w:t>chunk</w:t>
+        <w:t>: Defines the number of tokenized batches grouped together to form a chunk</w:t>
       </w:r>
       <w:r>
         <w:rPr>
@@ -8702,6 +8391,9 @@
         <w:t>,</w:t>
       </w:r>
       <w:r>
+        <w:rPr>
+          <w:rFonts w:asciiTheme="minorBidi" w:hAnsiTheme="minorBidi"/>
+        </w:rPr>
         <w:t xml:space="preserve"> </w:t>
       </w:r>
       <w:r>
@@ -8710,15 +8402,7 @@
           <w:sz w:val="24"/>
           <w:szCs w:val="24"/>
         </w:rPr>
-        <w:t>the primary unit of stylistic analysis</w:t>
-      </w:r>
-      <w:r>
-        <w:rPr>
-          <w:rFonts w:asciiTheme="minorBidi" w:hAnsiTheme="minorBidi"/>
-          <w:sz w:val="24"/>
-          <w:szCs w:val="24"/>
-        </w:rPr>
-        <w:t>.</w:t>
+        <w:t>the primary unit of stylistic analysis.</w:t>
       </w:r>
     </w:p>
     <w:p>
@@ -8871,7 +8555,16 @@
           <w:sz w:val="24"/>
           <w:szCs w:val="24"/>
         </w:rPr>
-        <w:t>The minimum proportion of impostor classifiers that must agree on a peak's location for it to be classified as a change point.</w:t>
+        <w:t xml:space="preserve">The minimum proportion of impostor classifiers that must agree on a peak's location for it to be classified as a change </w:t>
+      </w:r>
+      <w:proofErr w:type="gramStart"/>
+      <w:r>
+        <w:rPr>
+          <w:rFonts w:asciiTheme="minorBidi" w:hAnsiTheme="minorBidi"/>
+          <w:sz w:val="24"/>
+          <w:szCs w:val="24"/>
+        </w:rPr>
+        <w:t>point.</w:t>
       </w:r>
       <w:r>
         <w:rPr>
@@ -8881,23 +8574,42 @@
         </w:rPr>
         <w:t>.</w:t>
       </w:r>
-    </w:p>
-    <w:p>
-      <w:pPr>
-        <w:bidi w:val="0"/>
-        <w:rPr>
-          <w:rFonts w:asciiTheme="minorBidi" w:hAnsiTheme="minorBidi"/>
-          <w:sz w:val="24"/>
-          <w:szCs w:val="24"/>
-        </w:rPr>
-      </w:pPr>
-      <w:r>
-        <w:rPr>
-          <w:rFonts w:asciiTheme="minorBidi" w:hAnsiTheme="minorBidi"/>
-          <w:sz w:val="24"/>
-          <w:szCs w:val="24"/>
-        </w:rPr>
-        <w:t xml:space="preserve">After executing the pipeline, predicted change points will be compared to the ground truth annotations. Evaluation will allow for a positional tolerance (e.g., ±1 </w:t>
+      <w:proofErr w:type="gramEnd"/>
+    </w:p>
+    <w:p>
+      <w:pPr>
+        <w:bidi w:val="0"/>
+        <w:rPr>
+          <w:rFonts w:asciiTheme="minorBidi" w:hAnsiTheme="minorBidi"/>
+          <w:sz w:val="24"/>
+          <w:szCs w:val="24"/>
+        </w:rPr>
+      </w:pPr>
+      <w:r>
+        <w:rPr>
+          <w:rFonts w:asciiTheme="minorBidi" w:hAnsiTheme="minorBidi"/>
+          <w:sz w:val="24"/>
+          <w:szCs w:val="24"/>
+        </w:rPr>
+        <w:t xml:space="preserve">After executing the pipeline, predicted change points will be compared to the ground truth annotations. Evaluation will allow for </w:t>
+      </w:r>
+      <w:proofErr w:type="gramStart"/>
+      <w:r>
+        <w:rPr>
+          <w:rFonts w:asciiTheme="minorBidi" w:hAnsiTheme="minorBidi"/>
+          <w:sz w:val="24"/>
+          <w:szCs w:val="24"/>
+        </w:rPr>
+        <w:t>a positional</w:t>
+      </w:r>
+      <w:proofErr w:type="gramEnd"/>
+      <w:r>
+        <w:rPr>
+          <w:rFonts w:asciiTheme="minorBidi" w:hAnsiTheme="minorBidi"/>
+          <w:sz w:val="24"/>
+          <w:szCs w:val="24"/>
+        </w:rPr>
+        <w:t xml:space="preserve"> tolerance (e.g., ±1 </w:t>
       </w:r>
       <w:r>
         <w:rPr>
@@ -9029,7 +8741,25 @@
           <w:sz w:val="24"/>
           <w:szCs w:val="24"/>
         </w:rPr>
-        <w:t>: The harmonic mean of precision and recall.</w:t>
+        <w:t xml:space="preserve">: The harmonic </w:t>
+      </w:r>
+      <w:proofErr w:type="gramStart"/>
+      <w:r>
+        <w:rPr>
+          <w:rFonts w:asciiTheme="minorBidi" w:hAnsiTheme="minorBidi"/>
+          <w:sz w:val="24"/>
+          <w:szCs w:val="24"/>
+        </w:rPr>
+        <w:t>mean</w:t>
+      </w:r>
+      <w:proofErr w:type="gramEnd"/>
+      <w:r>
+        <w:rPr>
+          <w:rFonts w:asciiTheme="minorBidi" w:hAnsiTheme="minorBidi"/>
+          <w:sz w:val="24"/>
+          <w:szCs w:val="24"/>
+        </w:rPr>
+        <w:t xml:space="preserve"> of precision and recall.</w:t>
       </w:r>
     </w:p>
     <w:p>
@@ -9238,7 +8968,25 @@
           <w:sz w:val="24"/>
           <w:szCs w:val="24"/>
         </w:rPr>
-        <w:t>Seidman, S. (2013). Authorship verification using the impostors method. In CLEF 2013 Evaluation Labs and Workshop – Working Notes Papers.</w:t>
+        <w:t xml:space="preserve">Seidman, S. (2013). Authorship verification using the </w:t>
+      </w:r>
+      <w:proofErr w:type="gramStart"/>
+      <w:r>
+        <w:rPr>
+          <w:rFonts w:asciiTheme="minorBidi" w:hAnsiTheme="minorBidi"/>
+          <w:sz w:val="24"/>
+          <w:szCs w:val="24"/>
+        </w:rPr>
+        <w:t>impostors</w:t>
+      </w:r>
+      <w:proofErr w:type="gramEnd"/>
+      <w:r>
+        <w:rPr>
+          <w:rFonts w:asciiTheme="minorBidi" w:hAnsiTheme="minorBidi"/>
+          <w:sz w:val="24"/>
+          <w:szCs w:val="24"/>
+        </w:rPr>
+        <w:t xml:space="preserve"> method. In CLEF 2013 Evaluation Labs and Workshop – Working Notes Papers.</w:t>
       </w:r>
     </w:p>
     <w:p>
@@ -9535,6 +9283,49 @@
         </w:rPr>
         <w:t>. American Journal of Psychology, 15(1), 72–101.</w:t>
       </w:r>
+    </w:p>
+    <w:p>
+      <w:pPr>
+        <w:pStyle w:val="a9"/>
+        <w:numPr>
+          <w:ilvl w:val="0"/>
+          <w:numId w:val="3"/>
+        </w:numPr>
+        <w:bidi w:val="0"/>
+        <w:spacing w:beforeAutospacing="1" w:after="100" w:afterAutospacing="1" w:line="240" w:lineRule="auto"/>
+        <w:ind w:right="720"/>
+        <w:rPr>
+          <w:rFonts w:asciiTheme="minorBidi" w:eastAsia="Times New Roman" w:hAnsiTheme="minorBidi"/>
+          <w:kern w:val="0"/>
+          <w:sz w:val="24"/>
+          <w:szCs w:val="24"/>
+          <w14:ligatures w14:val="none"/>
+        </w:rPr>
+      </w:pPr>
+      <w:r>
+        <w:rPr>
+          <w:rFonts w:asciiTheme="minorBidi" w:eastAsia="Times New Roman" w:hAnsiTheme="minorBidi"/>
+          <w:kern w:val="0"/>
+          <w:sz w:val="24"/>
+          <w:szCs w:val="24"/>
+          <w14:ligatures w14:val="none"/>
+        </w:rPr>
+        <w:t>Mallat, S. (1999). A Wavelet Tour of Signal Processing. Academic Press.</w:t>
+      </w:r>
+    </w:p>
+    <w:p>
+      <w:pPr>
+        <w:bidi w:val="0"/>
+        <w:spacing w:beforeAutospacing="1" w:after="100" w:afterAutospacing="1" w:line="240" w:lineRule="auto"/>
+        <w:ind w:right="720"/>
+        <w:rPr>
+          <w:rFonts w:asciiTheme="minorBidi" w:eastAsia="Times New Roman" w:hAnsiTheme="minorBidi"/>
+          <w:kern w:val="0"/>
+          <w:sz w:val="24"/>
+          <w:szCs w:val="24"/>
+          <w14:ligatures w14:val="none"/>
+        </w:rPr>
+      </w:pPr>
     </w:p>
     <w:p>
       <w:pPr>
@@ -11680,7 +11471,7 @@
         <w:ind w:left="360" w:hanging="360"/>
       </w:pPr>
     </w:lvl>
-    <w:lvl w:ilvl="1" w:tentative="1">
+    <w:lvl w:ilvl="1">
       <w:start w:val="1"/>
       <w:numFmt w:val="decimal"/>
       <w:lvlText w:val="%2."/>
@@ -13384,6 +13175,47 @@
       <w:szCs w:val="24"/>
     </w:rPr>
   </w:style>
+  <w:style w:type="character" w:customStyle="1" w:styleId="katex-mathml">
+    <w:name w:val="katex-mathml"/>
+    <w:basedOn w:val="a0"/>
+    <w:rsid w:val="00F315A1"/>
+  </w:style>
+  <w:style w:type="character" w:customStyle="1" w:styleId="mord">
+    <w:name w:val="mord"/>
+    <w:basedOn w:val="a0"/>
+    <w:rsid w:val="00F315A1"/>
+  </w:style>
+  <w:style w:type="character" w:customStyle="1" w:styleId="mrel">
+    <w:name w:val="mrel"/>
+    <w:basedOn w:val="a0"/>
+    <w:rsid w:val="00F315A1"/>
+  </w:style>
+  <w:style w:type="character" w:customStyle="1" w:styleId="mbin">
+    <w:name w:val="mbin"/>
+    <w:basedOn w:val="a0"/>
+    <w:rsid w:val="00F315A1"/>
+  </w:style>
+  <w:style w:type="character" w:customStyle="1" w:styleId="mopen">
+    <w:name w:val="mopen"/>
+    <w:basedOn w:val="a0"/>
+    <w:rsid w:val="00F315A1"/>
+  </w:style>
+  <w:style w:type="character" w:customStyle="1" w:styleId="mclose">
+    <w:name w:val="mclose"/>
+    <w:basedOn w:val="a0"/>
+    <w:rsid w:val="00F315A1"/>
+  </w:style>
+  <w:style w:type="character" w:styleId="af5">
+    <w:name w:val="Strong"/>
+    <w:basedOn w:val="a0"/>
+    <w:uiPriority w:val="22"/>
+    <w:qFormat/>
+    <w:rsid w:val="00F315A1"/>
+    <w:rPr>
+      <w:b/>
+      <w:bCs/>
+    </w:rPr>
+  </w:style>
 </w:styles>
 </file>
 

</xml_diff>

<commit_message>
Update - Adding a cover page with project code and a link to Git
</commit_message>
<xml_diff>
--- a/25-2-R-13 - Literature sources analysis using deep impostor approach.docx
+++ b/25-2-R-13 - Literature sources analysis using deep impostor approach.docx
@@ -9,18 +9,550 @@
           <w:rFonts w:asciiTheme="minorBidi" w:hAnsiTheme="minorBidi"/>
           <w:b/>
           <w:bCs/>
-          <w:sz w:val="24"/>
-          <w:szCs w:val="24"/>
-        </w:rPr>
-      </w:pPr>
-      <w:r>
-        <w:rPr>
-          <w:rFonts w:asciiTheme="minorBidi" w:hAnsiTheme="minorBidi"/>
-          <w:b/>
-          <w:bCs/>
-          <w:sz w:val="24"/>
-          <w:szCs w:val="24"/>
-        </w:rPr>
+          <w:sz w:val="28"/>
+          <w:szCs w:val="28"/>
+          <w:u w:val="single"/>
+        </w:rPr>
+      </w:pPr>
+      <w:r>
+        <w:rPr>
+          <w:rFonts w:asciiTheme="minorBidi" w:hAnsiTheme="minorBidi"/>
+          <w:b/>
+          <w:bCs/>
+          <w:sz w:val="28"/>
+          <w:szCs w:val="28"/>
+          <w:u w:val="single"/>
+        </w:rPr>
+        <w:t xml:space="preserve">25-2-R-13 - Literature </w:t>
+      </w:r>
+      <w:r>
+        <w:rPr>
+          <w:rFonts w:asciiTheme="minorBidi" w:hAnsiTheme="minorBidi"/>
+          <w:b/>
+          <w:bCs/>
+          <w:sz w:val="28"/>
+          <w:szCs w:val="28"/>
+          <w:u w:val="single"/>
+        </w:rPr>
+        <w:t>S</w:t>
+      </w:r>
+      <w:r>
+        <w:rPr>
+          <w:rFonts w:asciiTheme="minorBidi" w:hAnsiTheme="minorBidi"/>
+          <w:b/>
+          <w:bCs/>
+          <w:sz w:val="28"/>
+          <w:szCs w:val="28"/>
+          <w:u w:val="single"/>
+        </w:rPr>
+        <w:t xml:space="preserve">ources </w:t>
+      </w:r>
+      <w:r>
+        <w:rPr>
+          <w:rFonts w:asciiTheme="minorBidi" w:hAnsiTheme="minorBidi"/>
+          <w:b/>
+          <w:bCs/>
+          <w:sz w:val="28"/>
+          <w:szCs w:val="28"/>
+          <w:u w:val="single"/>
+        </w:rPr>
+        <w:t>A</w:t>
+      </w:r>
+      <w:r>
+        <w:rPr>
+          <w:rFonts w:asciiTheme="minorBidi" w:hAnsiTheme="minorBidi"/>
+          <w:b/>
+          <w:bCs/>
+          <w:sz w:val="28"/>
+          <w:szCs w:val="28"/>
+          <w:u w:val="single"/>
+        </w:rPr>
+        <w:t xml:space="preserve">nalysis </w:t>
+      </w:r>
+      <w:r>
+        <w:rPr>
+          <w:rFonts w:asciiTheme="minorBidi" w:hAnsiTheme="minorBidi"/>
+          <w:b/>
+          <w:bCs/>
+          <w:sz w:val="28"/>
+          <w:szCs w:val="28"/>
+          <w:u w:val="single"/>
+        </w:rPr>
+        <w:t>U</w:t>
+      </w:r>
+      <w:r>
+        <w:rPr>
+          <w:rFonts w:asciiTheme="minorBidi" w:hAnsiTheme="minorBidi"/>
+          <w:b/>
+          <w:bCs/>
+          <w:sz w:val="28"/>
+          <w:szCs w:val="28"/>
+          <w:u w:val="single"/>
+        </w:rPr>
+        <w:t xml:space="preserve">sing </w:t>
+      </w:r>
+      <w:r>
+        <w:rPr>
+          <w:rFonts w:asciiTheme="minorBidi" w:hAnsiTheme="minorBidi"/>
+          <w:b/>
+          <w:bCs/>
+          <w:sz w:val="28"/>
+          <w:szCs w:val="28"/>
+          <w:u w:val="single"/>
+        </w:rPr>
+        <w:t>D</w:t>
+      </w:r>
+      <w:r>
+        <w:rPr>
+          <w:rFonts w:asciiTheme="minorBidi" w:hAnsiTheme="minorBidi"/>
+          <w:b/>
+          <w:bCs/>
+          <w:sz w:val="28"/>
+          <w:szCs w:val="28"/>
+          <w:u w:val="single"/>
+        </w:rPr>
+        <w:t xml:space="preserve">eep </w:t>
+      </w:r>
+      <w:r>
+        <w:rPr>
+          <w:rFonts w:asciiTheme="minorBidi" w:hAnsiTheme="minorBidi"/>
+          <w:b/>
+          <w:bCs/>
+          <w:sz w:val="28"/>
+          <w:szCs w:val="28"/>
+          <w:u w:val="single"/>
+        </w:rPr>
+        <w:t>I</w:t>
+      </w:r>
+      <w:r>
+        <w:rPr>
+          <w:rFonts w:asciiTheme="minorBidi" w:hAnsiTheme="minorBidi"/>
+          <w:b/>
+          <w:bCs/>
+          <w:sz w:val="28"/>
+          <w:szCs w:val="28"/>
+          <w:u w:val="single"/>
+        </w:rPr>
+        <w:t xml:space="preserve">mpostor </w:t>
+      </w:r>
+      <w:r>
+        <w:rPr>
+          <w:rFonts w:asciiTheme="minorBidi" w:hAnsiTheme="minorBidi"/>
+          <w:b/>
+          <w:bCs/>
+          <w:sz w:val="28"/>
+          <w:szCs w:val="28"/>
+          <w:u w:val="single"/>
+        </w:rPr>
+        <w:t>A</w:t>
+      </w:r>
+      <w:r>
+        <w:rPr>
+          <w:rFonts w:asciiTheme="minorBidi" w:hAnsiTheme="minorBidi"/>
+          <w:b/>
+          <w:bCs/>
+          <w:sz w:val="28"/>
+          <w:szCs w:val="28"/>
+          <w:u w:val="single"/>
+        </w:rPr>
+        <w:t>pproach</w:t>
+      </w:r>
+    </w:p>
+    <w:p>
+      <w:pPr>
+        <w:bidi w:val="0"/>
+        <w:rPr>
+          <w:rFonts w:asciiTheme="minorBidi" w:hAnsiTheme="minorBidi"/>
+          <w:b/>
+          <w:bCs/>
+          <w:sz w:val="24"/>
+          <w:szCs w:val="24"/>
+        </w:rPr>
+      </w:pPr>
+    </w:p>
+    <w:p>
+      <w:pPr>
+        <w:bidi w:val="0"/>
+        <w:rPr>
+          <w:rFonts w:asciiTheme="minorBidi" w:hAnsiTheme="minorBidi"/>
+          <w:b/>
+          <w:bCs/>
+          <w:sz w:val="24"/>
+          <w:szCs w:val="24"/>
+        </w:rPr>
+      </w:pPr>
+    </w:p>
+    <w:p>
+      <w:pPr>
+        <w:bidi w:val="0"/>
+        <w:rPr>
+          <w:rFonts w:asciiTheme="minorBidi" w:hAnsiTheme="minorBidi"/>
+          <w:b/>
+          <w:bCs/>
+          <w:sz w:val="24"/>
+          <w:szCs w:val="24"/>
+        </w:rPr>
+      </w:pPr>
+    </w:p>
+    <w:p>
+      <w:pPr>
+        <w:bidi w:val="0"/>
+        <w:rPr>
+          <w:rFonts w:asciiTheme="minorBidi" w:hAnsiTheme="minorBidi"/>
+          <w:b/>
+          <w:bCs/>
+          <w:sz w:val="24"/>
+          <w:szCs w:val="24"/>
+        </w:rPr>
+      </w:pPr>
+    </w:p>
+    <w:p>
+      <w:pPr>
+        <w:bidi w:val="0"/>
+        <w:rPr>
+          <w:rFonts w:asciiTheme="minorBidi" w:hAnsiTheme="minorBidi"/>
+          <w:b/>
+          <w:bCs/>
+          <w:sz w:val="24"/>
+          <w:szCs w:val="24"/>
+        </w:rPr>
+      </w:pPr>
+    </w:p>
+    <w:p>
+      <w:pPr>
+        <w:bidi w:val="0"/>
+        <w:rPr>
+          <w:rFonts w:asciiTheme="minorBidi" w:hAnsiTheme="minorBidi"/>
+          <w:b/>
+          <w:bCs/>
+          <w:sz w:val="24"/>
+          <w:szCs w:val="24"/>
+        </w:rPr>
+      </w:pPr>
+    </w:p>
+    <w:p>
+      <w:pPr>
+        <w:bidi w:val="0"/>
+        <w:rPr>
+          <w:rFonts w:asciiTheme="minorBidi" w:hAnsiTheme="minorBidi"/>
+          <w:b/>
+          <w:bCs/>
+          <w:sz w:val="24"/>
+          <w:szCs w:val="24"/>
+        </w:rPr>
+      </w:pPr>
+    </w:p>
+    <w:p>
+      <w:pPr>
+        <w:bidi w:val="0"/>
+        <w:rPr>
+          <w:rFonts w:asciiTheme="minorBidi" w:hAnsiTheme="minorBidi"/>
+          <w:b/>
+          <w:bCs/>
+          <w:sz w:val="24"/>
+          <w:szCs w:val="24"/>
+        </w:rPr>
+      </w:pPr>
+    </w:p>
+    <w:p>
+      <w:pPr>
+        <w:bidi w:val="0"/>
+        <w:rPr>
+          <w:rFonts w:asciiTheme="minorBidi" w:hAnsiTheme="minorBidi"/>
+          <w:b/>
+          <w:bCs/>
+          <w:sz w:val="24"/>
+          <w:szCs w:val="24"/>
+        </w:rPr>
+      </w:pPr>
+    </w:p>
+    <w:p>
+      <w:pPr>
+        <w:bidi w:val="0"/>
+        <w:rPr>
+          <w:rFonts w:asciiTheme="minorBidi" w:hAnsiTheme="minorBidi"/>
+          <w:b/>
+          <w:bCs/>
+          <w:sz w:val="24"/>
+          <w:szCs w:val="24"/>
+        </w:rPr>
+      </w:pPr>
+    </w:p>
+    <w:p>
+      <w:pPr>
+        <w:bidi w:val="0"/>
+        <w:rPr>
+          <w:rFonts w:asciiTheme="minorBidi" w:hAnsiTheme="minorBidi"/>
+          <w:b/>
+          <w:bCs/>
+          <w:sz w:val="24"/>
+          <w:szCs w:val="24"/>
+        </w:rPr>
+      </w:pPr>
+    </w:p>
+    <w:p>
+      <w:pPr>
+        <w:bidi w:val="0"/>
+        <w:rPr>
+          <w:rFonts w:asciiTheme="minorBidi" w:hAnsiTheme="minorBidi"/>
+          <w:b/>
+          <w:bCs/>
+          <w:sz w:val="24"/>
+          <w:szCs w:val="24"/>
+        </w:rPr>
+      </w:pPr>
+    </w:p>
+    <w:p>
+      <w:pPr>
+        <w:bidi w:val="0"/>
+        <w:rPr>
+          <w:rFonts w:asciiTheme="minorBidi" w:hAnsiTheme="minorBidi"/>
+          <w:b/>
+          <w:bCs/>
+          <w:sz w:val="24"/>
+          <w:szCs w:val="24"/>
+        </w:rPr>
+      </w:pPr>
+    </w:p>
+    <w:p>
+      <w:pPr>
+        <w:bidi w:val="0"/>
+        <w:rPr>
+          <w:rFonts w:asciiTheme="minorBidi" w:hAnsiTheme="minorBidi"/>
+          <w:b/>
+          <w:bCs/>
+          <w:sz w:val="24"/>
+          <w:szCs w:val="24"/>
+        </w:rPr>
+      </w:pPr>
+    </w:p>
+    <w:p>
+      <w:pPr>
+        <w:bidi w:val="0"/>
+        <w:rPr>
+          <w:rFonts w:asciiTheme="minorBidi" w:hAnsiTheme="minorBidi"/>
+          <w:b/>
+          <w:bCs/>
+          <w:sz w:val="24"/>
+          <w:szCs w:val="24"/>
+        </w:rPr>
+      </w:pPr>
+    </w:p>
+    <w:p>
+      <w:pPr>
+        <w:bidi w:val="0"/>
+        <w:rPr>
+          <w:rFonts w:asciiTheme="minorBidi" w:hAnsiTheme="minorBidi"/>
+          <w:b/>
+          <w:bCs/>
+          <w:sz w:val="24"/>
+          <w:szCs w:val="24"/>
+        </w:rPr>
+      </w:pPr>
+    </w:p>
+    <w:p>
+      <w:pPr>
+        <w:bidi w:val="0"/>
+        <w:rPr>
+          <w:rFonts w:asciiTheme="minorBidi" w:hAnsiTheme="minorBidi"/>
+          <w:b/>
+          <w:bCs/>
+          <w:sz w:val="24"/>
+          <w:szCs w:val="24"/>
+        </w:rPr>
+      </w:pPr>
+    </w:p>
+    <w:p>
+      <w:pPr>
+        <w:bidi w:val="0"/>
+        <w:rPr>
+          <w:rFonts w:asciiTheme="minorBidi" w:hAnsiTheme="minorBidi"/>
+          <w:b/>
+          <w:bCs/>
+          <w:sz w:val="24"/>
+          <w:szCs w:val="24"/>
+        </w:rPr>
+      </w:pPr>
+    </w:p>
+    <w:p>
+      <w:pPr>
+        <w:bidi w:val="0"/>
+        <w:rPr>
+          <w:rFonts w:asciiTheme="minorBidi" w:hAnsiTheme="minorBidi"/>
+          <w:b/>
+          <w:bCs/>
+          <w:sz w:val="24"/>
+          <w:szCs w:val="24"/>
+        </w:rPr>
+      </w:pPr>
+    </w:p>
+    <w:p>
+      <w:pPr>
+        <w:bidi w:val="0"/>
+        <w:rPr>
+          <w:rFonts w:asciiTheme="minorBidi" w:hAnsiTheme="minorBidi"/>
+          <w:b/>
+          <w:bCs/>
+          <w:sz w:val="24"/>
+          <w:szCs w:val="24"/>
+        </w:rPr>
+      </w:pPr>
+    </w:p>
+    <w:p>
+      <w:pPr>
+        <w:bidi w:val="0"/>
+        <w:rPr>
+          <w:rFonts w:asciiTheme="minorBidi" w:hAnsiTheme="minorBidi"/>
+          <w:b/>
+          <w:bCs/>
+          <w:sz w:val="24"/>
+          <w:szCs w:val="24"/>
+        </w:rPr>
+      </w:pPr>
+    </w:p>
+    <w:p>
+      <w:pPr>
+        <w:bidi w:val="0"/>
+        <w:rPr>
+          <w:rFonts w:asciiTheme="minorBidi" w:hAnsiTheme="minorBidi"/>
+          <w:sz w:val="24"/>
+          <w:szCs w:val="24"/>
+        </w:rPr>
+      </w:pPr>
+      <w:proofErr w:type="spellStart"/>
+      <w:r>
+        <w:rPr>
+          <w:rFonts w:asciiTheme="minorBidi" w:hAnsiTheme="minorBidi"/>
+          <w:sz w:val="24"/>
+          <w:szCs w:val="24"/>
+        </w:rPr>
+        <w:t>Github</w:t>
+      </w:r>
+      <w:proofErr w:type="spellEnd"/>
+      <w:r>
+        <w:rPr>
+          <w:rFonts w:asciiTheme="minorBidi" w:hAnsiTheme="minorBidi"/>
+          <w:sz w:val="24"/>
+          <w:szCs w:val="24"/>
+        </w:rPr>
+        <w:t xml:space="preserve">: </w:t>
+      </w:r>
+      <w:hyperlink r:id="rId8" w:history="1">
+        <w:r>
+          <w:rPr>
+            <w:rStyle w:val="Hyperlink"/>
+            <w:rFonts w:asciiTheme="minorBidi" w:hAnsiTheme="minorBidi"/>
+            <w:sz w:val="24"/>
+            <w:szCs w:val="24"/>
+          </w:rPr>
+          <w:t>https://github.com/OfirBraude/Final-Project</w:t>
+        </w:r>
+      </w:hyperlink>
+    </w:p>
+    <w:p>
+      <w:pPr>
+        <w:bidi w:val="0"/>
+        <w:rPr>
+          <w:rFonts w:asciiTheme="minorBidi" w:hAnsiTheme="minorBidi"/>
+          <w:b/>
+          <w:bCs/>
+          <w:sz w:val="24"/>
+          <w:szCs w:val="24"/>
+        </w:rPr>
+      </w:pPr>
+    </w:p>
+    <w:p>
+      <w:pPr>
+        <w:bidi w:val="0"/>
+        <w:rPr>
+          <w:rFonts w:asciiTheme="minorBidi" w:hAnsiTheme="minorBidi"/>
+          <w:b/>
+          <w:bCs/>
+          <w:sz w:val="24"/>
+          <w:szCs w:val="24"/>
+        </w:rPr>
+      </w:pPr>
+    </w:p>
+    <w:p>
+      <w:pPr>
+        <w:bidi w:val="0"/>
+        <w:rPr>
+          <w:rFonts w:asciiTheme="minorBidi" w:hAnsiTheme="minorBidi"/>
+          <w:b/>
+          <w:bCs/>
+          <w:sz w:val="24"/>
+          <w:szCs w:val="24"/>
+        </w:rPr>
+      </w:pPr>
+    </w:p>
+    <w:p>
+      <w:pPr>
+        <w:bidi w:val="0"/>
+        <w:rPr>
+          <w:rFonts w:asciiTheme="minorBidi" w:hAnsiTheme="minorBidi"/>
+          <w:b/>
+          <w:bCs/>
+          <w:sz w:val="24"/>
+          <w:szCs w:val="24"/>
+        </w:rPr>
+      </w:pPr>
+    </w:p>
+    <w:p>
+      <w:pPr>
+        <w:bidi w:val="0"/>
+        <w:rPr>
+          <w:rFonts w:asciiTheme="minorBidi" w:hAnsiTheme="minorBidi"/>
+          <w:b/>
+          <w:bCs/>
+          <w:sz w:val="24"/>
+          <w:szCs w:val="24"/>
+        </w:rPr>
+      </w:pPr>
+    </w:p>
+    <w:p>
+      <w:pPr>
+        <w:bidi w:val="0"/>
+        <w:rPr>
+          <w:rFonts w:asciiTheme="minorBidi" w:hAnsiTheme="minorBidi"/>
+          <w:b/>
+          <w:bCs/>
+          <w:sz w:val="24"/>
+          <w:szCs w:val="24"/>
+        </w:rPr>
+      </w:pPr>
+    </w:p>
+    <w:p>
+      <w:pPr>
+        <w:bidi w:val="0"/>
+        <w:rPr>
+          <w:rFonts w:asciiTheme="minorBidi" w:hAnsiTheme="minorBidi"/>
+          <w:b/>
+          <w:bCs/>
+          <w:sz w:val="24"/>
+          <w:szCs w:val="24"/>
+        </w:rPr>
+      </w:pPr>
+    </w:p>
+    <w:p>
+      <w:pPr>
+        <w:bidi w:val="0"/>
+        <w:rPr>
+          <w:rFonts w:asciiTheme="minorBidi" w:hAnsiTheme="minorBidi"/>
+          <w:b/>
+          <w:bCs/>
+          <w:sz w:val="24"/>
+          <w:szCs w:val="24"/>
+        </w:rPr>
+      </w:pPr>
+      <w:r>
+        <w:rPr>
+          <w:rFonts w:asciiTheme="minorBidi" w:hAnsiTheme="minorBidi"/>
+          <w:b/>
+          <w:bCs/>
+          <w:sz w:val="24"/>
+          <w:szCs w:val="24"/>
+        </w:rPr>
+        <w:lastRenderedPageBreak/>
         <w:t>1.INTRODUCTION</w:t>
       </w:r>
     </w:p>
@@ -3378,7 +3910,7 @@
                     </pic:cNvPicPr>
                   </pic:nvPicPr>
                   <pic:blipFill>
-                    <a:blip r:embed="rId7">
+                    <a:blip r:embed="rId9">
                       <a:extLst>
                         <a:ext uri="{28A0092B-C50C-407E-A947-70E740481C1C}">
                           <a14:useLocalDpi xmlns:a14="http://schemas.microsoft.com/office/drawing/2010/main" val="0"/>
@@ -7768,50 +8300,21 @@
         <w:bidi w:val="0"/>
         <w:rPr>
           <w:rFonts w:asciiTheme="minorBidi" w:hAnsiTheme="minorBidi"/>
-          <w:sz w:val="24"/>
-          <w:szCs w:val="24"/>
-        </w:rPr>
-      </w:pPr>
-    </w:p>
-    <w:p>
-      <w:pPr>
-        <w:bidi w:val="0"/>
-        <w:rPr>
-          <w:rFonts w:asciiTheme="minorBidi" w:hAnsiTheme="minorBidi"/>
-          <w:sz w:val="24"/>
-          <w:szCs w:val="24"/>
-        </w:rPr>
-      </w:pPr>
-    </w:p>
-    <w:p>
-      <w:pPr>
-        <w:bidi w:val="0"/>
-        <w:rPr>
-          <w:rFonts w:asciiTheme="minorBidi" w:hAnsiTheme="minorBidi"/>
-          <w:sz w:val="24"/>
-          <w:szCs w:val="24"/>
-        </w:rPr>
-      </w:pPr>
-    </w:p>
-    <w:p>
-      <w:pPr>
-        <w:bidi w:val="0"/>
-        <w:rPr>
-          <w:rFonts w:asciiTheme="minorBidi" w:hAnsiTheme="minorBidi"/>
-          <w:b/>
-          <w:bCs/>
-          <w:sz w:val="24"/>
-          <w:szCs w:val="24"/>
-        </w:rPr>
-      </w:pPr>
-      <w:r>
-        <w:rPr>
-          <w:rFonts w:asciiTheme="minorBidi" w:hAnsiTheme="minorBidi"/>
-          <w:b/>
-          <w:bCs/>
-          <w:sz w:val="24"/>
-          <w:szCs w:val="24"/>
-        </w:rPr>
+          <w:b/>
+          <w:bCs/>
+          <w:sz w:val="24"/>
+          <w:szCs w:val="24"/>
+        </w:rPr>
+      </w:pPr>
+      <w:r>
+        <w:rPr>
+          <w:rFonts w:asciiTheme="minorBidi" w:hAnsiTheme="minorBidi"/>
+          <w:b/>
+          <w:bCs/>
+          <w:sz w:val="24"/>
+          <w:szCs w:val="24"/>
+        </w:rPr>
+        <w:lastRenderedPageBreak/>
         <w:t>4.2 Unit Testing and Component Verification</w:t>
       </w:r>
     </w:p>
@@ -8013,25 +8516,7 @@
           <w:szCs w:val="24"/>
         </w:rPr>
         <w:br/>
-        <w:t xml:space="preserve">We will confirm that batch-level predictions are correctly grouped into </w:t>
-      </w:r>
-      <w:proofErr w:type="gramStart"/>
-      <w:r>
-        <w:rPr>
-          <w:rFonts w:asciiTheme="minorBidi" w:hAnsiTheme="minorBidi"/>
-          <w:sz w:val="24"/>
-          <w:szCs w:val="24"/>
-        </w:rPr>
-        <w:t>chunks</w:t>
-      </w:r>
-      <w:proofErr w:type="gramEnd"/>
-      <w:r>
-        <w:rPr>
-          <w:rFonts w:asciiTheme="minorBidi" w:hAnsiTheme="minorBidi"/>
-          <w:sz w:val="24"/>
-          <w:szCs w:val="24"/>
-        </w:rPr>
-        <w:t xml:space="preserve"> and that averaging is accurate under both hard and soft label conditions.</w:t>
+        <w:t>We will confirm that batch-level predictions are correctly grouped into chunks and that averaging is accurate under both hard and soft label conditions.</w:t>
       </w:r>
     </w:p>
     <w:p>
@@ -8183,6 +8668,42 @@
         </w:rPr>
         <w:t xml:space="preserve"> framework. Planned coverage includes both edge cases (e.g., first chunk, empty batch) and randomized inputs for stress testing and robustness.</w:t>
       </w:r>
+    </w:p>
+    <w:p>
+      <w:pPr>
+        <w:bidi w:val="0"/>
+        <w:rPr>
+          <w:rFonts w:asciiTheme="minorBidi" w:hAnsiTheme="minorBidi"/>
+          <w:b/>
+          <w:bCs/>
+          <w:sz w:val="24"/>
+          <w:szCs w:val="24"/>
+        </w:rPr>
+      </w:pPr>
+    </w:p>
+    <w:p>
+      <w:pPr>
+        <w:bidi w:val="0"/>
+        <w:rPr>
+          <w:rFonts w:asciiTheme="minorBidi" w:hAnsiTheme="minorBidi"/>
+          <w:b/>
+          <w:bCs/>
+          <w:sz w:val="24"/>
+          <w:szCs w:val="24"/>
+        </w:rPr>
+      </w:pPr>
+    </w:p>
+    <w:p>
+      <w:pPr>
+        <w:bidi w:val="0"/>
+        <w:rPr>
+          <w:rFonts w:asciiTheme="minorBidi" w:hAnsiTheme="minorBidi"/>
+          <w:b/>
+          <w:bCs/>
+          <w:sz w:val="24"/>
+          <w:szCs w:val="24"/>
+        </w:rPr>
+      </w:pPr>
     </w:p>
     <w:p>
       <w:pPr>
@@ -8911,7 +9432,7 @@
         </w:rPr>
         <w:t xml:space="preserve"> </w:t>
       </w:r>
-      <w:hyperlink r:id="rId8" w:history="1">
+      <w:hyperlink r:id="rId10" w:history="1">
         <w:r>
           <w:rPr>
             <w:rStyle w:val="Hyperlink"/>
@@ -12761,6 +13282,7 @@
   <w:style w:type="character" w:default="1" w:styleId="a0">
     <w:name w:val="Default Paragraph Font"/>
     <w:uiPriority w:val="1"/>
+    <w:semiHidden/>
     <w:unhideWhenUsed/>
   </w:style>
   <w:style w:type="table" w:default="1" w:styleId="a1">
@@ -13512,4 +14034,16 @@
     </a:ext>
   </a:extLst>
 </a:theme>
+</file>
+
+<file path=customXml/item1.xml><?xml version="1.0" encoding="utf-8"?>
+<b:Sources xmlns:b="http://schemas.openxmlformats.org/officeDocument/2006/bibliography" xmlns="http://schemas.openxmlformats.org/officeDocument/2006/bibliography" SelectedStyle="\APASixthEditionOfficeOnline.xsl" StyleName="APA" Version="6"/>
+</file>
+
+<file path=customXml/itemProps1.xml><?xml version="1.0" encoding="utf-8"?>
+<ds:datastoreItem xmlns:ds="http://schemas.openxmlformats.org/officeDocument/2006/customXml" ds:itemID="{74B53B1A-FB09-47CF-AECE-3CD1E206A580}">
+  <ds:schemaRefs>
+    <ds:schemaRef ds:uri="http://schemas.openxmlformats.org/officeDocument/2006/bibliography"/>
+  </ds:schemaRefs>
+</ds:datastoreItem>
 </file>
</xml_diff>